<commit_message>
Updated objectives and executive summary
</commit_message>
<xml_diff>
--- a/Lab1Report.docx
+++ b/Lab1Report.docx
@@ -1,6 +1,6 @@
 
 <file path=word/document.xml><?xml version="1.0" encoding="utf-8"?>
-<w:document xmlns:wpc="http://schemas.microsoft.com/office/word/2010/wordprocessingCanvas" xmlns:cx="http://schemas.microsoft.com/office/drawing/2014/chartex" xmlns:cx1="http://schemas.microsoft.com/office/drawing/2015/9/8/chartex" xmlns:cx2="http://schemas.microsoft.com/office/drawing/2015/10/21/chartex" xmlns:cx3="http://schemas.microsoft.com/office/drawing/2016/5/9/chartex" xmlns:cx4="http://schemas.microsoft.com/office/drawing/2016/5/10/chartex" xmlns:cx5="http://schemas.microsoft.com/office/drawing/2016/5/11/chartex" xmlns:cx6="http://schemas.microsoft.com/office/drawing/2016/5/12/chartex" xmlns:cx7="http://schemas.microsoft.com/office/drawing/2016/5/13/chartex" xmlns:cx8="http://schemas.microsoft.com/office/drawing/2016/5/14/chartex" xmlns:mc="http://schemas.openxmlformats.org/markup-compatibility/2006" xmlns:aink="http://schemas.microsoft.com/office/drawing/2016/ink" xmlns:am3d="http://schemas.microsoft.com/office/drawing/2017/model3d" xmlns:o="urn:schemas-microsoft-com:office:office" xmlns:r="http://schemas.openxmlformats.org/officeDocument/2006/relationships" xmlns:m="http://schemas.openxmlformats.org/officeDocument/2006/math" xmlns:v="urn:schemas-microsoft-com:vml" xmlns:wp14="http://schemas.microsoft.com/office/word/2010/wordprocessingDrawing" xmlns:wp="http://schemas.openxmlformats.org/drawingml/2006/wordprocessingDrawing" xmlns:w10="urn:schemas-microsoft-com:office:word" xmlns:w="http://schemas.openxmlformats.org/wordprocessingml/2006/main" xmlns:w14="http://schemas.microsoft.com/office/word/2010/wordml" xmlns:w15="http://schemas.microsoft.com/office/word/2012/wordml" xmlns:w16cid="http://schemas.microsoft.com/office/word/2016/wordml/cid" xmlns:w16se="http://schemas.microsoft.com/office/word/2015/wordml/symex" xmlns:wpg="http://schemas.microsoft.com/office/word/2010/wordprocessingGroup" xmlns:wpi="http://schemas.microsoft.com/office/word/2010/wordprocessingInk" xmlns:wne="http://schemas.microsoft.com/office/word/2006/wordml" xmlns:wps="http://schemas.microsoft.com/office/word/2010/wordprocessingShape" mc:Ignorable="w14 w15 w16se w16cid wp14">
+<w:document xmlns:wpc="http://schemas.microsoft.com/office/word/2010/wordprocessingCanvas" xmlns:cx="http://schemas.microsoft.com/office/drawing/2014/chartex" xmlns:cx1="http://schemas.microsoft.com/office/drawing/2015/9/8/chartex" xmlns:mc="http://schemas.openxmlformats.org/markup-compatibility/2006" xmlns:o="urn:schemas-microsoft-com:office:office" xmlns:r="http://schemas.openxmlformats.org/officeDocument/2006/relationships" xmlns:m="http://schemas.openxmlformats.org/officeDocument/2006/math" xmlns:v="urn:schemas-microsoft-com:vml" xmlns:wp14="http://schemas.microsoft.com/office/word/2010/wordprocessingDrawing" xmlns:wp="http://schemas.openxmlformats.org/drawingml/2006/wordprocessingDrawing" xmlns:w10="urn:schemas-microsoft-com:office:word" xmlns:w="http://schemas.openxmlformats.org/wordprocessingml/2006/main" xmlns:w14="http://schemas.microsoft.com/office/word/2010/wordml" xmlns:w15="http://schemas.microsoft.com/office/word/2012/wordml" xmlns:w16se="http://schemas.microsoft.com/office/word/2015/wordml/symex" xmlns:wpg="http://schemas.microsoft.com/office/word/2010/wordprocessingGroup" xmlns:wpi="http://schemas.microsoft.com/office/word/2010/wordprocessingInk" xmlns:wne="http://schemas.microsoft.com/office/word/2006/wordml" xmlns:wps="http://schemas.microsoft.com/office/word/2010/wordprocessingShape" mc:Ignorable="w14 w15 w16se wp14">
   <w:body>
     <w:p/>
     <w:p/>
@@ -144,8 +144,13 @@
             </w:r>
           </w:p>
           <w:p>
-            <w:r>
-              <w:t xml:space="preserve">Alireza </w:t>
+            <w:proofErr w:type="spellStart"/>
+            <w:r>
+              <w:t>Alireza</w:t>
+            </w:r>
+            <w:proofErr w:type="spellEnd"/>
+            <w:r>
+              <w:t xml:space="preserve"> </w:t>
             </w:r>
             <w:proofErr w:type="spellStart"/>
             <w:r>
@@ -345,7 +350,7 @@
     <w:sdt>
       <w:sdtPr>
         <w:rPr>
-          <w:rFonts w:eastAsiaTheme="minorEastAsia"/>
+          <w:rFonts w:ascii="Times New Roman" w:eastAsiaTheme="minorEastAsia" w:hAnsi="Times New Roman" w:cs="Times New Roman"/>
           <w:color w:val="auto"/>
           <w:sz w:val="22"/>
           <w:szCs w:val="22"/>
@@ -358,7 +363,6 @@
       </w:sdtPr>
       <w:sdtEndPr>
         <w:rPr>
-          <w:rFonts w:ascii="Times New Roman" w:hAnsi="Times New Roman" w:cs="Times New Roman"/>
           <w:noProof/>
           <w:sz w:val="24"/>
           <w:szCs w:val="24"/>
@@ -376,8 +380,14 @@
         <w:p>
           <w:pPr>
             <w:pStyle w:val="TOC1"/>
+            <w:tabs>
+              <w:tab w:val="right" w:leader="dot" w:pos="9350"/>
+            </w:tabs>
             <w:rPr>
+              <w:rFonts w:asciiTheme="minorHAnsi" w:hAnsiTheme="minorHAnsi" w:cstheme="minorBidi"/>
               <w:noProof/>
+              <w:sz w:val="22"/>
+              <w:szCs w:val="22"/>
             </w:rPr>
           </w:pPr>
           <w:r>
@@ -389,7 +399,7 @@
           <w:r>
             <w:fldChar w:fldCharType="separate"/>
           </w:r>
-          <w:hyperlink w:anchor="_Toc494792216" w:history="1">
+          <w:hyperlink w:anchor="_Toc494801702" w:history="1">
             <w:r>
               <w:rPr>
                 <w:rStyle w:val="Hyperlink"/>
@@ -416,7 +426,7 @@
                 <w:noProof/>
                 <w:webHidden/>
               </w:rPr>
-              <w:instrText xml:space="preserve"> PAGEREF _Toc494792216 \h </w:instrText>
+              <w:instrText xml:space="preserve"> PAGEREF _Toc494801702 \h </w:instrText>
             </w:r>
             <w:r>
               <w:rPr>
@@ -450,11 +460,17 @@
         <w:p>
           <w:pPr>
             <w:pStyle w:val="TOC1"/>
+            <w:tabs>
+              <w:tab w:val="right" w:leader="dot" w:pos="9350"/>
+            </w:tabs>
             <w:rPr>
+              <w:rFonts w:asciiTheme="minorHAnsi" w:hAnsiTheme="minorHAnsi" w:cstheme="minorBidi"/>
               <w:noProof/>
+              <w:sz w:val="22"/>
+              <w:szCs w:val="22"/>
             </w:rPr>
           </w:pPr>
-          <w:hyperlink w:anchor="_Toc494792217" w:history="1">
+          <w:hyperlink w:anchor="_Toc494801703" w:history="1">
             <w:r>
               <w:rPr>
                 <w:rStyle w:val="Hyperlink"/>
@@ -481,7 +497,7 @@
                 <w:noProof/>
                 <w:webHidden/>
               </w:rPr>
-              <w:instrText xml:space="preserve"> PAGEREF _Toc494792217 \h </w:instrText>
+              <w:instrText xml:space="preserve"> PAGEREF _Toc494801703 \h </w:instrText>
             </w:r>
             <w:r>
               <w:rPr>
@@ -515,11 +531,17 @@
         <w:p>
           <w:pPr>
             <w:pStyle w:val="TOC1"/>
+            <w:tabs>
+              <w:tab w:val="right" w:leader="dot" w:pos="9350"/>
+            </w:tabs>
             <w:rPr>
+              <w:rFonts w:asciiTheme="minorHAnsi" w:hAnsiTheme="minorHAnsi" w:cstheme="minorBidi"/>
               <w:noProof/>
+              <w:sz w:val="22"/>
+              <w:szCs w:val="22"/>
             </w:rPr>
           </w:pPr>
-          <w:hyperlink w:anchor="_Toc494792218" w:history="1">
+          <w:hyperlink w:anchor="_Toc494801704" w:history="1">
             <w:r>
               <w:rPr>
                 <w:rStyle w:val="Hyperlink"/>
@@ -546,7 +568,7 @@
                 <w:noProof/>
                 <w:webHidden/>
               </w:rPr>
-              <w:instrText xml:space="preserve"> PAGEREF _Toc494792218 \h </w:instrText>
+              <w:instrText xml:space="preserve"> PAGEREF _Toc494801704 \h </w:instrText>
             </w:r>
             <w:r>
               <w:rPr>
@@ -580,11 +602,17 @@
         <w:p>
           <w:pPr>
             <w:pStyle w:val="TOC1"/>
+            <w:tabs>
+              <w:tab w:val="right" w:leader="dot" w:pos="9350"/>
+            </w:tabs>
             <w:rPr>
+              <w:rFonts w:asciiTheme="minorHAnsi" w:hAnsiTheme="minorHAnsi" w:cstheme="minorBidi"/>
               <w:noProof/>
+              <w:sz w:val="22"/>
+              <w:szCs w:val="22"/>
             </w:rPr>
           </w:pPr>
-          <w:hyperlink w:anchor="_Toc494792219" w:history="1">
+          <w:hyperlink w:anchor="_Toc494801705" w:history="1">
             <w:r>
               <w:rPr>
                 <w:rStyle w:val="Hyperlink"/>
@@ -611,7 +639,7 @@
                 <w:noProof/>
                 <w:webHidden/>
               </w:rPr>
-              <w:instrText xml:space="preserve"> PAGEREF _Toc494792219 \h </w:instrText>
+              <w:instrText xml:space="preserve"> PAGEREF _Toc494801705 \h </w:instrText>
             </w:r>
             <w:r>
               <w:rPr>
@@ -631,7 +659,7 @@
                 <w:noProof/>
                 <w:webHidden/>
               </w:rPr>
-              <w:t>11</w:t>
+              <w:t>12</w:t>
             </w:r>
             <w:r>
               <w:rPr>
@@ -645,11 +673,17 @@
         <w:p>
           <w:pPr>
             <w:pStyle w:val="TOC1"/>
+            <w:tabs>
+              <w:tab w:val="right" w:leader="dot" w:pos="9350"/>
+            </w:tabs>
             <w:rPr>
+              <w:rFonts w:asciiTheme="minorHAnsi" w:hAnsiTheme="minorHAnsi" w:cstheme="minorBidi"/>
               <w:noProof/>
+              <w:sz w:val="22"/>
+              <w:szCs w:val="22"/>
             </w:rPr>
           </w:pPr>
-          <w:hyperlink w:anchor="_Toc494792220" w:history="1">
+          <w:hyperlink w:anchor="_Toc494801706" w:history="1">
             <w:r>
               <w:rPr>
                 <w:rStyle w:val="Hyperlink"/>
@@ -676,7 +710,7 @@
                 <w:noProof/>
                 <w:webHidden/>
               </w:rPr>
-              <w:instrText xml:space="preserve"> PAGEREF _Toc494792220 \h </w:instrText>
+              <w:instrText xml:space="preserve"> PAGEREF _Toc494801706 \h </w:instrText>
             </w:r>
             <w:r>
               <w:rPr>
@@ -696,7 +730,7 @@
                 <w:noProof/>
                 <w:webHidden/>
               </w:rPr>
-              <w:t>19</w:t>
+              <w:t>21</w:t>
             </w:r>
             <w:r>
               <w:rPr>
@@ -710,11 +744,17 @@
         <w:p>
           <w:pPr>
             <w:pStyle w:val="TOC1"/>
+            <w:tabs>
+              <w:tab w:val="right" w:leader="dot" w:pos="9350"/>
+            </w:tabs>
             <w:rPr>
+              <w:rFonts w:asciiTheme="minorHAnsi" w:hAnsiTheme="minorHAnsi" w:cstheme="minorBidi"/>
               <w:noProof/>
+              <w:sz w:val="22"/>
+              <w:szCs w:val="22"/>
             </w:rPr>
           </w:pPr>
-          <w:hyperlink w:anchor="_Toc494792221" w:history="1">
+          <w:hyperlink w:anchor="_Toc494801707" w:history="1">
             <w:r>
               <w:rPr>
                 <w:rStyle w:val="Hyperlink"/>
@@ -741,7 +781,7 @@
                 <w:noProof/>
                 <w:webHidden/>
               </w:rPr>
-              <w:instrText xml:space="preserve"> PAGEREF _Toc494792221 \h </w:instrText>
+              <w:instrText xml:space="preserve"> PAGEREF _Toc494801707 \h </w:instrText>
             </w:r>
             <w:r>
               <w:rPr>
@@ -761,7 +801,7 @@
                 <w:noProof/>
                 <w:webHidden/>
               </w:rPr>
-              <w:t>20</w:t>
+              <w:t>22</w:t>
             </w:r>
             <w:r>
               <w:rPr>
@@ -775,11 +815,17 @@
         <w:p>
           <w:pPr>
             <w:pStyle w:val="TOC1"/>
+            <w:tabs>
+              <w:tab w:val="right" w:leader="dot" w:pos="9350"/>
+            </w:tabs>
             <w:rPr>
+              <w:rFonts w:asciiTheme="minorHAnsi" w:hAnsiTheme="minorHAnsi" w:cstheme="minorBidi"/>
               <w:noProof/>
+              <w:sz w:val="22"/>
+              <w:szCs w:val="22"/>
             </w:rPr>
           </w:pPr>
-          <w:hyperlink w:anchor="_Toc494792222" w:history="1">
+          <w:hyperlink w:anchor="_Toc494801708" w:history="1">
             <w:r>
               <w:rPr>
                 <w:rStyle w:val="Hyperlink"/>
@@ -806,7 +852,7 @@
                 <w:noProof/>
                 <w:webHidden/>
               </w:rPr>
-              <w:instrText xml:space="preserve"> PAGEREF _Toc494792222 \h </w:instrText>
+              <w:instrText xml:space="preserve"> PAGEREF _Toc494801708 \h </w:instrText>
             </w:r>
             <w:r>
               <w:rPr>
@@ -826,7 +872,7 @@
                 <w:noProof/>
                 <w:webHidden/>
               </w:rPr>
-              <w:t>21</w:t>
+              <w:t>23</w:t>
             </w:r>
             <w:r>
               <w:rPr>
@@ -849,6 +895,36 @@
     </w:sdt>
     <w:p/>
     <w:p>
+      <w:pPr>
+        <w:pStyle w:val="TOCHeading"/>
+      </w:pPr>
+      <w:r>
+        <w:t>List o</w:t>
+      </w:r>
+      <w:r>
+        <w:t xml:space="preserve">f </w:t>
+      </w:r>
+      <w:r>
+        <w:t>Figures</w:t>
+      </w:r>
+    </w:p>
+    <w:p/>
+    <w:p>
+      <w:pPr>
+        <w:pStyle w:val="TOCHeading"/>
+      </w:pPr>
+      <w:r>
+        <w:t>List o</w:t>
+      </w:r>
+      <w:r>
+        <w:t xml:space="preserve">f </w:t>
+      </w:r>
+      <w:r>
+        <w:t>Tables</w:t>
+      </w:r>
+    </w:p>
+    <w:p/>
+    <w:p>
       <w:r>
         <w:br w:type="page"/>
       </w:r>
@@ -857,57 +933,92 @@
       <w:pPr>
         <w:pStyle w:val="Heading1"/>
       </w:pPr>
-      <w:bookmarkStart w:id="0" w:name="_Toc494792216"/>
+      <w:bookmarkStart w:id="0" w:name="_Toc494801702"/>
       <w:r>
         <w:lastRenderedPageBreak/>
         <w:t>Objectives</w:t>
       </w:r>
       <w:bookmarkEnd w:id="0"/>
     </w:p>
-    <w:p/>
-    <w:p>
-      <w:r>
-        <w:t>In part 1, a</w:t>
-      </w:r>
-      <w:r>
-        <w:t xml:space="preserve"> </w:t>
-      </w:r>
-      <w:r>
-        <w:t xml:space="preserve">first order (RC) circuit </w:t>
-      </w:r>
-      <w:r>
-        <w:t xml:space="preserve">was investigated in this lab to determine its responses for </w:t>
-      </w:r>
-      <w:r>
-        <w:t xml:space="preserve">two step inputs at different DC </w:t>
-      </w:r>
-      <w:r>
-        <w:t xml:space="preserve">offsets </w:t>
-      </w:r>
-      <w:r>
-        <w:t>and amplitudes</w:t>
-      </w:r>
-      <w:r>
-        <w:t xml:space="preserve"> and a sinusoidal input with no DC offset</w:t>
-      </w:r>
-      <w:r>
-        <w:t>. The differential equation and transfer function were found for</w:t>
-      </w:r>
-      <w:r>
-        <w:t xml:space="preserve"> the circuit</w:t>
-      </w:r>
-      <w:r>
-        <w:t xml:space="preserve">, as well as </w:t>
-      </w:r>
-      <w:r>
-        <w:t>the time constant</w:t>
-      </w:r>
-      <w:r>
-        <w:t>,</w:t>
-      </w:r>
-      <w:r>
-        <w:t xml:space="preserve"> </w:t>
-      </w:r>
+    <w:p>
+      <w:r>
+        <w:t>A first order (RC) circuit and a second order (RLC) circuit were subjected to step and sinusoidal inputs and their outputs were measured</w:t>
+      </w:r>
+      <w:r>
+        <w:t xml:space="preserve"> to determine their responses</w:t>
+      </w:r>
+      <w:r>
+        <w:t xml:space="preserve">. </w:t>
+      </w:r>
+      <w:r>
+        <w:t xml:space="preserve">The system parameters of the circuits were derived and calculated from the outputs. </w:t>
+      </w:r>
+      <w:r>
+        <w:t>The unknown inductance and capacitances of the circuits were calculated from</w:t>
+      </w:r>
+      <w:r>
+        <w:t xml:space="preserve"> the system parameters</w:t>
+      </w:r>
+      <w:r>
+        <w:t>.</w:t>
+      </w:r>
+    </w:p>
+    <w:p>
+      <w:r>
+        <w:br w:type="page"/>
+      </w:r>
+    </w:p>
+    <w:p>
+      <w:pPr>
+        <w:pStyle w:val="Heading1"/>
+      </w:pPr>
+      <w:bookmarkStart w:id="1" w:name="_Toc494801703"/>
+      <w:r>
+        <w:lastRenderedPageBreak/>
+        <w:t>Executive Summary</w:t>
+      </w:r>
+      <w:bookmarkEnd w:id="1"/>
+    </w:p>
+    <w:p>
+      <w:pPr>
+        <w:rPr>
+          <w:b/>
+          <w:i/>
+        </w:rPr>
+      </w:pPr>
+      <w:r>
+        <w:rPr>
+          <w:b/>
+          <w:i/>
+        </w:rPr>
+        <w:t>(</w:t>
+      </w:r>
+      <w:proofErr w:type="gramStart"/>
+      <w:r>
+        <w:rPr>
+          <w:b/>
+          <w:i/>
+        </w:rPr>
+        <w:t>need</w:t>
+      </w:r>
+      <w:proofErr w:type="gramEnd"/>
+      <w:r>
+        <w:rPr>
+          <w:b/>
+          <w:i/>
+        </w:rPr>
+        <w:t xml:space="preserve"> to add in numbers from results)</w:t>
+      </w:r>
+    </w:p>
+    <w:p>
+      <w:r>
+        <w:t>In part 1, a first order (RC) circuit was investigated in this lab to determine its responses for two step inputs at different DC offsets and amplitudes and a sinusoidal input with no DC offset. The differential equation and transfer function were found for the circuit, as well as the time constant</w:t>
+      </w:r>
+      <w:proofErr w:type="gramStart"/>
+      <w:r>
+        <w:t xml:space="preserve">, </w:t>
+      </w:r>
+      <w:proofErr w:type="gramEnd"/>
       <m:oMath>
         <m:r>
           <w:rPr>
@@ -917,49 +1028,12 @@
         </m:r>
       </m:oMath>
       <w:r>
-        <w:t xml:space="preserve">. </w:t>
-      </w:r>
-      <w:r>
-        <w:t xml:space="preserve">The resistor value was known and the capacitance </w:t>
-      </w:r>
-      <w:r>
-        <w:t xml:space="preserve">was </w:t>
-      </w:r>
-      <w:r>
-        <w:t xml:space="preserve">calculated from the results. </w:t>
-      </w:r>
-      <w:r>
-        <w:t xml:space="preserve">The amplitude and phase shift of the </w:t>
-      </w:r>
-      <w:r>
-        <w:t xml:space="preserve">frequency response </w:t>
-      </w:r>
-      <w:r>
-        <w:t>(</w:t>
-      </w:r>
-      <w:r>
-        <w:t>bode plot</w:t>
-      </w:r>
-      <w:r>
-        <w:t>)</w:t>
-      </w:r>
-      <w:r>
-        <w:t xml:space="preserve"> was created from measurements. </w:t>
-      </w:r>
-      <w:r>
-        <w:t>The results were then</w:t>
-      </w:r>
-      <w:r>
-        <w:t xml:space="preserve"> match</w:t>
-      </w:r>
-      <w:r>
-        <w:t>ed</w:t>
-      </w:r>
-      <w:r>
-        <w:t xml:space="preserve"> </w:t>
-      </w:r>
-      <w:r>
-        <w:t xml:space="preserve">to </w:t>
+        <w:t xml:space="preserve">. The resistor value was known and the capacitance was calculated from the results. The amplitude and phase shift of the frequency response (bode plot) was created from measurements. </w:t>
+      </w:r>
+      <w:bookmarkStart w:id="2" w:name="_GoBack"/>
+      <w:bookmarkEnd w:id="2"/>
+      <w:r>
+        <w:t xml:space="preserve">The results were then matched to </w:t>
       </w:r>
       <w:proofErr w:type="spellStart"/>
       <w:r>
@@ -970,28 +1044,9 @@
         <w:t xml:space="preserve"> simulations.</w:t>
       </w:r>
     </w:p>
-    <w:p/>
-    <w:p>
-      <w:r>
-        <w:t>In part 2, a</w:t>
-      </w:r>
-      <w:r>
-        <w:t xml:space="preserve"> second order (RLC) circuit was investigated in this lab to determine its responses for </w:t>
-      </w:r>
-      <w:r>
-        <w:t>the same step and sinusoidal input</w:t>
-      </w:r>
-      <w:r>
-        <w:t>s</w:t>
-      </w:r>
-      <w:r>
-        <w:t>.</w:t>
-      </w:r>
-      <w:r>
-        <w:t xml:space="preserve"> The damping ratio</w:t>
-      </w:r>
-      <w:r>
-        <w:t xml:space="preserve"> (</w:t>
+    <w:p>
+      <w:r>
+        <w:t>In part 2, a second order (RLC) circuit was investigated in this lab to determine its responses for the same step and sinusoidal inputs. The damping ratio (</w:t>
       </w:r>
       <m:oMath>
         <m:r>
@@ -1002,13 +1057,7 @@
         </m:r>
       </m:oMath>
       <w:r>
-        <w:t>)</w:t>
-      </w:r>
-      <w:r>
-        <w:t xml:space="preserve"> and natural frequencies</w:t>
-      </w:r>
-      <w:r>
-        <w:t xml:space="preserve"> (</w:t>
+        <w:t>) and natural frequencies (</w:t>
       </w:r>
       <m:oMath>
         <m:sSub>
@@ -1039,37 +1088,7 @@
         </m:sSub>
       </m:oMath>
       <w:r>
-        <w:t>)</w:t>
-      </w:r>
-      <w:r>
-        <w:t xml:space="preserve"> were determined </w:t>
-      </w:r>
-      <w:r>
-        <w:t xml:space="preserve">from the step responses and </w:t>
-      </w:r>
-      <w:r>
-        <w:t xml:space="preserve">the </w:t>
-      </w:r>
-      <w:r>
-        <w:t>bode plot</w:t>
-      </w:r>
-      <w:r>
-        <w:t xml:space="preserve">. The resistor value of the circuit was known and the inductance and capacitance </w:t>
-      </w:r>
-      <w:r>
-        <w:t xml:space="preserve">values were calculated </w:t>
-      </w:r>
-      <w:r>
-        <w:t xml:space="preserve">for </w:t>
-      </w:r>
-      <w:r>
-        <w:t xml:space="preserve">each response. The results were compared </w:t>
-      </w:r>
-      <w:r>
-        <w:t xml:space="preserve">between the </w:t>
-      </w:r>
-      <w:r>
-        <w:t xml:space="preserve">responses and </w:t>
+        <w:t xml:space="preserve">) were determined from the step responses and the bode plot. The resistor value of the circuit was known and the inductance and capacitance values were calculated for each response. The results were compared between the responses and </w:t>
       </w:r>
       <w:proofErr w:type="spellStart"/>
       <w:r>
@@ -1080,13 +1099,9 @@
         <w:t xml:space="preserve"> simulations.</w:t>
       </w:r>
     </w:p>
-    <w:p/>
-    <w:p>
-      <w:r>
-        <w:t>In part 3, t</w:t>
-      </w:r>
-      <w:r>
-        <w:t xml:space="preserve">he same two circuits were connected to </w:t>
+    <w:p>
+      <w:r>
+        <w:t xml:space="preserve">In part 3, the same two circuits were connected to </w:t>
       </w:r>
       <w:proofErr w:type="spellStart"/>
       <w:r>
@@ -1094,16 +1109,7 @@
       </w:r>
       <w:proofErr w:type="spellEnd"/>
       <w:r>
-        <w:t xml:space="preserve"> via a Data Acquisition (DAQ) </w:t>
-      </w:r>
-      <w:r>
-        <w:t xml:space="preserve">device to </w:t>
-      </w:r>
-      <w:r>
-        <w:t>collect data for creating the bode plots</w:t>
-      </w:r>
-      <w:r>
-        <w:t>. The system parameters and component values of each circuit (</w:t>
+        <w:t xml:space="preserve"> via a Data Acquisition (DAQ) device to collect data for creating the bode plots. The system parameters and component values of each circuit (</w:t>
       </w:r>
       <m:oMath>
         <m:r>
@@ -1113,9 +1119,11 @@
           <m:t>τ</m:t>
         </m:r>
       </m:oMath>
+      <w:proofErr w:type="gramStart"/>
       <w:r>
         <w:t xml:space="preserve">, </w:t>
       </w:r>
+      <w:proofErr w:type="gramEnd"/>
       <m:oMath>
         <m:sSub>
           <m:sSubPr>
@@ -1156,12 +1164,10 @@
         </m:r>
       </m:oMath>
       <w:r>
-        <w:t xml:space="preserve">, capacitances, and inductance) were calculated from the bode plots and </w:t>
-      </w:r>
-      <w:r>
-        <w:t>compared to the results from previous two parts.</w:t>
-      </w:r>
-    </w:p>
+        <w:t>, capacitances, and inductance) were calculated from the bode plots and compared to the results from previous two parts.</w:t>
+      </w:r>
+    </w:p>
+    <w:p/>
     <w:p>
       <w:r>
         <w:br w:type="page"/>
@@ -1171,26 +1177,7 @@
       <w:pPr>
         <w:pStyle w:val="Heading1"/>
       </w:pPr>
-      <w:bookmarkStart w:id="1" w:name="_Toc494792217"/>
-      <w:r>
-        <w:lastRenderedPageBreak/>
-        <w:t>Executive Summary</w:t>
-      </w:r>
-      <w:bookmarkEnd w:id="1"/>
-    </w:p>
-    <w:p/>
-    <w:p>
-      <w:r>
-        <w:br w:type="page"/>
-      </w:r>
-      <w:bookmarkStart w:id="2" w:name="_GoBack"/>
-      <w:bookmarkEnd w:id="2"/>
-    </w:p>
-    <w:p>
-      <w:pPr>
-        <w:pStyle w:val="Heading1"/>
-      </w:pPr>
-      <w:bookmarkStart w:id="3" w:name="_Toc494792218"/>
+      <w:bookmarkStart w:id="3" w:name="_Toc494801704"/>
       <w:r>
         <w:lastRenderedPageBreak/>
         <w:t>Theory and Experimental Methods</w:t>
@@ -6992,8 +6979,13 @@
       </m:oMathPara>
     </w:p>
     <w:p>
-      <w:r>
-        <w:t xml:space="preserve">where </w:t>
+      <w:proofErr w:type="gramStart"/>
+      <w:r>
+        <w:t>where</w:t>
+      </w:r>
+      <w:proofErr w:type="gramEnd"/>
+      <w:r>
+        <w:t xml:space="preserve"> </w:t>
       </w:r>
       <m:oMath>
         <m:r>
@@ -7037,15 +7029,7 @@
         </m:r>
       </m:oMath>
       <w:r>
-        <w:t xml:space="preserve"> is the number of positive successive </w:t>
-      </w:r>
-      <w:proofErr w:type="gramStart"/>
-      <w:r>
-        <w:t>peaks.</w:t>
-      </w:r>
-      <w:proofErr w:type="gramEnd"/>
-      <w:r>
-        <w:t xml:space="preserve"> The undamped natural frequency can then be found as follows</w:t>
+        <w:t xml:space="preserve"> is the number of positive successive peaks. The undamped natural frequency can then be found as follows</w:t>
       </w:r>
     </w:p>
     <w:p>
@@ -9012,67 +8996,35 @@
           <w:rStyle w:val="Strong"/>
           <w:b w:val="0"/>
         </w:rPr>
-        <w:t xml:space="preserve">Next a </w:t>
-      </w:r>
-      <w:proofErr w:type="gramStart"/>
+        <w:t>Next a 4 volt DC offset was applied so that the square wave ampl</w:t>
+      </w:r>
       <w:r>
         <w:rPr>
           <w:rStyle w:val="Strong"/>
           <w:b w:val="0"/>
         </w:rPr>
-        <w:t>4 volt</w:t>
-      </w:r>
-      <w:proofErr w:type="gramEnd"/>
+        <w:t>itude is from -3.0 V to +5.0 V, and the step response was recorded and compared.</w:t>
+      </w:r>
+    </w:p>
+    <w:p>
+      <w:pPr>
+        <w:rPr>
+          <w:rStyle w:val="Strong"/>
+        </w:rPr>
+      </w:pPr>
       <w:r>
         <w:rPr>
           <w:rStyle w:val="Strong"/>
           <w:b w:val="0"/>
         </w:rPr>
-        <w:t xml:space="preserve"> DC offset was applied so that the square wave ampl</w:t>
+        <w:t>The function generator was then set to a sin wave</w:t>
       </w:r>
       <w:r>
         <w:rPr>
           <w:rStyle w:val="Strong"/>
           <w:b w:val="0"/>
         </w:rPr>
-        <w:t>itude is from -3.0 V to +5.0 V, and the step response was recorded and compared.</w:t>
-      </w:r>
-    </w:p>
-    <w:p>
-      <w:pPr>
-        <w:rPr>
-          <w:rStyle w:val="Strong"/>
-        </w:rPr>
-      </w:pPr>
-      <w:r>
-        <w:rPr>
-          <w:rStyle w:val="Strong"/>
-          <w:b w:val="0"/>
-        </w:rPr>
-        <w:t>The function generator was then set to a sin wave</w:t>
-      </w:r>
-      <w:r>
-        <w:rPr>
-          <w:rStyle w:val="Strong"/>
-          <w:b w:val="0"/>
-        </w:rPr>
-        <w:t xml:space="preserve"> with a </w:t>
-      </w:r>
-      <w:proofErr w:type="gramStart"/>
-      <w:r>
-        <w:rPr>
-          <w:rStyle w:val="Strong"/>
-          <w:b w:val="0"/>
-        </w:rPr>
-        <w:t>2 volt</w:t>
-      </w:r>
-      <w:proofErr w:type="gramEnd"/>
-      <w:r>
-        <w:rPr>
-          <w:rStyle w:val="Strong"/>
-          <w:b w:val="0"/>
-        </w:rPr>
-        <w:t xml:space="preserve"> amplitude and</w:t>
+        <w:t xml:space="preserve"> with a 2 volt amplitude and</w:t>
       </w:r>
       <w:r>
         <w:rPr>
@@ -9319,23 +9271,7 @@
           <w:rStyle w:val="Strong"/>
           <w:b w:val="0"/>
         </w:rPr>
-        <w:t xml:space="preserve">A </w:t>
-      </w:r>
-      <w:proofErr w:type="gramStart"/>
-      <w:r>
-        <w:rPr>
-          <w:rStyle w:val="Strong"/>
-          <w:b w:val="0"/>
-        </w:rPr>
-        <w:t>4 volt</w:t>
-      </w:r>
-      <w:proofErr w:type="gramEnd"/>
-      <w:r>
-        <w:rPr>
-          <w:rStyle w:val="Strong"/>
-          <w:b w:val="0"/>
-        </w:rPr>
-        <w:t xml:space="preserve"> DC offset was applied so that the square wave amplitude is from -3.0 V to +5.0 V, and once again the input and output curves for a full step response were recorded using the scope.</w:t>
+        <w:t>A 4 volt DC offset was applied so that the square wave amplitude is from -3.0 V to +5.0 V, and once again the input and output curves for a full step response were recorded using the scope.</w:t>
       </w:r>
     </w:p>
     <w:p>
@@ -9608,7 +9544,7 @@
       <w:pPr>
         <w:pStyle w:val="Heading1"/>
       </w:pPr>
-      <w:bookmarkStart w:id="4" w:name="_Toc494792219"/>
+      <w:bookmarkStart w:id="4" w:name="_Toc494801705"/>
       <w:r>
         <w:t>Results and Discussion</w:t>
       </w:r>
@@ -9903,15 +9839,7 @@
     </w:tbl>
     <w:p>
       <w:r>
-        <w:t xml:space="preserve">*Adjusted Tau is the value found </w:t>
-      </w:r>
-      <w:proofErr w:type="gramStart"/>
-      <w:r>
-        <w:t>taking into account</w:t>
-      </w:r>
-      <w:proofErr w:type="gramEnd"/>
-      <w:r>
-        <w:t xml:space="preserve"> that the data did not start at time = 0.</w:t>
+        <w:t>*Adjusted Tau is the value found taking into account that the data did not start at time = 0.</w:t>
       </w:r>
     </w:p>
     <w:p>
@@ -9929,11 +9857,9 @@
       <w:r>
         <w:t xml:space="preserve"> </w:t>
       </w:r>
-      <w:proofErr w:type="gramStart"/>
       <w:r>
         <w:t>it can be seen that the</w:t>
       </w:r>
-      <w:proofErr w:type="gramEnd"/>
       <w:r>
         <w:t xml:space="preserve"> </w:t>
       </w:r>
@@ -11253,15 +11179,7 @@
       </w:r>
       <w:r>
         <w:lastRenderedPageBreak/>
-        <w:t xml:space="preserve">a difference in these values. </w:t>
-      </w:r>
-      <w:proofErr w:type="gramStart"/>
-      <w:r>
-        <w:t>In reality, the</w:t>
-      </w:r>
-      <w:proofErr w:type="gramEnd"/>
-      <w:r>
-        <w:t xml:space="preserve"> </w:t>
+        <w:t xml:space="preserve">a difference in these values. In reality, the </w:t>
       </w:r>
       <w:r>
         <w:t>inductor, capacitor, or resistor could be dependent on voltage level</w:t>
@@ -11379,15 +11297,7 @@
         <w:t xml:space="preserve"> twice what the simulated damping ratio is. </w:t>
       </w:r>
       <w:r>
-        <w:t xml:space="preserve">However, the same general shape of the curves </w:t>
-      </w:r>
-      <w:proofErr w:type="gramStart"/>
-      <w:r>
-        <w:t>are</w:t>
-      </w:r>
-      <w:proofErr w:type="gramEnd"/>
-      <w:r>
-        <w:t xml:space="preserve"> consistent.</w:t>
+        <w:t>However, the same general shape of the curves are consistent.</w:t>
       </w:r>
     </w:p>
     <w:p/>
@@ -12432,15 +12342,7 @@
       </w:r>
       <w:proofErr w:type="spellEnd"/>
       <w:r>
-        <w:t xml:space="preserve">. </w:t>
-      </w:r>
-      <w:proofErr w:type="gramStart"/>
-      <w:r>
-        <w:t>It is clear that the</w:t>
-      </w:r>
-      <w:proofErr w:type="gramEnd"/>
-      <w:r>
-        <w:t xml:space="preserve"> simulated damping ratio is much higher than </w:t>
+        <w:t xml:space="preserve">. It is clear that the simulated damping ratio is much higher than </w:t>
       </w:r>
       <w:r>
         <w:t>experimentally determined damping ratio.</w:t>
@@ -12976,7 +12878,7 @@
       <w:pPr>
         <w:pStyle w:val="Heading1"/>
       </w:pPr>
-      <w:bookmarkStart w:id="5" w:name="_Toc494792220"/>
+      <w:bookmarkStart w:id="5" w:name="_Toc494801706"/>
       <w:r>
         <w:t>Conclusions</w:t>
       </w:r>
@@ -12992,7 +12894,7 @@
       <w:pPr>
         <w:pStyle w:val="Heading1"/>
       </w:pPr>
-      <w:bookmarkStart w:id="6" w:name="_Toc494792221"/>
+      <w:bookmarkStart w:id="6" w:name="_Toc494801707"/>
       <w:r>
         <w:lastRenderedPageBreak/>
         <w:t>References</w:t>
@@ -13009,7 +12911,7 @@
       <w:pPr>
         <w:pStyle w:val="Heading1"/>
       </w:pPr>
-      <w:bookmarkStart w:id="7" w:name="_Toc494792222"/>
+      <w:bookmarkStart w:id="7" w:name="_Toc494801708"/>
       <w:r>
         <w:lastRenderedPageBreak/>
         <w:t>Appendices</w:t>
@@ -13158,7 +13060,7 @@
 </file>
 
 <file path=word/endnotes.xml><?xml version="1.0" encoding="utf-8"?>
-<w:endnotes xmlns:wpc="http://schemas.microsoft.com/office/word/2010/wordprocessingCanvas" xmlns:cx="http://schemas.microsoft.com/office/drawing/2014/chartex" xmlns:cx1="http://schemas.microsoft.com/office/drawing/2015/9/8/chartex" xmlns:cx2="http://schemas.microsoft.com/office/drawing/2015/10/21/chartex" xmlns:cx3="http://schemas.microsoft.com/office/drawing/2016/5/9/chartex" xmlns:cx4="http://schemas.microsoft.com/office/drawing/2016/5/10/chartex" xmlns:cx5="http://schemas.microsoft.com/office/drawing/2016/5/11/chartex" xmlns:cx6="http://schemas.microsoft.com/office/drawing/2016/5/12/chartex" xmlns:cx7="http://schemas.microsoft.com/office/drawing/2016/5/13/chartex" xmlns:cx8="http://schemas.microsoft.com/office/drawing/2016/5/14/chartex" xmlns:mc="http://schemas.openxmlformats.org/markup-compatibility/2006" xmlns:aink="http://schemas.microsoft.com/office/drawing/2016/ink" xmlns:am3d="http://schemas.microsoft.com/office/drawing/2017/model3d" xmlns:o="urn:schemas-microsoft-com:office:office" xmlns:r="http://schemas.openxmlformats.org/officeDocument/2006/relationships" xmlns:m="http://schemas.openxmlformats.org/officeDocument/2006/math" xmlns:v="urn:schemas-microsoft-com:vml" xmlns:wp14="http://schemas.microsoft.com/office/word/2010/wordprocessingDrawing" xmlns:wp="http://schemas.openxmlformats.org/drawingml/2006/wordprocessingDrawing" xmlns:w10="urn:schemas-microsoft-com:office:word" xmlns:w="http://schemas.openxmlformats.org/wordprocessingml/2006/main" xmlns:w14="http://schemas.microsoft.com/office/word/2010/wordml" xmlns:w15="http://schemas.microsoft.com/office/word/2012/wordml" xmlns:w16cid="http://schemas.microsoft.com/office/word/2016/wordml/cid" xmlns:w16se="http://schemas.microsoft.com/office/word/2015/wordml/symex" xmlns:wpg="http://schemas.microsoft.com/office/word/2010/wordprocessingGroup" xmlns:wpi="http://schemas.microsoft.com/office/word/2010/wordprocessingInk" xmlns:wne="http://schemas.microsoft.com/office/word/2006/wordml" xmlns:wps="http://schemas.microsoft.com/office/word/2010/wordprocessingShape" mc:Ignorable="w14 w15 w16se w16cid wp14">
+<w:endnotes xmlns:wpc="http://schemas.microsoft.com/office/word/2010/wordprocessingCanvas" xmlns:cx="http://schemas.microsoft.com/office/drawing/2014/chartex" xmlns:cx1="http://schemas.microsoft.com/office/drawing/2015/9/8/chartex" xmlns:mc="http://schemas.openxmlformats.org/markup-compatibility/2006" xmlns:o="urn:schemas-microsoft-com:office:office" xmlns:r="http://schemas.openxmlformats.org/officeDocument/2006/relationships" xmlns:m="http://schemas.openxmlformats.org/officeDocument/2006/math" xmlns:v="urn:schemas-microsoft-com:vml" xmlns:wp14="http://schemas.microsoft.com/office/word/2010/wordprocessingDrawing" xmlns:wp="http://schemas.openxmlformats.org/drawingml/2006/wordprocessingDrawing" xmlns:w10="urn:schemas-microsoft-com:office:word" xmlns:w="http://schemas.openxmlformats.org/wordprocessingml/2006/main" xmlns:w14="http://schemas.microsoft.com/office/word/2010/wordml" xmlns:w15="http://schemas.microsoft.com/office/word/2012/wordml" xmlns:w16se="http://schemas.microsoft.com/office/word/2015/wordml/symex" xmlns:wpg="http://schemas.microsoft.com/office/word/2010/wordprocessingGroup" xmlns:wpi="http://schemas.microsoft.com/office/word/2010/wordprocessingInk" xmlns:wne="http://schemas.microsoft.com/office/word/2006/wordml" xmlns:wps="http://schemas.microsoft.com/office/word/2010/wordprocessingShape" mc:Ignorable="w14 w15 w16se wp14">
   <w:endnote w:type="separator" w:id="-1">
     <w:p>
       <w:r>
@@ -13177,7 +13079,7 @@
 </file>
 
 <file path=word/footnotes.xml><?xml version="1.0" encoding="utf-8"?>
-<w:footnotes xmlns:wpc="http://schemas.microsoft.com/office/word/2010/wordprocessingCanvas" xmlns:cx="http://schemas.microsoft.com/office/drawing/2014/chartex" xmlns:cx1="http://schemas.microsoft.com/office/drawing/2015/9/8/chartex" xmlns:cx2="http://schemas.microsoft.com/office/drawing/2015/10/21/chartex" xmlns:cx3="http://schemas.microsoft.com/office/drawing/2016/5/9/chartex" xmlns:cx4="http://schemas.microsoft.com/office/drawing/2016/5/10/chartex" xmlns:cx5="http://schemas.microsoft.com/office/drawing/2016/5/11/chartex" xmlns:cx6="http://schemas.microsoft.com/office/drawing/2016/5/12/chartex" xmlns:cx7="http://schemas.microsoft.com/office/drawing/2016/5/13/chartex" xmlns:cx8="http://schemas.microsoft.com/office/drawing/2016/5/14/chartex" xmlns:mc="http://schemas.openxmlformats.org/markup-compatibility/2006" xmlns:aink="http://schemas.microsoft.com/office/drawing/2016/ink" xmlns:am3d="http://schemas.microsoft.com/office/drawing/2017/model3d" xmlns:o="urn:schemas-microsoft-com:office:office" xmlns:r="http://schemas.openxmlformats.org/officeDocument/2006/relationships" xmlns:m="http://schemas.openxmlformats.org/officeDocument/2006/math" xmlns:v="urn:schemas-microsoft-com:vml" xmlns:wp14="http://schemas.microsoft.com/office/word/2010/wordprocessingDrawing" xmlns:wp="http://schemas.openxmlformats.org/drawingml/2006/wordprocessingDrawing" xmlns:w10="urn:schemas-microsoft-com:office:word" xmlns:w="http://schemas.openxmlformats.org/wordprocessingml/2006/main" xmlns:w14="http://schemas.microsoft.com/office/word/2010/wordml" xmlns:w15="http://schemas.microsoft.com/office/word/2012/wordml" xmlns:w16cid="http://schemas.microsoft.com/office/word/2016/wordml/cid" xmlns:w16se="http://schemas.microsoft.com/office/word/2015/wordml/symex" xmlns:wpg="http://schemas.microsoft.com/office/word/2010/wordprocessingGroup" xmlns:wpi="http://schemas.microsoft.com/office/word/2010/wordprocessingInk" xmlns:wne="http://schemas.microsoft.com/office/word/2006/wordml" xmlns:wps="http://schemas.microsoft.com/office/word/2010/wordprocessingShape" mc:Ignorable="w14 w15 w16se w16cid wp14">
+<w:footnotes xmlns:wpc="http://schemas.microsoft.com/office/word/2010/wordprocessingCanvas" xmlns:cx="http://schemas.microsoft.com/office/drawing/2014/chartex" xmlns:cx1="http://schemas.microsoft.com/office/drawing/2015/9/8/chartex" xmlns:mc="http://schemas.openxmlformats.org/markup-compatibility/2006" xmlns:o="urn:schemas-microsoft-com:office:office" xmlns:r="http://schemas.openxmlformats.org/officeDocument/2006/relationships" xmlns:m="http://schemas.openxmlformats.org/officeDocument/2006/math" xmlns:v="urn:schemas-microsoft-com:vml" xmlns:wp14="http://schemas.microsoft.com/office/word/2010/wordprocessingDrawing" xmlns:wp="http://schemas.openxmlformats.org/drawingml/2006/wordprocessingDrawing" xmlns:w10="urn:schemas-microsoft-com:office:word" xmlns:w="http://schemas.openxmlformats.org/wordprocessingml/2006/main" xmlns:w14="http://schemas.microsoft.com/office/word/2010/wordml" xmlns:w15="http://schemas.microsoft.com/office/word/2012/wordml" xmlns:w16se="http://schemas.microsoft.com/office/word/2015/wordml/symex" xmlns:wpg="http://schemas.microsoft.com/office/word/2010/wordprocessingGroup" xmlns:wpi="http://schemas.microsoft.com/office/word/2010/wordprocessingInk" xmlns:wne="http://schemas.microsoft.com/office/word/2006/wordml" xmlns:wps="http://schemas.microsoft.com/office/word/2010/wordprocessingShape" mc:Ignorable="w14 w15 w16se wp14">
   <w:footnote w:type="separator" w:id="-1">
     <w:p>
       <w:r>
@@ -13196,7 +13098,7 @@
 </file>
 
 <file path=word/header1.xml><?xml version="1.0" encoding="utf-8"?>
-<w:hdr xmlns:wpc="http://schemas.microsoft.com/office/word/2010/wordprocessingCanvas" xmlns:cx="http://schemas.microsoft.com/office/drawing/2014/chartex" xmlns:cx1="http://schemas.microsoft.com/office/drawing/2015/9/8/chartex" xmlns:cx2="http://schemas.microsoft.com/office/drawing/2015/10/21/chartex" xmlns:cx3="http://schemas.microsoft.com/office/drawing/2016/5/9/chartex" xmlns:cx4="http://schemas.microsoft.com/office/drawing/2016/5/10/chartex" xmlns:cx5="http://schemas.microsoft.com/office/drawing/2016/5/11/chartex" xmlns:cx6="http://schemas.microsoft.com/office/drawing/2016/5/12/chartex" xmlns:cx7="http://schemas.microsoft.com/office/drawing/2016/5/13/chartex" xmlns:cx8="http://schemas.microsoft.com/office/drawing/2016/5/14/chartex" xmlns:mc="http://schemas.openxmlformats.org/markup-compatibility/2006" xmlns:aink="http://schemas.microsoft.com/office/drawing/2016/ink" xmlns:am3d="http://schemas.microsoft.com/office/drawing/2017/model3d" xmlns:o="urn:schemas-microsoft-com:office:office" xmlns:r="http://schemas.openxmlformats.org/officeDocument/2006/relationships" xmlns:m="http://schemas.openxmlformats.org/officeDocument/2006/math" xmlns:v="urn:schemas-microsoft-com:vml" xmlns:wp14="http://schemas.microsoft.com/office/word/2010/wordprocessingDrawing" xmlns:wp="http://schemas.openxmlformats.org/drawingml/2006/wordprocessingDrawing" xmlns:w10="urn:schemas-microsoft-com:office:word" xmlns:w="http://schemas.openxmlformats.org/wordprocessingml/2006/main" xmlns:w14="http://schemas.microsoft.com/office/word/2010/wordml" xmlns:w15="http://schemas.microsoft.com/office/word/2012/wordml" xmlns:w16cid="http://schemas.microsoft.com/office/word/2016/wordml/cid" xmlns:w16se="http://schemas.microsoft.com/office/word/2015/wordml/symex" xmlns:wpg="http://schemas.microsoft.com/office/word/2010/wordprocessingGroup" xmlns:wpi="http://schemas.microsoft.com/office/word/2010/wordprocessingInk" xmlns:wne="http://schemas.microsoft.com/office/word/2006/wordml" xmlns:wps="http://schemas.microsoft.com/office/word/2010/wordprocessingShape" mc:Ignorable="w14 w15 w16se w16cid wp14">
+<w:hdr xmlns:wpc="http://schemas.microsoft.com/office/word/2010/wordprocessingCanvas" xmlns:cx="http://schemas.microsoft.com/office/drawing/2014/chartex" xmlns:cx1="http://schemas.microsoft.com/office/drawing/2015/9/8/chartex" xmlns:mc="http://schemas.openxmlformats.org/markup-compatibility/2006" xmlns:o="urn:schemas-microsoft-com:office:office" xmlns:r="http://schemas.openxmlformats.org/officeDocument/2006/relationships" xmlns:m="http://schemas.openxmlformats.org/officeDocument/2006/math" xmlns:v="urn:schemas-microsoft-com:vml" xmlns:wp14="http://schemas.microsoft.com/office/word/2010/wordprocessingDrawing" xmlns:wp="http://schemas.openxmlformats.org/drawingml/2006/wordprocessingDrawing" xmlns:w10="urn:schemas-microsoft-com:office:word" xmlns:w="http://schemas.openxmlformats.org/wordprocessingml/2006/main" xmlns:w14="http://schemas.microsoft.com/office/word/2010/wordml" xmlns:w15="http://schemas.microsoft.com/office/word/2012/wordml" xmlns:w16se="http://schemas.microsoft.com/office/word/2015/wordml/symex" xmlns:wpg="http://schemas.microsoft.com/office/word/2010/wordprocessingGroup" xmlns:wpi="http://schemas.microsoft.com/office/word/2010/wordprocessingInk" xmlns:wne="http://schemas.microsoft.com/office/word/2006/wordml" xmlns:wps="http://schemas.microsoft.com/office/word/2010/wordprocessingShape" mc:Ignorable="w14 w15 w16se wp14">
   <w:p>
     <w:pPr>
       <w:pStyle w:val="Header"/>
@@ -13206,7 +13108,7 @@
 </file>
 
 <file path=word/numbering.xml><?xml version="1.0" encoding="utf-8"?>
-<w:numbering xmlns:wpc="http://schemas.microsoft.com/office/word/2010/wordprocessingCanvas" xmlns:cx="http://schemas.microsoft.com/office/drawing/2014/chartex" xmlns:cx1="http://schemas.microsoft.com/office/drawing/2015/9/8/chartex" xmlns:cx2="http://schemas.microsoft.com/office/drawing/2015/10/21/chartex" xmlns:cx3="http://schemas.microsoft.com/office/drawing/2016/5/9/chartex" xmlns:cx4="http://schemas.microsoft.com/office/drawing/2016/5/10/chartex" xmlns:cx5="http://schemas.microsoft.com/office/drawing/2016/5/11/chartex" xmlns:cx6="http://schemas.microsoft.com/office/drawing/2016/5/12/chartex" xmlns:cx7="http://schemas.microsoft.com/office/drawing/2016/5/13/chartex" xmlns:cx8="http://schemas.microsoft.com/office/drawing/2016/5/14/chartex" xmlns:mc="http://schemas.openxmlformats.org/markup-compatibility/2006" xmlns:aink="http://schemas.microsoft.com/office/drawing/2016/ink" xmlns:am3d="http://schemas.microsoft.com/office/drawing/2017/model3d" xmlns:o="urn:schemas-microsoft-com:office:office" xmlns:r="http://schemas.openxmlformats.org/officeDocument/2006/relationships" xmlns:m="http://schemas.openxmlformats.org/officeDocument/2006/math" xmlns:v="urn:schemas-microsoft-com:vml" xmlns:wp14="http://schemas.microsoft.com/office/word/2010/wordprocessingDrawing" xmlns:wp="http://schemas.openxmlformats.org/drawingml/2006/wordprocessingDrawing" xmlns:w10="urn:schemas-microsoft-com:office:word" xmlns:w="http://schemas.openxmlformats.org/wordprocessingml/2006/main" xmlns:w14="http://schemas.microsoft.com/office/word/2010/wordml" xmlns:w15="http://schemas.microsoft.com/office/word/2012/wordml" xmlns:w16cid="http://schemas.microsoft.com/office/word/2016/wordml/cid" xmlns:w16se="http://schemas.microsoft.com/office/word/2015/wordml/symex" xmlns:wpg="http://schemas.microsoft.com/office/word/2010/wordprocessingGroup" xmlns:wpi="http://schemas.microsoft.com/office/word/2010/wordprocessingInk" xmlns:wne="http://schemas.microsoft.com/office/word/2006/wordml" xmlns:wps="http://schemas.microsoft.com/office/word/2010/wordprocessingShape" mc:Ignorable="w14 w15 w16se w16cid wp14">
+<w:numbering xmlns:wpc="http://schemas.microsoft.com/office/word/2010/wordprocessingCanvas" xmlns:cx="http://schemas.microsoft.com/office/drawing/2014/chartex" xmlns:cx1="http://schemas.microsoft.com/office/drawing/2015/9/8/chartex" xmlns:mc="http://schemas.openxmlformats.org/markup-compatibility/2006" xmlns:o="urn:schemas-microsoft-com:office:office" xmlns:r="http://schemas.openxmlformats.org/officeDocument/2006/relationships" xmlns:m="http://schemas.openxmlformats.org/officeDocument/2006/math" xmlns:v="urn:schemas-microsoft-com:vml" xmlns:wp14="http://schemas.microsoft.com/office/word/2010/wordprocessingDrawing" xmlns:wp="http://schemas.openxmlformats.org/drawingml/2006/wordprocessingDrawing" xmlns:w10="urn:schemas-microsoft-com:office:word" xmlns:w="http://schemas.openxmlformats.org/wordprocessingml/2006/main" xmlns:w14="http://schemas.microsoft.com/office/word/2010/wordml" xmlns:w15="http://schemas.microsoft.com/office/word/2012/wordml" xmlns:w16se="http://schemas.microsoft.com/office/word/2015/wordml/symex" xmlns:wpg="http://schemas.microsoft.com/office/word/2010/wordprocessingGroup" xmlns:wpi="http://schemas.microsoft.com/office/word/2010/wordprocessingInk" xmlns:wne="http://schemas.microsoft.com/office/word/2006/wordml" xmlns:wps="http://schemas.microsoft.com/office/word/2010/wordprocessingShape" mc:Ignorable="w14 w15 w16se wp14">
   <w:abstractNum w:abstractNumId="0" w15:restartNumberingAfterBreak="0">
     <w:nsid w:val="1621168A"/>
     <w:multiLevelType w:val="hybridMultilevel"/>
@@ -13579,7 +13481,7 @@
 </file>
 
 <file path=word/styles.xml><?xml version="1.0" encoding="utf-8"?>
-<w:styles xmlns:mc="http://schemas.openxmlformats.org/markup-compatibility/2006" xmlns:r="http://schemas.openxmlformats.org/officeDocument/2006/relationships" xmlns:w="http://schemas.openxmlformats.org/wordprocessingml/2006/main" xmlns:w14="http://schemas.microsoft.com/office/word/2010/wordml" xmlns:w15="http://schemas.microsoft.com/office/word/2012/wordml" xmlns:w16cid="http://schemas.microsoft.com/office/word/2016/wordml/cid" xmlns:w16se="http://schemas.microsoft.com/office/word/2015/wordml/symex" mc:Ignorable="w14 w15 w16se w16cid">
+<w:styles xmlns:mc="http://schemas.openxmlformats.org/markup-compatibility/2006" xmlns:r="http://schemas.openxmlformats.org/officeDocument/2006/relationships" xmlns:w="http://schemas.openxmlformats.org/wordprocessingml/2006/main" xmlns:w14="http://schemas.microsoft.com/office/word/2010/wordml" xmlns:w15="http://schemas.microsoft.com/office/word/2012/wordml" xmlns:w16se="http://schemas.microsoft.com/office/word/2015/wordml/symex" mc:Ignorable="w14 w15 w16se">
   <w:docDefaults>
     <w:rPrDefault>
       <w:rPr>
@@ -13595,7 +13497,7 @@
       </w:pPr>
     </w:pPrDefault>
   </w:docDefaults>
-  <w:latentStyles w:defLockedState="0" w:defUIPriority="99" w:defSemiHidden="0" w:defUnhideWhenUsed="0" w:defQFormat="0" w:count="375">
+  <w:latentStyles w:defLockedState="0" w:defUIPriority="99" w:defSemiHidden="0" w:defUnhideWhenUsed="0" w:defQFormat="0" w:count="371">
     <w:lsdException w:name="Normal" w:uiPriority="0" w:qFormat="1"/>
     <w:lsdException w:name="heading 1" w:uiPriority="9" w:qFormat="1"/>
     <w:lsdException w:name="heading 2" w:semiHidden="1" w:uiPriority="9" w:unhideWhenUsed="1" w:qFormat="1"/>
@@ -13967,8 +13869,6 @@
     <w:lsdException w:name="List Table 5 Dark Accent 6" w:uiPriority="50"/>
     <w:lsdException w:name="List Table 6 Colorful Accent 6" w:uiPriority="51"/>
     <w:lsdException w:name="List Table 7 Colorful Accent 6" w:uiPriority="52"/>
-    <w:lsdException w:name="Mention" w:semiHidden="1" w:unhideWhenUsed="1"/>
-    <w:lsdException w:name="Smart Hyperlink" w:semiHidden="1" w:unhideWhenUsed="1"/>
   </w:latentStyles>
   <w:style w:type="paragraph" w:default="1" w:styleId="Normal">
     <w:name w:val="Normal"/>
@@ -13987,11 +13887,11 @@
     <w:link w:val="Heading1Char"/>
     <w:uiPriority w:val="9"/>
     <w:qFormat/>
-    <w:rsid w:val="00D772E8"/>
+    <w:rsid w:val="0062416B"/>
     <w:pPr>
       <w:keepNext/>
       <w:keepLines/>
-      <w:spacing w:before="400" w:after="40" w:line="240" w:lineRule="auto"/>
+      <w:spacing w:before="400" w:after="240" w:line="240" w:lineRule="auto"/>
       <w:outlineLvl w:val="0"/>
     </w:pPr>
     <w:rPr>
@@ -14230,7 +14130,7 @@
     <w:link w:val="Header"/>
     <w:rsid w:val="00D772E8"/>
     <w:rPr>
-      <w:rFonts w:ascii="Times New Roman" w:eastAsia="宋体" w:hAnsi="Times New Roman" w:cs="Times New Roman"/>
+      <w:rFonts w:ascii="Times New Roman" w:eastAsia="SimSun" w:hAnsi="Times New Roman" w:cs="Times New Roman"/>
       <w:sz w:val="24"/>
       <w:szCs w:val="24"/>
       <w:lang w:eastAsia="zh-CN"/>
@@ -14241,7 +14141,7 @@
     <w:basedOn w:val="DefaultParagraphFont"/>
     <w:link w:val="Heading1"/>
     <w:uiPriority w:val="9"/>
-    <w:rsid w:val="00D772E8"/>
+    <w:rsid w:val="0062416B"/>
     <w:rPr>
       <w:rFonts w:asciiTheme="majorHAnsi" w:eastAsiaTheme="majorEastAsia" w:hAnsiTheme="majorHAnsi" w:cstheme="majorBidi"/>
       <w:color w:val="1F4E79" w:themeColor="accent1" w:themeShade="80"/>
@@ -14692,552 +14592,6 @@
 </w:styles>
 </file>
 
-<file path=word/glossary/document.xml><?xml version="1.0" encoding="utf-8"?>
-<w:glossaryDocument xmlns:wpc="http://schemas.microsoft.com/office/word/2010/wordprocessingCanvas" xmlns:cx="http://schemas.microsoft.com/office/drawing/2014/chartex" xmlns:cx1="http://schemas.microsoft.com/office/drawing/2015/9/8/chartex" xmlns:cx2="http://schemas.microsoft.com/office/drawing/2015/10/21/chartex" xmlns:cx3="http://schemas.microsoft.com/office/drawing/2016/5/9/chartex" xmlns:cx4="http://schemas.microsoft.com/office/drawing/2016/5/10/chartex" xmlns:cx5="http://schemas.microsoft.com/office/drawing/2016/5/11/chartex" xmlns:cx6="http://schemas.microsoft.com/office/drawing/2016/5/12/chartex" xmlns:cx7="http://schemas.microsoft.com/office/drawing/2016/5/13/chartex" xmlns:cx8="http://schemas.microsoft.com/office/drawing/2016/5/14/chartex" xmlns:mc="http://schemas.openxmlformats.org/markup-compatibility/2006" xmlns:aink="http://schemas.microsoft.com/office/drawing/2016/ink" xmlns:am3d="http://schemas.microsoft.com/office/drawing/2017/model3d" xmlns:o="urn:schemas-microsoft-com:office:office" xmlns:r="http://schemas.openxmlformats.org/officeDocument/2006/relationships" xmlns:m="http://schemas.openxmlformats.org/officeDocument/2006/math" xmlns:v="urn:schemas-microsoft-com:vml" xmlns:wp14="http://schemas.microsoft.com/office/word/2010/wordprocessingDrawing" xmlns:wp="http://schemas.openxmlformats.org/drawingml/2006/wordprocessingDrawing" xmlns:w10="urn:schemas-microsoft-com:office:word" xmlns:w="http://schemas.openxmlformats.org/wordprocessingml/2006/main" xmlns:w14="http://schemas.microsoft.com/office/word/2010/wordml" xmlns:w15="http://schemas.microsoft.com/office/word/2012/wordml" xmlns:w16cid="http://schemas.microsoft.com/office/word/2016/wordml/cid" xmlns:w16se="http://schemas.microsoft.com/office/word/2015/wordml/symex" xmlns:wpg="http://schemas.microsoft.com/office/word/2010/wordprocessingGroup" xmlns:wpi="http://schemas.microsoft.com/office/word/2010/wordprocessingInk" xmlns:wne="http://schemas.microsoft.com/office/word/2006/wordml" xmlns:wps="http://schemas.microsoft.com/office/word/2010/wordprocessingShape" mc:Ignorable="w14 w15 w16se w16cid wp14"/>
-</file>
-
-<file path=word/glossary/fontTable.xml><?xml version="1.0" encoding="utf-8"?>
-<w:fonts xmlns:mc="http://schemas.openxmlformats.org/markup-compatibility/2006" xmlns:r="http://schemas.openxmlformats.org/officeDocument/2006/relationships" xmlns:w="http://schemas.openxmlformats.org/wordprocessingml/2006/main" xmlns:w14="http://schemas.microsoft.com/office/word/2010/wordml" xmlns:w15="http://schemas.microsoft.com/office/word/2012/wordml" xmlns:w16cid="http://schemas.microsoft.com/office/word/2016/wordml/cid" xmlns:w16se="http://schemas.microsoft.com/office/word/2015/wordml/symex" mc:Ignorable="w14 w15 w16se w16cid">
-  <w:font w:name="Times New Roman">
-    <w:panose1 w:val="02020603050405020304"/>
-    <w:charset w:val="00"/>
-    <w:family w:val="roman"/>
-    <w:pitch w:val="variable"/>
-    <w:sig w:usb0="E0002EFF" w:usb1="C000785B" w:usb2="00000009" w:usb3="00000000" w:csb0="000001FF" w:csb1="00000000"/>
-  </w:font>
-  <w:font w:name="Calibri">
-    <w:panose1 w:val="020F0502020204030204"/>
-    <w:charset w:val="00"/>
-    <w:family w:val="swiss"/>
-    <w:pitch w:val="variable"/>
-    <w:sig w:usb0="E0002AFF" w:usb1="C000247B" w:usb2="00000009" w:usb3="00000000" w:csb0="000001FF" w:csb1="00000000"/>
-  </w:font>
-  <w:font w:name="等线">
-    <w:altName w:val="DengXian"/>
-    <w:panose1 w:val="02010600030101010101"/>
-    <w:charset w:val="86"/>
-    <w:family w:val="auto"/>
-    <w:pitch w:val="variable"/>
-    <w:sig w:usb0="A00002BF" w:usb1="38CF7CFA" w:usb2="00000016" w:usb3="00000000" w:csb0="0004000F" w:csb1="00000000"/>
-  </w:font>
-  <w:font w:name="Calibri Light">
-    <w:panose1 w:val="020F0302020204030204"/>
-    <w:charset w:val="00"/>
-    <w:family w:val="swiss"/>
-    <w:pitch w:val="variable"/>
-    <w:sig w:usb0="E0002AFF" w:usb1="C000247B" w:usb2="00000009" w:usb3="00000000" w:csb0="000001FF" w:csb1="00000000"/>
-  </w:font>
-  <w:font w:name="等线 Light">
-    <w:panose1 w:val="02010600030101010101"/>
-    <w:charset w:val="86"/>
-    <w:family w:val="auto"/>
-    <w:pitch w:val="variable"/>
-    <w:sig w:usb0="A00002BF" w:usb1="38CF7CFA" w:usb2="00000016" w:usb3="00000000" w:csb0="0004000F" w:csb1="00000000"/>
-  </w:font>
-  <w:font w:name="宋体">
-    <w:altName w:val="SimSun"/>
-    <w:panose1 w:val="02010600030101010101"/>
-    <w:charset w:val="86"/>
-    <w:family w:val="auto"/>
-    <w:pitch w:val="variable"/>
-    <w:sig w:usb0="00000003" w:usb1="288F0000" w:usb2="00000016" w:usb3="00000000" w:csb0="00040001" w:csb1="00000000"/>
-  </w:font>
-  <w:font w:name="Cambria Math">
-    <w:panose1 w:val="02040503050406030204"/>
-    <w:charset w:val="00"/>
-    <w:family w:val="roman"/>
-    <w:pitch w:val="variable"/>
-    <w:sig w:usb0="E00002FF" w:usb1="420024FF" w:usb2="00000000" w:usb3="00000000" w:csb0="0000019F" w:csb1="00000000"/>
-  </w:font>
-  <w:font w:name="Symbol">
-    <w:panose1 w:val="05050102010706020507"/>
-    <w:charset w:val="02"/>
-    <w:family w:val="roman"/>
-    <w:pitch w:val="variable"/>
-    <w:sig w:usb0="00000000" w:usb1="10000000" w:usb2="00000000" w:usb3="00000000" w:csb0="80000000" w:csb1="00000000"/>
-  </w:font>
-</w:fonts>
-</file>
-
-<file path=word/glossary/settings.xml><?xml version="1.0" encoding="utf-8"?>
-<w:settings xmlns:mc="http://schemas.openxmlformats.org/markup-compatibility/2006" xmlns:o="urn:schemas-microsoft-com:office:office" xmlns:r="http://schemas.openxmlformats.org/officeDocument/2006/relationships" xmlns:m="http://schemas.openxmlformats.org/officeDocument/2006/math" xmlns:v="urn:schemas-microsoft-com:vml" xmlns:w10="urn:schemas-microsoft-com:office:word" xmlns:w="http://schemas.openxmlformats.org/wordprocessingml/2006/main" xmlns:w14="http://schemas.microsoft.com/office/word/2010/wordml" xmlns:w15="http://schemas.microsoft.com/office/word/2012/wordml" xmlns:w16cid="http://schemas.microsoft.com/office/word/2016/wordml/cid" xmlns:w16se="http://schemas.microsoft.com/office/word/2015/wordml/symex" xmlns:sl="http://schemas.openxmlformats.org/schemaLibrary/2006/main" mc:Ignorable="w14 w15 w16se w16cid">
-  <w:view w:val="normal"/>
-  <w:defaultTabStop w:val="720"/>
-  <w:characterSpacingControl w:val="doNotCompress"/>
-  <w:compat>
-    <w:useFELayout/>
-    <w:compatSetting w:name="compatibilityMode" w:uri="http://schemas.microsoft.com/office/word" w:val="15"/>
-    <w:compatSetting w:name="overrideTableStyleFontSizeAndJustification" w:uri="http://schemas.microsoft.com/office/word" w:val="1"/>
-    <w:compatSetting w:name="enableOpenTypeFeatures" w:uri="http://schemas.microsoft.com/office/word" w:val="1"/>
-    <w:compatSetting w:name="doNotFlipMirrorIndents" w:uri="http://schemas.microsoft.com/office/word" w:val="1"/>
-    <w:compatSetting w:name="differentiateMultirowTableHeaders" w:uri="http://schemas.microsoft.com/office/word" w:val="1"/>
-  </w:compat>
-  <w:rsids>
-    <w:rsidRoot w:val="00344BEA"/>
-    <w:rsid w:val="00344BEA"/>
-    <w:rsid w:val="007932BF"/>
-    <w:rsid w:val="00886654"/>
-  </w:rsids>
-  <m:mathPr>
-    <m:mathFont m:val="Cambria Math"/>
-    <m:brkBin m:val="before"/>
-    <m:brkBinSub m:val="--"/>
-    <m:smallFrac m:val="0"/>
-    <m:dispDef/>
-    <m:lMargin m:val="0"/>
-    <m:rMargin m:val="0"/>
-    <m:defJc m:val="centerGroup"/>
-    <m:wrapIndent m:val="1440"/>
-    <m:intLim m:val="subSup"/>
-    <m:naryLim m:val="undOvr"/>
-  </m:mathPr>
-  <w:themeFontLang w:val="en-US" w:eastAsia="zh-CN"/>
-  <w:clrSchemeMapping w:bg1="light1" w:t1="dark1" w:bg2="light2" w:t2="dark2" w:accent1="accent1" w:accent2="accent2" w:accent3="accent3" w:accent4="accent4" w:accent5="accent5" w:accent6="accent6" w:hyperlink="hyperlink" w:followedHyperlink="followedHyperlink"/>
-  <w:decimalSymbol w:val="."/>
-  <w:listSeparator w:val=","/>
-  <w14:defaultImageDpi w14:val="32767"/>
-  <w15:chartTrackingRefBased/>
-</w:settings>
-</file>
-
-<file path=word/glossary/styles.xml><?xml version="1.0" encoding="utf-8"?>
-<w:styles xmlns:mc="http://schemas.openxmlformats.org/markup-compatibility/2006" xmlns:r="http://schemas.openxmlformats.org/officeDocument/2006/relationships" xmlns:w="http://schemas.openxmlformats.org/wordprocessingml/2006/main" xmlns:w14="http://schemas.microsoft.com/office/word/2010/wordml" xmlns:w15="http://schemas.microsoft.com/office/word/2012/wordml" xmlns:w16cid="http://schemas.microsoft.com/office/word/2016/wordml/cid" xmlns:w16se="http://schemas.microsoft.com/office/word/2015/wordml/symex" mc:Ignorable="w14 w15 w16se w16cid">
-  <w:docDefaults>
-    <w:rPrDefault>
-      <w:rPr>
-        <w:rFonts w:asciiTheme="minorHAnsi" w:eastAsiaTheme="minorEastAsia" w:hAnsiTheme="minorHAnsi" w:cstheme="minorBidi"/>
-        <w:sz w:val="24"/>
-        <w:szCs w:val="24"/>
-        <w:lang w:val="en-US" w:eastAsia="en-US" w:bidi="ar-SA"/>
-      </w:rPr>
-    </w:rPrDefault>
-    <w:pPrDefault/>
-  </w:docDefaults>
-  <w:latentStyles w:defLockedState="0" w:defUIPriority="99" w:defSemiHidden="0" w:defUnhideWhenUsed="0" w:defQFormat="0" w:count="375">
-    <w:lsdException w:name="Normal" w:uiPriority="0" w:qFormat="1"/>
-    <w:lsdException w:name="heading 1" w:uiPriority="9" w:qFormat="1"/>
-    <w:lsdException w:name="heading 2" w:semiHidden="1" w:uiPriority="9" w:unhideWhenUsed="1" w:qFormat="1"/>
-    <w:lsdException w:name="heading 3" w:semiHidden="1" w:uiPriority="9" w:unhideWhenUsed="1" w:qFormat="1"/>
-    <w:lsdException w:name="heading 4" w:semiHidden="1" w:uiPriority="9" w:unhideWhenUsed="1" w:qFormat="1"/>
-    <w:lsdException w:name="heading 5" w:semiHidden="1" w:uiPriority="9" w:unhideWhenUsed="1" w:qFormat="1"/>
-    <w:lsdException w:name="heading 6" w:semiHidden="1" w:uiPriority="9" w:unhideWhenUsed="1" w:qFormat="1"/>
-    <w:lsdException w:name="heading 7" w:semiHidden="1" w:uiPriority="9" w:unhideWhenUsed="1" w:qFormat="1"/>
-    <w:lsdException w:name="heading 8" w:semiHidden="1" w:uiPriority="9" w:unhideWhenUsed="1" w:qFormat="1"/>
-    <w:lsdException w:name="heading 9" w:semiHidden="1" w:uiPriority="9" w:unhideWhenUsed="1" w:qFormat="1"/>
-    <w:lsdException w:name="index 1" w:semiHidden="1" w:unhideWhenUsed="1"/>
-    <w:lsdException w:name="index 2" w:semiHidden="1" w:unhideWhenUsed="1"/>
-    <w:lsdException w:name="index 3" w:semiHidden="1" w:unhideWhenUsed="1"/>
-    <w:lsdException w:name="index 4" w:semiHidden="1" w:unhideWhenUsed="1"/>
-    <w:lsdException w:name="index 5" w:semiHidden="1" w:unhideWhenUsed="1"/>
-    <w:lsdException w:name="index 6" w:semiHidden="1" w:unhideWhenUsed="1"/>
-    <w:lsdException w:name="index 7" w:semiHidden="1" w:unhideWhenUsed="1"/>
-    <w:lsdException w:name="index 8" w:semiHidden="1" w:unhideWhenUsed="1"/>
-    <w:lsdException w:name="index 9" w:semiHidden="1" w:unhideWhenUsed="1"/>
-    <w:lsdException w:name="toc 1" w:semiHidden="1" w:uiPriority="39" w:unhideWhenUsed="1"/>
-    <w:lsdException w:name="toc 2" w:semiHidden="1" w:uiPriority="39" w:unhideWhenUsed="1"/>
-    <w:lsdException w:name="toc 3" w:semiHidden="1" w:uiPriority="39" w:unhideWhenUsed="1"/>
-    <w:lsdException w:name="toc 4" w:semiHidden="1" w:uiPriority="39" w:unhideWhenUsed="1"/>
-    <w:lsdException w:name="toc 5" w:semiHidden="1" w:uiPriority="39" w:unhideWhenUsed="1"/>
-    <w:lsdException w:name="toc 6" w:semiHidden="1" w:uiPriority="39" w:unhideWhenUsed="1"/>
-    <w:lsdException w:name="toc 7" w:semiHidden="1" w:uiPriority="39" w:unhideWhenUsed="1"/>
-    <w:lsdException w:name="toc 8" w:semiHidden="1" w:uiPriority="39" w:unhideWhenUsed="1"/>
-    <w:lsdException w:name="toc 9" w:semiHidden="1" w:uiPriority="39" w:unhideWhenUsed="1"/>
-    <w:lsdException w:name="Normal Indent" w:semiHidden="1" w:unhideWhenUsed="1"/>
-    <w:lsdException w:name="footnote text" w:semiHidden="1" w:unhideWhenUsed="1"/>
-    <w:lsdException w:name="annotation text" w:semiHidden="1" w:unhideWhenUsed="1"/>
-    <w:lsdException w:name="header" w:semiHidden="1" w:unhideWhenUsed="1"/>
-    <w:lsdException w:name="footer" w:semiHidden="1" w:unhideWhenUsed="1"/>
-    <w:lsdException w:name="index heading" w:semiHidden="1" w:unhideWhenUsed="1"/>
-    <w:lsdException w:name="caption" w:semiHidden="1" w:uiPriority="35" w:unhideWhenUsed="1" w:qFormat="1"/>
-    <w:lsdException w:name="table of figures" w:semiHidden="1" w:unhideWhenUsed="1"/>
-    <w:lsdException w:name="envelope address" w:semiHidden="1" w:unhideWhenUsed="1"/>
-    <w:lsdException w:name="envelope return" w:semiHidden="1" w:unhideWhenUsed="1"/>
-    <w:lsdException w:name="footnote reference" w:semiHidden="1" w:unhideWhenUsed="1"/>
-    <w:lsdException w:name="annotation reference" w:semiHidden="1" w:unhideWhenUsed="1"/>
-    <w:lsdException w:name="line number" w:semiHidden="1" w:unhideWhenUsed="1"/>
-    <w:lsdException w:name="page number" w:semiHidden="1" w:unhideWhenUsed="1"/>
-    <w:lsdException w:name="endnote reference" w:semiHidden="1" w:unhideWhenUsed="1"/>
-    <w:lsdException w:name="endnote text" w:semiHidden="1" w:unhideWhenUsed="1"/>
-    <w:lsdException w:name="table of authorities" w:semiHidden="1" w:unhideWhenUsed="1"/>
-    <w:lsdException w:name="macro" w:semiHidden="1" w:unhideWhenUsed="1"/>
-    <w:lsdException w:name="toa heading" w:semiHidden="1" w:unhideWhenUsed="1"/>
-    <w:lsdException w:name="List" w:semiHidden="1" w:unhideWhenUsed="1"/>
-    <w:lsdException w:name="List Bullet" w:semiHidden="1" w:unhideWhenUsed="1"/>
-    <w:lsdException w:name="List Number" w:semiHidden="1" w:unhideWhenUsed="1"/>
-    <w:lsdException w:name="List 2" w:semiHidden="1" w:unhideWhenUsed="1"/>
-    <w:lsdException w:name="List 3" w:semiHidden="1" w:unhideWhenUsed="1"/>
-    <w:lsdException w:name="List 4" w:semiHidden="1" w:unhideWhenUsed="1"/>
-    <w:lsdException w:name="List 5" w:semiHidden="1" w:unhideWhenUsed="1"/>
-    <w:lsdException w:name="List Bullet 2" w:semiHidden="1" w:unhideWhenUsed="1"/>
-    <w:lsdException w:name="List Bullet 3" w:semiHidden="1" w:unhideWhenUsed="1"/>
-    <w:lsdException w:name="List Bullet 4" w:semiHidden="1" w:unhideWhenUsed="1"/>
-    <w:lsdException w:name="List Bullet 5" w:semiHidden="1" w:unhideWhenUsed="1"/>
-    <w:lsdException w:name="List Number 2" w:semiHidden="1" w:unhideWhenUsed="1"/>
-    <w:lsdException w:name="List Number 3" w:semiHidden="1" w:unhideWhenUsed="1"/>
-    <w:lsdException w:name="List Number 4" w:semiHidden="1" w:unhideWhenUsed="1"/>
-    <w:lsdException w:name="List Number 5" w:semiHidden="1" w:unhideWhenUsed="1"/>
-    <w:lsdException w:name="Title" w:uiPriority="10" w:qFormat="1"/>
-    <w:lsdException w:name="Closing" w:semiHidden="1" w:unhideWhenUsed="1"/>
-    <w:lsdException w:name="Signature" w:semiHidden="1" w:unhideWhenUsed="1"/>
-    <w:lsdException w:name="Default Paragraph Font" w:semiHidden="1" w:uiPriority="1" w:unhideWhenUsed="1"/>
-    <w:lsdException w:name="Body Text" w:semiHidden="1" w:unhideWhenUsed="1"/>
-    <w:lsdException w:name="Body Text Indent" w:semiHidden="1" w:unhideWhenUsed="1"/>
-    <w:lsdException w:name="List Continue" w:semiHidden="1" w:unhideWhenUsed="1"/>
-    <w:lsdException w:name="List Continue 2" w:semiHidden="1" w:unhideWhenUsed="1"/>
-    <w:lsdException w:name="List Continue 3" w:semiHidden="1" w:unhideWhenUsed="1"/>
-    <w:lsdException w:name="List Continue 4" w:semiHidden="1" w:unhideWhenUsed="1"/>
-    <w:lsdException w:name="List Continue 5" w:semiHidden="1" w:unhideWhenUsed="1"/>
-    <w:lsdException w:name="Message Header" w:semiHidden="1" w:unhideWhenUsed="1"/>
-    <w:lsdException w:name="Subtitle" w:uiPriority="11" w:qFormat="1"/>
-    <w:lsdException w:name="Salutation" w:semiHidden="1" w:unhideWhenUsed="1"/>
-    <w:lsdException w:name="Date" w:semiHidden="1" w:unhideWhenUsed="1"/>
-    <w:lsdException w:name="Body Text First Indent" w:semiHidden="1" w:unhideWhenUsed="1"/>
-    <w:lsdException w:name="Body Text First Indent 2" w:semiHidden="1" w:unhideWhenUsed="1"/>
-    <w:lsdException w:name="Note Heading" w:semiHidden="1" w:unhideWhenUsed="1"/>
-    <w:lsdException w:name="Body Text 2" w:semiHidden="1" w:unhideWhenUsed="1"/>
-    <w:lsdException w:name="Body Text 3" w:semiHidden="1" w:unhideWhenUsed="1"/>
-    <w:lsdException w:name="Body Text Indent 2" w:semiHidden="1" w:unhideWhenUsed="1"/>
-    <w:lsdException w:name="Body Text Indent 3" w:semiHidden="1" w:unhideWhenUsed="1"/>
-    <w:lsdException w:name="Block Text" w:semiHidden="1" w:unhideWhenUsed="1"/>
-    <w:lsdException w:name="Hyperlink" w:semiHidden="1" w:unhideWhenUsed="1"/>
-    <w:lsdException w:name="FollowedHyperlink" w:semiHidden="1" w:unhideWhenUsed="1"/>
-    <w:lsdException w:name="Strong" w:uiPriority="22" w:qFormat="1"/>
-    <w:lsdException w:name="Emphasis" w:uiPriority="20" w:qFormat="1"/>
-    <w:lsdException w:name="Document Map" w:semiHidden="1" w:unhideWhenUsed="1"/>
-    <w:lsdException w:name="Plain Text" w:semiHidden="1" w:unhideWhenUsed="1"/>
-    <w:lsdException w:name="E-mail Signature" w:semiHidden="1" w:unhideWhenUsed="1"/>
-    <w:lsdException w:name="HTML Top of Form" w:semiHidden="1" w:unhideWhenUsed="1"/>
-    <w:lsdException w:name="HTML Bottom of Form" w:semiHidden="1" w:unhideWhenUsed="1"/>
-    <w:lsdException w:name="Normal (Web)" w:semiHidden="1" w:unhideWhenUsed="1"/>
-    <w:lsdException w:name="HTML Acronym" w:semiHidden="1" w:unhideWhenUsed="1"/>
-    <w:lsdException w:name="HTML Address" w:semiHidden="1" w:unhideWhenUsed="1"/>
-    <w:lsdException w:name="HTML Cite" w:semiHidden="1" w:unhideWhenUsed="1"/>
-    <w:lsdException w:name="HTML Code" w:semiHidden="1" w:unhideWhenUsed="1"/>
-    <w:lsdException w:name="HTML Definition" w:semiHidden="1" w:unhideWhenUsed="1"/>
-    <w:lsdException w:name="HTML Keyboard" w:semiHidden="1" w:unhideWhenUsed="1"/>
-    <w:lsdException w:name="HTML Preformatted" w:semiHidden="1" w:unhideWhenUsed="1"/>
-    <w:lsdException w:name="HTML Sample" w:semiHidden="1" w:unhideWhenUsed="1"/>
-    <w:lsdException w:name="HTML Typewriter" w:semiHidden="1" w:unhideWhenUsed="1"/>
-    <w:lsdException w:name="HTML Variable" w:semiHidden="1" w:unhideWhenUsed="1"/>
-    <w:lsdException w:name="Normal Table" w:semiHidden="1" w:unhideWhenUsed="1"/>
-    <w:lsdException w:name="annotation subject" w:semiHidden="1" w:unhideWhenUsed="1"/>
-    <w:lsdException w:name="No List" w:semiHidden="1" w:unhideWhenUsed="1"/>
-    <w:lsdException w:name="Outline List 1" w:semiHidden="1" w:unhideWhenUsed="1"/>
-    <w:lsdException w:name="Outline List 2" w:semiHidden="1" w:unhideWhenUsed="1"/>
-    <w:lsdException w:name="Outline List 3" w:semiHidden="1" w:unhideWhenUsed="1"/>
-    <w:lsdException w:name="Table Simple 1" w:semiHidden="1" w:unhideWhenUsed="1"/>
-    <w:lsdException w:name="Table Simple 2" w:semiHidden="1" w:unhideWhenUsed="1"/>
-    <w:lsdException w:name="Table Simple 3" w:semiHidden="1" w:unhideWhenUsed="1"/>
-    <w:lsdException w:name="Table Classic 1" w:semiHidden="1" w:unhideWhenUsed="1"/>
-    <w:lsdException w:name="Table Classic 2" w:semiHidden="1" w:unhideWhenUsed="1"/>
-    <w:lsdException w:name="Table Classic 3" w:semiHidden="1" w:unhideWhenUsed="1"/>
-    <w:lsdException w:name="Table Classic 4" w:semiHidden="1" w:unhideWhenUsed="1"/>
-    <w:lsdException w:name="Table Colorful 1" w:semiHidden="1" w:unhideWhenUsed="1"/>
-    <w:lsdException w:name="Table Colorful 2" w:semiHidden="1" w:unhideWhenUsed="1"/>
-    <w:lsdException w:name="Table Colorful 3" w:semiHidden="1" w:unhideWhenUsed="1"/>
-    <w:lsdException w:name="Table Columns 1" w:semiHidden="1" w:unhideWhenUsed="1"/>
-    <w:lsdException w:name="Table Columns 2" w:semiHidden="1" w:unhideWhenUsed="1"/>
-    <w:lsdException w:name="Table Columns 3" w:semiHidden="1" w:unhideWhenUsed="1"/>
-    <w:lsdException w:name="Table Columns 4" w:semiHidden="1" w:unhideWhenUsed="1"/>
-    <w:lsdException w:name="Table Columns 5" w:semiHidden="1" w:unhideWhenUsed="1"/>
-    <w:lsdException w:name="Table Grid 1" w:semiHidden="1" w:unhideWhenUsed="1"/>
-    <w:lsdException w:name="Table Grid 2" w:semiHidden="1" w:unhideWhenUsed="1"/>
-    <w:lsdException w:name="Table Grid 3" w:semiHidden="1" w:unhideWhenUsed="1"/>
-    <w:lsdException w:name="Table Grid 4" w:semiHidden="1" w:unhideWhenUsed="1"/>
-    <w:lsdException w:name="Table Grid 5" w:semiHidden="1" w:unhideWhenUsed="1"/>
-    <w:lsdException w:name="Table Grid 6" w:semiHidden="1" w:unhideWhenUsed="1"/>
-    <w:lsdException w:name="Table Grid 7" w:semiHidden="1" w:unhideWhenUsed="1"/>
-    <w:lsdException w:name="Table Grid 8" w:semiHidden="1" w:unhideWhenUsed="1"/>
-    <w:lsdException w:name="Table List 1" w:semiHidden="1" w:unhideWhenUsed="1"/>
-    <w:lsdException w:name="Table List 2" w:semiHidden="1" w:unhideWhenUsed="1"/>
-    <w:lsdException w:name="Table List 3" w:semiHidden="1" w:unhideWhenUsed="1"/>
-    <w:lsdException w:name="Table List 4" w:semiHidden="1" w:unhideWhenUsed="1"/>
-    <w:lsdException w:name="Table List 5" w:semiHidden="1" w:unhideWhenUsed="1"/>
-    <w:lsdException w:name="Table List 6" w:semiHidden="1" w:unhideWhenUsed="1"/>
-    <w:lsdException w:name="Table List 7" w:semiHidden="1" w:unhideWhenUsed="1"/>
-    <w:lsdException w:name="Table List 8" w:semiHidden="1" w:unhideWhenUsed="1"/>
-    <w:lsdException w:name="Table 3D effects 1" w:semiHidden="1" w:unhideWhenUsed="1"/>
-    <w:lsdException w:name="Table 3D effects 2" w:semiHidden="1" w:unhideWhenUsed="1"/>
-    <w:lsdException w:name="Table 3D effects 3" w:semiHidden="1" w:unhideWhenUsed="1"/>
-    <w:lsdException w:name="Table Contemporary" w:semiHidden="1" w:unhideWhenUsed="1"/>
-    <w:lsdException w:name="Table Elegant" w:semiHidden="1" w:unhideWhenUsed="1"/>
-    <w:lsdException w:name="Table Professional" w:semiHidden="1" w:unhideWhenUsed="1"/>
-    <w:lsdException w:name="Table Subtle 1" w:semiHidden="1" w:unhideWhenUsed="1"/>
-    <w:lsdException w:name="Table Subtle 2" w:semiHidden="1" w:unhideWhenUsed="1"/>
-    <w:lsdException w:name="Table Web 1" w:semiHidden="1" w:unhideWhenUsed="1"/>
-    <w:lsdException w:name="Table Web 2" w:semiHidden="1" w:unhideWhenUsed="1"/>
-    <w:lsdException w:name="Table Web 3" w:semiHidden="1" w:unhideWhenUsed="1"/>
-    <w:lsdException w:name="Balloon Text" w:semiHidden="1" w:unhideWhenUsed="1"/>
-    <w:lsdException w:name="Table Grid" w:uiPriority="39"/>
-    <w:lsdException w:name="Table Theme" w:semiHidden="1" w:unhideWhenUsed="1"/>
-    <w:lsdException w:name="Placeholder Text" w:semiHidden="1"/>
-    <w:lsdException w:name="No Spacing" w:uiPriority="1" w:qFormat="1"/>
-    <w:lsdException w:name="Light Shading" w:uiPriority="60"/>
-    <w:lsdException w:name="Light List" w:uiPriority="61"/>
-    <w:lsdException w:name="Light Grid" w:uiPriority="62"/>
-    <w:lsdException w:name="Medium Shading 1" w:uiPriority="63"/>
-    <w:lsdException w:name="Medium Shading 2" w:uiPriority="64"/>
-    <w:lsdException w:name="Medium List 1" w:uiPriority="65"/>
-    <w:lsdException w:name="Medium List 2" w:uiPriority="66"/>
-    <w:lsdException w:name="Medium Grid 1" w:uiPriority="67"/>
-    <w:lsdException w:name="Medium Grid 2" w:uiPriority="68"/>
-    <w:lsdException w:name="Medium Grid 3" w:uiPriority="69"/>
-    <w:lsdException w:name="Dark List" w:uiPriority="70"/>
-    <w:lsdException w:name="Colorful Shading" w:uiPriority="71"/>
-    <w:lsdException w:name="Colorful List" w:uiPriority="72"/>
-    <w:lsdException w:name="Colorful Grid" w:uiPriority="73"/>
-    <w:lsdException w:name="Light Shading Accent 1" w:uiPriority="60"/>
-    <w:lsdException w:name="Light List Accent 1" w:uiPriority="61"/>
-    <w:lsdException w:name="Light Grid Accent 1" w:uiPriority="62"/>
-    <w:lsdException w:name="Medium Shading 1 Accent 1" w:uiPriority="63"/>
-    <w:lsdException w:name="Medium Shading 2 Accent 1" w:uiPriority="64"/>
-    <w:lsdException w:name="Medium List 1 Accent 1" w:uiPriority="65"/>
-    <w:lsdException w:name="Revision" w:semiHidden="1"/>
-    <w:lsdException w:name="List Paragraph" w:uiPriority="34" w:qFormat="1"/>
-    <w:lsdException w:name="Quote" w:uiPriority="29" w:qFormat="1"/>
-    <w:lsdException w:name="Intense Quote" w:uiPriority="30" w:qFormat="1"/>
-    <w:lsdException w:name="Medium List 2 Accent 1" w:uiPriority="66"/>
-    <w:lsdException w:name="Medium Grid 1 Accent 1" w:uiPriority="67"/>
-    <w:lsdException w:name="Medium Grid 2 Accent 1" w:uiPriority="68"/>
-    <w:lsdException w:name="Medium Grid 3 Accent 1" w:uiPriority="69"/>
-    <w:lsdException w:name="Dark List Accent 1" w:uiPriority="70"/>
-    <w:lsdException w:name="Colorful Shading Accent 1" w:uiPriority="71"/>
-    <w:lsdException w:name="Colorful List Accent 1" w:uiPriority="72"/>
-    <w:lsdException w:name="Colorful Grid Accent 1" w:uiPriority="73"/>
-    <w:lsdException w:name="Light Shading Accent 2" w:uiPriority="60"/>
-    <w:lsdException w:name="Light List Accent 2" w:uiPriority="61"/>
-    <w:lsdException w:name="Light Grid Accent 2" w:uiPriority="62"/>
-    <w:lsdException w:name="Medium Shading 1 Accent 2" w:uiPriority="63"/>
-    <w:lsdException w:name="Medium Shading 2 Accent 2" w:uiPriority="64"/>
-    <w:lsdException w:name="Medium List 1 Accent 2" w:uiPriority="65"/>
-    <w:lsdException w:name="Medium List 2 Accent 2" w:uiPriority="66"/>
-    <w:lsdException w:name="Medium Grid 1 Accent 2" w:uiPriority="67"/>
-    <w:lsdException w:name="Medium Grid 2 Accent 2" w:uiPriority="68"/>
-    <w:lsdException w:name="Medium Grid 3 Accent 2" w:uiPriority="69"/>
-    <w:lsdException w:name="Dark List Accent 2" w:uiPriority="70"/>
-    <w:lsdException w:name="Colorful Shading Accent 2" w:uiPriority="71"/>
-    <w:lsdException w:name="Colorful List Accent 2" w:uiPriority="72"/>
-    <w:lsdException w:name="Colorful Grid Accent 2" w:uiPriority="73"/>
-    <w:lsdException w:name="Light Shading Accent 3" w:uiPriority="60"/>
-    <w:lsdException w:name="Light List Accent 3" w:uiPriority="61"/>
-    <w:lsdException w:name="Light Grid Accent 3" w:uiPriority="62"/>
-    <w:lsdException w:name="Medium Shading 1 Accent 3" w:uiPriority="63"/>
-    <w:lsdException w:name="Medium Shading 2 Accent 3" w:uiPriority="64"/>
-    <w:lsdException w:name="Medium List 1 Accent 3" w:uiPriority="65"/>
-    <w:lsdException w:name="Medium List 2 Accent 3" w:uiPriority="66"/>
-    <w:lsdException w:name="Medium Grid 1 Accent 3" w:uiPriority="67"/>
-    <w:lsdException w:name="Medium Grid 2 Accent 3" w:uiPriority="68"/>
-    <w:lsdException w:name="Medium Grid 3 Accent 3" w:uiPriority="69"/>
-    <w:lsdException w:name="Dark List Accent 3" w:uiPriority="70"/>
-    <w:lsdException w:name="Colorful Shading Accent 3" w:uiPriority="71"/>
-    <w:lsdException w:name="Colorful List Accent 3" w:uiPriority="72"/>
-    <w:lsdException w:name="Colorful Grid Accent 3" w:uiPriority="73"/>
-    <w:lsdException w:name="Light Shading Accent 4" w:uiPriority="60"/>
-    <w:lsdException w:name="Light List Accent 4" w:uiPriority="61"/>
-    <w:lsdException w:name="Light Grid Accent 4" w:uiPriority="62"/>
-    <w:lsdException w:name="Medium Shading 1 Accent 4" w:uiPriority="63"/>
-    <w:lsdException w:name="Medium Shading 2 Accent 4" w:uiPriority="64"/>
-    <w:lsdException w:name="Medium List 1 Accent 4" w:uiPriority="65"/>
-    <w:lsdException w:name="Medium List 2 Accent 4" w:uiPriority="66"/>
-    <w:lsdException w:name="Medium Grid 1 Accent 4" w:uiPriority="67"/>
-    <w:lsdException w:name="Medium Grid 2 Accent 4" w:uiPriority="68"/>
-    <w:lsdException w:name="Medium Grid 3 Accent 4" w:uiPriority="69"/>
-    <w:lsdException w:name="Dark List Accent 4" w:uiPriority="70"/>
-    <w:lsdException w:name="Colorful Shading Accent 4" w:uiPriority="71"/>
-    <w:lsdException w:name="Colorful List Accent 4" w:uiPriority="72"/>
-    <w:lsdException w:name="Colorful Grid Accent 4" w:uiPriority="73"/>
-    <w:lsdException w:name="Light Shading Accent 5" w:uiPriority="60"/>
-    <w:lsdException w:name="Light List Accent 5" w:uiPriority="61"/>
-    <w:lsdException w:name="Light Grid Accent 5" w:uiPriority="62"/>
-    <w:lsdException w:name="Medium Shading 1 Accent 5" w:uiPriority="63"/>
-    <w:lsdException w:name="Medium Shading 2 Accent 5" w:uiPriority="64"/>
-    <w:lsdException w:name="Medium List 1 Accent 5" w:uiPriority="65"/>
-    <w:lsdException w:name="Medium List 2 Accent 5" w:uiPriority="66"/>
-    <w:lsdException w:name="Medium Grid 1 Accent 5" w:uiPriority="67"/>
-    <w:lsdException w:name="Medium Grid 2 Accent 5" w:uiPriority="68"/>
-    <w:lsdException w:name="Medium Grid 3 Accent 5" w:uiPriority="69"/>
-    <w:lsdException w:name="Dark List Accent 5" w:uiPriority="70"/>
-    <w:lsdException w:name="Colorful Shading Accent 5" w:uiPriority="71"/>
-    <w:lsdException w:name="Colorful List Accent 5" w:uiPriority="72"/>
-    <w:lsdException w:name="Colorful Grid Accent 5" w:uiPriority="73"/>
-    <w:lsdException w:name="Light Shading Accent 6" w:uiPriority="60"/>
-    <w:lsdException w:name="Light List Accent 6" w:uiPriority="61"/>
-    <w:lsdException w:name="Light Grid Accent 6" w:uiPriority="62"/>
-    <w:lsdException w:name="Medium Shading 1 Accent 6" w:uiPriority="63"/>
-    <w:lsdException w:name="Medium Shading 2 Accent 6" w:uiPriority="64"/>
-    <w:lsdException w:name="Medium List 1 Accent 6" w:uiPriority="65"/>
-    <w:lsdException w:name="Medium List 2 Accent 6" w:uiPriority="66"/>
-    <w:lsdException w:name="Medium Grid 1 Accent 6" w:uiPriority="67"/>
-    <w:lsdException w:name="Medium Grid 2 Accent 6" w:uiPriority="68"/>
-    <w:lsdException w:name="Medium Grid 3 Accent 6" w:uiPriority="69"/>
-    <w:lsdException w:name="Dark List Accent 6" w:uiPriority="70"/>
-    <w:lsdException w:name="Colorful Shading Accent 6" w:uiPriority="71"/>
-    <w:lsdException w:name="Colorful List Accent 6" w:uiPriority="72"/>
-    <w:lsdException w:name="Colorful Grid Accent 6" w:uiPriority="73"/>
-    <w:lsdException w:name="Subtle Emphasis" w:uiPriority="19" w:qFormat="1"/>
-    <w:lsdException w:name="Intense Emphasis" w:uiPriority="21" w:qFormat="1"/>
-    <w:lsdException w:name="Subtle Reference" w:uiPriority="31" w:qFormat="1"/>
-    <w:lsdException w:name="Intense Reference" w:uiPriority="32" w:qFormat="1"/>
-    <w:lsdException w:name="Book Title" w:uiPriority="33" w:qFormat="1"/>
-    <w:lsdException w:name="Bibliography" w:semiHidden="1" w:uiPriority="37" w:unhideWhenUsed="1"/>
-    <w:lsdException w:name="TOC Heading" w:semiHidden="1" w:uiPriority="39" w:unhideWhenUsed="1" w:qFormat="1"/>
-    <w:lsdException w:name="Plain Table 1" w:uiPriority="41"/>
-    <w:lsdException w:name="Plain Table 2" w:uiPriority="42"/>
-    <w:lsdException w:name="Plain Table 3" w:uiPriority="43"/>
-    <w:lsdException w:name="Plain Table 4" w:uiPriority="44"/>
-    <w:lsdException w:name="Plain Table 5" w:uiPriority="45"/>
-    <w:lsdException w:name="Grid Table Light" w:uiPriority="40"/>
-    <w:lsdException w:name="Grid Table 1 Light" w:uiPriority="46"/>
-    <w:lsdException w:name="Grid Table 2" w:uiPriority="47"/>
-    <w:lsdException w:name="Grid Table 3" w:uiPriority="48"/>
-    <w:lsdException w:name="Grid Table 4" w:uiPriority="49"/>
-    <w:lsdException w:name="Grid Table 5 Dark" w:uiPriority="50"/>
-    <w:lsdException w:name="Grid Table 6 Colorful" w:uiPriority="51"/>
-    <w:lsdException w:name="Grid Table 7 Colorful" w:uiPriority="52"/>
-    <w:lsdException w:name="Grid Table 1 Light Accent 1" w:uiPriority="46"/>
-    <w:lsdException w:name="Grid Table 2 Accent 1" w:uiPriority="47"/>
-    <w:lsdException w:name="Grid Table 3 Accent 1" w:uiPriority="48"/>
-    <w:lsdException w:name="Grid Table 4 Accent 1" w:uiPriority="49"/>
-    <w:lsdException w:name="Grid Table 5 Dark Accent 1" w:uiPriority="50"/>
-    <w:lsdException w:name="Grid Table 6 Colorful Accent 1" w:uiPriority="51"/>
-    <w:lsdException w:name="Grid Table 7 Colorful Accent 1" w:uiPriority="52"/>
-    <w:lsdException w:name="Grid Table 1 Light Accent 2" w:uiPriority="46"/>
-    <w:lsdException w:name="Grid Table 2 Accent 2" w:uiPriority="47"/>
-    <w:lsdException w:name="Grid Table 3 Accent 2" w:uiPriority="48"/>
-    <w:lsdException w:name="Grid Table 4 Accent 2" w:uiPriority="49"/>
-    <w:lsdException w:name="Grid Table 5 Dark Accent 2" w:uiPriority="50"/>
-    <w:lsdException w:name="Grid Table 6 Colorful Accent 2" w:uiPriority="51"/>
-    <w:lsdException w:name="Grid Table 7 Colorful Accent 2" w:uiPriority="52"/>
-    <w:lsdException w:name="Grid Table 1 Light Accent 3" w:uiPriority="46"/>
-    <w:lsdException w:name="Grid Table 2 Accent 3" w:uiPriority="47"/>
-    <w:lsdException w:name="Grid Table 3 Accent 3" w:uiPriority="48"/>
-    <w:lsdException w:name="Grid Table 4 Accent 3" w:uiPriority="49"/>
-    <w:lsdException w:name="Grid Table 5 Dark Accent 3" w:uiPriority="50"/>
-    <w:lsdException w:name="Grid Table 6 Colorful Accent 3" w:uiPriority="51"/>
-    <w:lsdException w:name="Grid Table 7 Colorful Accent 3" w:uiPriority="52"/>
-    <w:lsdException w:name="Grid Table 1 Light Accent 4" w:uiPriority="46"/>
-    <w:lsdException w:name="Grid Table 2 Accent 4" w:uiPriority="47"/>
-    <w:lsdException w:name="Grid Table 3 Accent 4" w:uiPriority="48"/>
-    <w:lsdException w:name="Grid Table 4 Accent 4" w:uiPriority="49"/>
-    <w:lsdException w:name="Grid Table 5 Dark Accent 4" w:uiPriority="50"/>
-    <w:lsdException w:name="Grid Table 6 Colorful Accent 4" w:uiPriority="51"/>
-    <w:lsdException w:name="Grid Table 7 Colorful Accent 4" w:uiPriority="52"/>
-    <w:lsdException w:name="Grid Table 1 Light Accent 5" w:uiPriority="46"/>
-    <w:lsdException w:name="Grid Table 2 Accent 5" w:uiPriority="47"/>
-    <w:lsdException w:name="Grid Table 3 Accent 5" w:uiPriority="48"/>
-    <w:lsdException w:name="Grid Table 4 Accent 5" w:uiPriority="49"/>
-    <w:lsdException w:name="Grid Table 5 Dark Accent 5" w:uiPriority="50"/>
-    <w:lsdException w:name="Grid Table 6 Colorful Accent 5" w:uiPriority="51"/>
-    <w:lsdException w:name="Grid Table 7 Colorful Accent 5" w:uiPriority="52"/>
-    <w:lsdException w:name="Grid Table 1 Light Accent 6" w:uiPriority="46"/>
-    <w:lsdException w:name="Grid Table 2 Accent 6" w:uiPriority="47"/>
-    <w:lsdException w:name="Grid Table 3 Accent 6" w:uiPriority="48"/>
-    <w:lsdException w:name="Grid Table 4 Accent 6" w:uiPriority="49"/>
-    <w:lsdException w:name="Grid Table 5 Dark Accent 6" w:uiPriority="50"/>
-    <w:lsdException w:name="Grid Table 6 Colorful Accent 6" w:uiPriority="51"/>
-    <w:lsdException w:name="Grid Table 7 Colorful Accent 6" w:uiPriority="52"/>
-    <w:lsdException w:name="List Table 1 Light" w:uiPriority="46"/>
-    <w:lsdException w:name="List Table 2" w:uiPriority="47"/>
-    <w:lsdException w:name="List Table 3" w:uiPriority="48"/>
-    <w:lsdException w:name="List Table 4" w:uiPriority="49"/>
-    <w:lsdException w:name="List Table 5 Dark" w:uiPriority="50"/>
-    <w:lsdException w:name="List Table 6 Colorful" w:uiPriority="51"/>
-    <w:lsdException w:name="List Table 7 Colorful" w:uiPriority="52"/>
-    <w:lsdException w:name="List Table 1 Light Accent 1" w:uiPriority="46"/>
-    <w:lsdException w:name="List Table 2 Accent 1" w:uiPriority="47"/>
-    <w:lsdException w:name="List Table 3 Accent 1" w:uiPriority="48"/>
-    <w:lsdException w:name="List Table 4 Accent 1" w:uiPriority="49"/>
-    <w:lsdException w:name="List Table 5 Dark Accent 1" w:uiPriority="50"/>
-    <w:lsdException w:name="List Table 6 Colorful Accent 1" w:uiPriority="51"/>
-    <w:lsdException w:name="List Table 7 Colorful Accent 1" w:uiPriority="52"/>
-    <w:lsdException w:name="List Table 1 Light Accent 2" w:uiPriority="46"/>
-    <w:lsdException w:name="List Table 2 Accent 2" w:uiPriority="47"/>
-    <w:lsdException w:name="List Table 3 Accent 2" w:uiPriority="48"/>
-    <w:lsdException w:name="List Table 4 Accent 2" w:uiPriority="49"/>
-    <w:lsdException w:name="List Table 5 Dark Accent 2" w:uiPriority="50"/>
-    <w:lsdException w:name="List Table 6 Colorful Accent 2" w:uiPriority="51"/>
-    <w:lsdException w:name="List Table 7 Colorful Accent 2" w:uiPriority="52"/>
-    <w:lsdException w:name="List Table 1 Light Accent 3" w:uiPriority="46"/>
-    <w:lsdException w:name="List Table 2 Accent 3" w:uiPriority="47"/>
-    <w:lsdException w:name="List Table 3 Accent 3" w:uiPriority="48"/>
-    <w:lsdException w:name="List Table 4 Accent 3" w:uiPriority="49"/>
-    <w:lsdException w:name="List Table 5 Dark Accent 3" w:uiPriority="50"/>
-    <w:lsdException w:name="List Table 6 Colorful Accent 3" w:uiPriority="51"/>
-    <w:lsdException w:name="List Table 7 Colorful Accent 3" w:uiPriority="52"/>
-    <w:lsdException w:name="List Table 1 Light Accent 4" w:uiPriority="46"/>
-    <w:lsdException w:name="List Table 2 Accent 4" w:uiPriority="47"/>
-    <w:lsdException w:name="List Table 3 Accent 4" w:uiPriority="48"/>
-    <w:lsdException w:name="List Table 4 Accent 4" w:uiPriority="49"/>
-    <w:lsdException w:name="List Table 5 Dark Accent 4" w:uiPriority="50"/>
-    <w:lsdException w:name="List Table 6 Colorful Accent 4" w:uiPriority="51"/>
-    <w:lsdException w:name="List Table 7 Colorful Accent 4" w:uiPriority="52"/>
-    <w:lsdException w:name="List Table 1 Light Accent 5" w:uiPriority="46"/>
-    <w:lsdException w:name="List Table 2 Accent 5" w:uiPriority="47"/>
-    <w:lsdException w:name="List Table 3 Accent 5" w:uiPriority="48"/>
-    <w:lsdException w:name="List Table 4 Accent 5" w:uiPriority="49"/>
-    <w:lsdException w:name="List Table 5 Dark Accent 5" w:uiPriority="50"/>
-    <w:lsdException w:name="List Table 6 Colorful Accent 5" w:uiPriority="51"/>
-    <w:lsdException w:name="List Table 7 Colorful Accent 5" w:uiPriority="52"/>
-    <w:lsdException w:name="List Table 1 Light Accent 6" w:uiPriority="46"/>
-    <w:lsdException w:name="List Table 2 Accent 6" w:uiPriority="47"/>
-    <w:lsdException w:name="List Table 3 Accent 6" w:uiPriority="48"/>
-    <w:lsdException w:name="List Table 4 Accent 6" w:uiPriority="49"/>
-    <w:lsdException w:name="List Table 5 Dark Accent 6" w:uiPriority="50"/>
-    <w:lsdException w:name="List Table 6 Colorful Accent 6" w:uiPriority="51"/>
-    <w:lsdException w:name="List Table 7 Colorful Accent 6" w:uiPriority="52"/>
-    <w:lsdException w:name="Mention" w:semiHidden="1" w:unhideWhenUsed="1"/>
-    <w:lsdException w:name="Smart Hyperlink" w:semiHidden="1" w:unhideWhenUsed="1"/>
-  </w:latentStyles>
-  <w:style w:type="paragraph" w:default="1" w:styleId="Normal">
-    <w:name w:val="Normal"/>
-    <w:qFormat/>
-  </w:style>
-  <w:style w:type="character" w:default="1" w:styleId="DefaultParagraphFont">
-    <w:name w:val="Default Paragraph Font"/>
-    <w:uiPriority w:val="1"/>
-    <w:semiHidden/>
-    <w:unhideWhenUsed/>
-  </w:style>
-  <w:style w:type="table" w:default="1" w:styleId="TableNormal">
-    <w:name w:val="Normal Table"/>
-    <w:uiPriority w:val="99"/>
-    <w:semiHidden/>
-    <w:unhideWhenUsed/>
-    <w:tblPr>
-      <w:tblInd w:w="0" w:type="dxa"/>
-      <w:tblCellMar>
-        <w:top w:w="0" w:type="dxa"/>
-        <w:left w:w="108" w:type="dxa"/>
-        <w:bottom w:w="0" w:type="dxa"/>
-        <w:right w:w="108" w:type="dxa"/>
-      </w:tblCellMar>
-    </w:tblPr>
-  </w:style>
-  <w:style w:type="numbering" w:default="1" w:styleId="NoList">
-    <w:name w:val="No List"/>
-    <w:uiPriority w:val="99"/>
-    <w:semiHidden/>
-    <w:unhideWhenUsed/>
-  </w:style>
-  <w:style w:type="character" w:styleId="PlaceholderText">
-    <w:name w:val="Placeholder Text"/>
-    <w:basedOn w:val="DefaultParagraphFont"/>
-    <w:uiPriority w:val="99"/>
-    <w:semiHidden/>
-    <w:rsid w:val="007932BF"/>
-    <w:rPr>
-      <w:color w:val="808080"/>
-    </w:rPr>
-  </w:style>
-</w:styles>
-</file>
-
-<file path=word/glossary/webSettings.xml><?xml version="1.0" encoding="utf-8"?>
-<w:webSettings xmlns:mc="http://schemas.openxmlformats.org/markup-compatibility/2006" xmlns:r="http://schemas.openxmlformats.org/officeDocument/2006/relationships" xmlns:w="http://schemas.openxmlformats.org/wordprocessingml/2006/main" xmlns:w14="http://schemas.microsoft.com/office/word/2010/wordml" xmlns:w15="http://schemas.microsoft.com/office/word/2012/wordml" xmlns:w16cid="http://schemas.microsoft.com/office/word/2016/wordml/cid" xmlns:w16se="http://schemas.microsoft.com/office/word/2015/wordml/symex" mc:Ignorable="w14 w15 w16se w16cid">
-  <w:allowPNG/>
-</w:webSettings>
-</file>
-
 <file path=word/theme/theme1.xml><?xml version="1.0" encoding="utf-8"?>
 <a:theme xmlns:a="http://schemas.openxmlformats.org/drawingml/2006/main" name="Office Theme">
   <a:themeElements>
@@ -15504,7 +14858,7 @@
 </file>
 
 <file path=customXml/itemProps1.xml><?xml version="1.0" encoding="utf-8"?>
-<ds:datastoreItem xmlns:ds="http://schemas.openxmlformats.org/officeDocument/2006/customXml" ds:itemID="{53417D0A-C396-4C75-959F-75A27EC5F182}">
+<ds:datastoreItem xmlns:ds="http://schemas.openxmlformats.org/officeDocument/2006/customXml" ds:itemID="{E4655C0C-3477-4D6E-AAD5-A5094299FCA2}">
   <ds:schemaRefs>
     <ds:schemaRef ds:uri="http://schemas.openxmlformats.org/officeDocument/2006/bibliography"/>
   </ds:schemaRefs>

</xml_diff>

<commit_message>
Grammar checked, figure and table labels still needed - Simon
</commit_message>
<xml_diff>
--- a/Lab1Report.docx
+++ b/Lab1Report.docx
@@ -1,6 +1,6 @@
 
 <file path=word/document.xml><?xml version="1.0" encoding="utf-8"?>
-<w:document xmlns:wpc="http://schemas.microsoft.com/office/word/2010/wordprocessingCanvas" xmlns:mc="http://schemas.openxmlformats.org/markup-compatibility/2006" xmlns:o="urn:schemas-microsoft-com:office:office" xmlns:r="http://schemas.openxmlformats.org/officeDocument/2006/relationships" xmlns:m="http://schemas.openxmlformats.org/officeDocument/2006/math" xmlns:v="urn:schemas-microsoft-com:vml" xmlns:wp14="http://schemas.microsoft.com/office/word/2010/wordprocessingDrawing" xmlns:wp="http://schemas.openxmlformats.org/drawingml/2006/wordprocessingDrawing" xmlns:w10="urn:schemas-microsoft-com:office:word" xmlns:w="http://schemas.openxmlformats.org/wordprocessingml/2006/main" xmlns:w14="http://schemas.microsoft.com/office/word/2010/wordml" xmlns:w15="http://schemas.microsoft.com/office/word/2012/wordml" xmlns:wpg="http://schemas.microsoft.com/office/word/2010/wordprocessingGroup" xmlns:wpi="http://schemas.microsoft.com/office/word/2010/wordprocessingInk" xmlns:wne="http://schemas.microsoft.com/office/word/2006/wordml" xmlns:wps="http://schemas.microsoft.com/office/word/2010/wordprocessingShape" mc:Ignorable="w14 w15 wp14">
+<w:document xmlns:wpc="http://schemas.microsoft.com/office/word/2010/wordprocessingCanvas" xmlns:cx="http://schemas.microsoft.com/office/drawing/2014/chartex" xmlns:cx1="http://schemas.microsoft.com/office/drawing/2015/9/8/chartex" xmlns:cx2="http://schemas.microsoft.com/office/drawing/2015/10/21/chartex" xmlns:cx3="http://schemas.microsoft.com/office/drawing/2016/5/9/chartex" xmlns:cx4="http://schemas.microsoft.com/office/drawing/2016/5/10/chartex" xmlns:cx5="http://schemas.microsoft.com/office/drawing/2016/5/11/chartex" xmlns:cx6="http://schemas.microsoft.com/office/drawing/2016/5/12/chartex" xmlns:cx7="http://schemas.microsoft.com/office/drawing/2016/5/13/chartex" xmlns:cx8="http://schemas.microsoft.com/office/drawing/2016/5/14/chartex" xmlns:mc="http://schemas.openxmlformats.org/markup-compatibility/2006" xmlns:aink="http://schemas.microsoft.com/office/drawing/2016/ink" xmlns:am3d="http://schemas.microsoft.com/office/drawing/2017/model3d" xmlns:o="urn:schemas-microsoft-com:office:office" xmlns:r="http://schemas.openxmlformats.org/officeDocument/2006/relationships" xmlns:m="http://schemas.openxmlformats.org/officeDocument/2006/math" xmlns:v="urn:schemas-microsoft-com:vml" xmlns:wp14="http://schemas.microsoft.com/office/word/2010/wordprocessingDrawing" xmlns:wp="http://schemas.openxmlformats.org/drawingml/2006/wordprocessingDrawing" xmlns:w10="urn:schemas-microsoft-com:office:word" xmlns:w="http://schemas.openxmlformats.org/wordprocessingml/2006/main" xmlns:w14="http://schemas.microsoft.com/office/word/2010/wordml" xmlns:w15="http://schemas.microsoft.com/office/word/2012/wordml" xmlns:w16cid="http://schemas.microsoft.com/office/word/2016/wordml/cid" xmlns:w16se="http://schemas.microsoft.com/office/word/2015/wordml/symex" xmlns:wpg="http://schemas.microsoft.com/office/word/2010/wordprocessingGroup" xmlns:wpi="http://schemas.microsoft.com/office/word/2010/wordprocessingInk" xmlns:wne="http://schemas.microsoft.com/office/word/2006/wordml" xmlns:wps="http://schemas.microsoft.com/office/word/2010/wordprocessingShape" mc:Ignorable="w14 w15 w16se w16cid wp14">
   <w:body>
     <w:p/>
     <w:p/>
@@ -144,19 +144,9 @@
             </w:r>
           </w:p>
           <w:p>
-            <w:proofErr w:type="spellStart"/>
-            <w:r>
-              <w:t>Alireza</w:t>
-            </w:r>
-            <w:proofErr w:type="spellEnd"/>
-            <w:r>
-              <w:t xml:space="preserve"> </w:t>
-            </w:r>
-            <w:proofErr w:type="spellStart"/>
-            <w:r>
-              <w:t>Ebadi</w:t>
-            </w:r>
-            <w:proofErr w:type="spellEnd"/>
+            <w:r>
+              <w:t>Alireza Ebadi</w:t>
+            </w:r>
           </w:p>
         </w:tc>
       </w:tr>
@@ -283,13 +273,8 @@
           </w:p>
           <w:p>
             <w:r>
-              <w:t xml:space="preserve">Simon </w:t>
-            </w:r>
-            <w:proofErr w:type="spellStart"/>
-            <w:r>
-              <w:t>Popecki</w:t>
-            </w:r>
-            <w:proofErr w:type="spellEnd"/>
+              <w:t>Simon Popecki</w:t>
+            </w:r>
           </w:p>
           <w:p>
             <w:r>
@@ -991,34 +976,31 @@
           <w:b/>
           <w:i/>
         </w:rPr>
-        <w:t>(</w:t>
-      </w:r>
-      <w:proofErr w:type="gramStart"/>
-      <w:r>
-        <w:rPr>
-          <w:b/>
-          <w:i/>
-        </w:rPr>
-        <w:t>need</w:t>
-      </w:r>
-      <w:proofErr w:type="gramEnd"/>
-      <w:r>
-        <w:rPr>
-          <w:b/>
-          <w:i/>
-        </w:rPr>
-        <w:t xml:space="preserve"> to add in numbers from results)</w:t>
-      </w:r>
-    </w:p>
-    <w:p>
-      <w:r>
-        <w:t>In part 1, a first order (RC) circuit was investigated in this lab to determine its responses for two step inputs at different DC offsets and amplitudes and a sinusoidal input with no DC offset. The differential equation and transfer function were found for the circuit, as well as the time constant</w:t>
-      </w:r>
-      <w:proofErr w:type="gramStart"/>
-      <w:r>
-        <w:t xml:space="preserve">, </w:t>
-      </w:r>
-      <w:proofErr w:type="gramEnd"/>
+        <w:t>(need to add in numbers from results)</w:t>
+      </w:r>
+    </w:p>
+    <w:p>
+      <w:r>
+        <w:t>In part 1</w:t>
+      </w:r>
+      <w:r>
+        <w:t xml:space="preserve"> of this lab</w:t>
+      </w:r>
+      <w:r>
+        <w:t>, a first order (RC) circu</w:t>
+      </w:r>
+      <w:r>
+        <w:t xml:space="preserve">it was investigated </w:t>
+      </w:r>
+      <w:r>
+        <w:t>to determine its responses for two step inputs at different DC offsets and amplitudes</w:t>
+      </w:r>
+      <w:r>
+        <w:t>,</w:t>
+      </w:r>
+      <w:r>
+        <w:t xml:space="preserve"> and a sinusoidal input with no DC offset. The differential equation and transfer function were found for the circuit, as well as the time constant, </w:t>
+      </w:r>
       <m:oMath>
         <m:r>
           <w:rPr>
@@ -1028,7 +1010,19 @@
         </m:r>
       </m:oMath>
       <w:r>
-        <w:t xml:space="preserve">. The resistor value was known and the capacitance was calculated from the results. The amplitude and phase shift of the frequency response (bode plot) was created from measurements. The results were then matched to </w:t>
+        <w:t>. The resistor value was known and the capacitance was calculated from the results. The amplitude and phase shift of th</w:t>
+      </w:r>
+      <w:r>
+        <w:t>e frequency response- the bode plot,</w:t>
+      </w:r>
+      <w:r>
+        <w:t xml:space="preserve"> was created from measurements. The results were then </w:t>
+      </w:r>
+      <w:r>
+        <w:t>compared</w:t>
+      </w:r>
+      <w:r>
+        <w:t xml:space="preserve"> to </w:t>
       </w:r>
       <w:proofErr w:type="spellStart"/>
       <w:r>
@@ -1041,7 +1035,19 @@
     </w:p>
     <w:p>
       <w:r>
-        <w:t>In part 2, a second order (RLC) circuit was investigated in this lab to determine its responses for the same step and sinusoidal inputs. The damping ratio (</w:t>
+        <w:t>In part 2</w:t>
+      </w:r>
+      <w:r>
+        <w:t xml:space="preserve"> of this lab</w:t>
+      </w:r>
+      <w:r>
+        <w:t>, a second order (RLC) circuit was investigated to determine its</w:t>
+      </w:r>
+      <w:r>
+        <w:t xml:space="preserve"> responses for the same step as well as</w:t>
+      </w:r>
+      <w:r>
+        <w:t xml:space="preserve"> sinusoidal inputs. The damping ratio (</w:t>
       </w:r>
       <m:oMath>
         <m:r>
@@ -1083,7 +1089,19 @@
         </m:sSub>
       </m:oMath>
       <w:r>
-        <w:t xml:space="preserve">) were determined from the step responses and the bode plot. The resistor value of the circuit was known and the inductance and capacitance values were calculated for each response. The results were compared between the responses and </w:t>
+        <w:t>) were determined from the step responses and the bode plot. The resistor value of the circuit was known</w:t>
+      </w:r>
+      <w:r>
+        <w:t>,</w:t>
+      </w:r>
+      <w:r>
+        <w:t xml:space="preserve"> and the in</w:t>
+      </w:r>
+      <w:r>
+        <w:t xml:space="preserve">ductance and capacitance </w:t>
+      </w:r>
+      <w:r>
+        <w:t xml:space="preserve">were calculated for each response. The results were compared between the responses and </w:t>
       </w:r>
       <w:proofErr w:type="spellStart"/>
       <w:r>
@@ -1114,11 +1132,9 @@
           <m:t>τ</m:t>
         </m:r>
       </m:oMath>
-      <w:proofErr w:type="gramStart"/>
       <w:r>
         <w:t xml:space="preserve">, </w:t>
       </w:r>
-      <w:proofErr w:type="gramEnd"/>
       <m:oMath>
         <m:sSub>
           <m:sSubPr>
@@ -1160,6 +1176,9 @@
       </m:oMath>
       <w:r>
         <w:t>, capacitances, and inductance) were calculated from the bode plots and compared to the results from previous two parts.</w:t>
+      </w:r>
+      <w:r>
+        <w:t xml:space="preserve"> The frequency response of the circuit was tested via an input of simulated white noise.</w:t>
       </w:r>
     </w:p>
     <w:p/>
@@ -2747,7 +2766,10 @@
         <w:sym w:font="Symbol" w:char="F074"/>
       </w:r>
       <w:r>
-        <w:t>, therefore the average calculated capacitance will be taken.</w:t>
+        <w:t>,</w:t>
+      </w:r>
+      <w:r>
+        <w:t xml:space="preserve"> the average calculated capacitance will be taken.</w:t>
       </w:r>
     </w:p>
     <w:p>
@@ -3603,7 +3625,13 @@
         </m:r>
       </m:oMath>
       <w:r>
-        <w:t>, calculated capacitance is</w:t>
+        <w:t xml:space="preserve">, </w:t>
+      </w:r>
+      <w:r>
+        <w:t xml:space="preserve">the </w:t>
+      </w:r>
+      <w:r>
+        <w:t>calculated capacitance is</w:t>
       </w:r>
       <w:r>
         <w:t xml:space="preserve"> </w:t>
@@ -6974,13 +7002,8 @@
       </m:oMathPara>
     </w:p>
     <w:p>
-      <w:proofErr w:type="gramStart"/>
-      <w:r>
-        <w:t>where</w:t>
-      </w:r>
-      <w:proofErr w:type="gramEnd"/>
-      <w:r>
-        <w:t xml:space="preserve"> </w:t>
+      <w:r>
+        <w:t xml:space="preserve">where </w:t>
       </w:r>
       <m:oMath>
         <m:r>
@@ -7024,7 +7047,15 @@
         </m:r>
       </m:oMath>
       <w:r>
-        <w:t xml:space="preserve"> is the number of positive successive peaks. The undamped natural frequency can then be found as follows</w:t>
+        <w:t xml:space="preserve"> is the number of positive successive </w:t>
+      </w:r>
+      <w:proofErr w:type="gramStart"/>
+      <w:r>
+        <w:t>peaks.</w:t>
+      </w:r>
+      <w:proofErr w:type="gramEnd"/>
+      <w:r>
+        <w:t xml:space="preserve"> The undamped natural frequency can then be found as follows</w:t>
       </w:r>
     </w:p>
     <w:p>
@@ -8991,35 +9022,102 @@
           <w:rStyle w:val="Strong"/>
           <w:b w:val="0"/>
         </w:rPr>
-        <w:t>Next a 4 volt DC offset was applied so that the square wave ampl</w:t>
-      </w:r>
+        <w:t xml:space="preserve">Next a </w:t>
+      </w:r>
+      <w:proofErr w:type="gramStart"/>
       <w:r>
         <w:rPr>
           <w:rStyle w:val="Strong"/>
           <w:b w:val="0"/>
         </w:rPr>
-        <w:t>itude is from -3.0 V to +5.0 V, and the step response was recorded and compared.</w:t>
-      </w:r>
-    </w:p>
-    <w:p>
-      <w:pPr>
-        <w:rPr>
-          <w:rStyle w:val="Strong"/>
-        </w:rPr>
-      </w:pPr>
+        <w:t>4 volt</w:t>
+      </w:r>
+      <w:proofErr w:type="gramEnd"/>
       <w:r>
         <w:rPr>
           <w:rStyle w:val="Strong"/>
           <w:b w:val="0"/>
         </w:rPr>
-        <w:t>The function generator was then set to a sin wave</w:t>
+        <w:t xml:space="preserve"> DC offset was applied so that the square wave ampl</w:t>
       </w:r>
       <w:r>
         <w:rPr>
           <w:rStyle w:val="Strong"/>
           <w:b w:val="0"/>
         </w:rPr>
-        <w:t xml:space="preserve"> with a 2 volt amplitude and</w:t>
+        <w:t>itude was</w:t>
+      </w:r>
+      <w:r>
+        <w:rPr>
+          <w:rStyle w:val="Strong"/>
+          <w:b w:val="0"/>
+        </w:rPr>
+        <w:t xml:space="preserve"> from -3.0 V to +5.0 V, and the step response was recorded and compared.</w:t>
+      </w:r>
+    </w:p>
+    <w:p>
+      <w:pPr>
+        <w:rPr>
+          <w:rStyle w:val="Strong"/>
+        </w:rPr>
+      </w:pPr>
+      <w:r>
+        <w:rPr>
+          <w:rStyle w:val="Strong"/>
+          <w:b w:val="0"/>
+        </w:rPr>
+        <w:t>The function generator was then set to</w:t>
+      </w:r>
+      <w:r>
+        <w:rPr>
+          <w:rStyle w:val="Strong"/>
+          <w:b w:val="0"/>
+        </w:rPr>
+        <w:t xml:space="preserve"> generate</w:t>
+      </w:r>
+      <w:r>
+        <w:rPr>
+          <w:rStyle w:val="Strong"/>
+          <w:b w:val="0"/>
+        </w:rPr>
+        <w:t xml:space="preserve"> a sin</w:t>
+      </w:r>
+      <w:r>
+        <w:rPr>
+          <w:rStyle w:val="Strong"/>
+          <w:b w:val="0"/>
+        </w:rPr>
+        <w:t>e</w:t>
+      </w:r>
+      <w:r>
+        <w:rPr>
+          <w:rStyle w:val="Strong"/>
+          <w:b w:val="0"/>
+        </w:rPr>
+        <w:t xml:space="preserve"> wave</w:t>
+      </w:r>
+      <w:r>
+        <w:rPr>
+          <w:rStyle w:val="Strong"/>
+          <w:b w:val="0"/>
+        </w:rPr>
+        <w:t xml:space="preserve"> with a </w:t>
+      </w:r>
+      <w:proofErr w:type="gramStart"/>
+      <w:r>
+        <w:rPr>
+          <w:rStyle w:val="Strong"/>
+          <w:b w:val="0"/>
+        </w:rPr>
+        <w:t>2 volt</w:t>
+      </w:r>
+      <w:proofErr w:type="gramEnd"/>
+      <w:r>
+        <w:rPr>
+          <w:rStyle w:val="Strong"/>
+          <w:b w:val="0"/>
+        </w:rPr>
+        <w:t xml:space="preserve"> amplitude and</w:t>
       </w:r>
       <w:r>
         <w:rPr>
@@ -9394,7 +9492,35 @@
           <w:rStyle w:val="Strong"/>
           <w:b w:val="0"/>
         </w:rPr>
-        <w:t>The filter input was connected to the NI DAQ output terminals. Connect the RC circuit output to scope Ch.1 and the input to scope Ch. 0.</w:t>
+        <w:t>The filter input was connected to the</w:t>
+      </w:r>
+      <w:r>
+        <w:rPr>
+          <w:rStyle w:val="Strong"/>
+          <w:b w:val="0"/>
+        </w:rPr>
+        <w:t xml:space="preserve"> NI DAQ output terminals. T</w:t>
+      </w:r>
+      <w:r>
+        <w:rPr>
+          <w:rStyle w:val="Strong"/>
+          <w:b w:val="0"/>
+        </w:rPr>
+        <w:t xml:space="preserve">he RC circuit output </w:t>
+      </w:r>
+      <w:r>
+        <w:rPr>
+          <w:rStyle w:val="Strong"/>
+          <w:b w:val="0"/>
+        </w:rPr>
+        <w:t xml:space="preserve">was connected </w:t>
+      </w:r>
+      <w:r>
+        <w:rPr>
+          <w:rStyle w:val="Strong"/>
+          <w:b w:val="0"/>
+        </w:rPr>
+        <w:t>to scope Ch.1 and the input to scope Ch. 0.</w:t>
       </w:r>
     </w:p>
     <w:p>
@@ -11167,14 +11293,23 @@
         <w:t xml:space="preserve">he damping ratio was found to be 0.0620, with an undamped natural frequency of </w:t>
       </w:r>
       <w:r>
-        <w:t>313.1018 Hz.</w:t>
-      </w:r>
-      <w:r>
-        <w:t xml:space="preserve"> The DC offset square wave resulted in a damping ratio of 0.0581, and a natural frequency of 301.715 Hz. Theoretically the offset should not cause </w:t>
+        <w:t>313.1</w:t>
+      </w:r>
+      <w:r>
+        <w:t xml:space="preserve"> Hz.</w:t>
+      </w:r>
+      <w:r>
+        <w:t xml:space="preserve"> The DC offset square wave resulted in a damping ratio of 0.0581, an</w:t>
+      </w:r>
+      <w:r>
+        <w:t>d a natural frequency of 301.7</w:t>
+      </w:r>
+      <w:r>
+        <w:t xml:space="preserve"> Hz. Theoretically the offset should not cause a </w:t>
       </w:r>
       <w:r>
         <w:lastRenderedPageBreak/>
-        <w:t xml:space="preserve">a difference in these values. In reality, the </w:t>
+        <w:t xml:space="preserve">difference in these values. In reality, the </w:t>
       </w:r>
       <w:r>
         <w:t>inductor, capacitor, or resistor could be dependent on voltage level</w:t>
@@ -11932,8 +12067,6 @@
             </w:r>
           </w:p>
         </w:tc>
-        <w:bookmarkStart w:id="4" w:name="_GoBack"/>
-        <w:bookmarkEnd w:id="4"/>
       </w:tr>
       <w:tr>
         <w:trPr>
@@ -12426,7 +12559,10 @@
         <w:t xml:space="preserve"> of </w:t>
       </w:r>
       <w:r>
-        <w:t>313.1018 Hz</w:t>
+        <w:t>313.1</w:t>
+      </w:r>
+      <w:r>
+        <w:t xml:space="preserve"> Hz</w:t>
       </w:r>
       <w:r>
         <w:t xml:space="preserve"> that was found in the step response. This discrepancy could be the result of not picking enough data points that were close to the break frequency to</w:t>
@@ -12447,7 +12583,12 @@
         <w:t>was found to be</w:t>
       </w:r>
       <w:r>
-        <w:t xml:space="preserve"> 0.5679 H, and the capacitance </w:t>
+        <w:t xml:space="preserve"> 0.5679</w:t>
+      </w:r>
+      <w:bookmarkStart w:id="4" w:name="_GoBack"/>
+      <w:bookmarkEnd w:id="4"/>
+      <w:r>
+        <w:t xml:space="preserve"> H, and the capacitance </w:t>
       </w:r>
       <w:r>
         <w:t xml:space="preserve">was found to be </w:t>
@@ -12489,6 +12630,7 @@
     <w:p/>
     <w:p>
       <w:r>
+        <w:lastRenderedPageBreak/>
         <w:t>3.1</w:t>
       </w:r>
     </w:p>
@@ -12717,6 +12859,9 @@
       <w:r>
         <w:t xml:space="preserve"> order circuit not being “ideal”. For example, the capacitor and inductor are assumed to have no resistance, when realistically every element of the circuit has a resistance.</w:t>
       </w:r>
+      <w:r>
+        <w:t xml:space="preserve"> Wires comprising the circuit may also have an impact – as they each have a resistive and inductive identity.</w:t>
+      </w:r>
     </w:p>
     <w:p/>
     <w:p>
@@ -12772,7 +12917,10 @@
         <w:t xml:space="preserve"> (</w:t>
       </w:r>
       <w:r>
-        <w:t>313.1018 Hz</w:t>
+        <w:t>313.1</w:t>
+      </w:r>
+      <w:r>
+        <w:t xml:space="preserve"> Hz</w:t>
       </w:r>
       <w:r>
         <w:t>). The</w:t>
@@ -12781,15 +12929,10 @@
         <w:t xml:space="preserve"> frequency response </w:t>
       </w:r>
       <w:r>
-        <w:t xml:space="preserve">analysis yielded </w:t>
-      </w:r>
-      <w:proofErr w:type="gramStart"/>
-      <w:r>
-        <w:t>a the</w:t>
-      </w:r>
-      <w:proofErr w:type="gramEnd"/>
-      <w:r>
-        <w:t xml:space="preserve"> damping ratio with 3.17% difference</w:t>
+        <w:t xml:space="preserve">analysis yielded a </w:t>
+      </w:r>
+      <w:r>
+        <w:t>damping ratio with 3.17% difference</w:t>
       </w:r>
       <w:r>
         <w:t xml:space="preserve"> </w:t>
@@ -12882,26 +13025,19 @@
       <w:bookmarkEnd w:id="5"/>
     </w:p>
     <w:p>
+      <w:r>
+        <w:t>Zhangxi Feng:</w:t>
+      </w:r>
+    </w:p>
+    <w:p>
+      <w:r>
+        <w:t xml:space="preserve">The capacitor in the first order circuit was found to have a capacitance of 58.7 </w:t>
+      </w:r>
       <w:proofErr w:type="spellStart"/>
       <w:r>
-        <w:t>Zhangxi</w:t>
+        <w:t>nF</w:t>
       </w:r>
       <w:proofErr w:type="spellEnd"/>
-      <w:r>
-        <w:t xml:space="preserve"> Feng:</w:t>
-      </w:r>
-    </w:p>
-    <w:p>
-      <w:r>
-        <w:t xml:space="preserve">The capacitor in the first order circuit was found to have a capacitance of 58.7 </w:t>
-      </w:r>
-      <w:proofErr w:type="spellStart"/>
-      <w:proofErr w:type="gramStart"/>
-      <w:r>
-        <w:t>nF</w:t>
-      </w:r>
-      <w:proofErr w:type="spellEnd"/>
-      <w:proofErr w:type="gramEnd"/>
       <w:r>
         <w:t xml:space="preserve">. The capacitor in the second order circuit was found to have a capacitance of 0.207 µF. The inductor in the second order circuit was found to have an inductance of 1.27 H. The time constant of the first order circuit was found to be 0.65 </w:t>
       </w:r>
@@ -13086,7 +13222,7 @@
 </file>
 
 <file path=word/endnotes.xml><?xml version="1.0" encoding="utf-8"?>
-<w:endnotes xmlns:wpc="http://schemas.microsoft.com/office/word/2010/wordprocessingCanvas" xmlns:mc="http://schemas.openxmlformats.org/markup-compatibility/2006" xmlns:o="urn:schemas-microsoft-com:office:office" xmlns:r="http://schemas.openxmlformats.org/officeDocument/2006/relationships" xmlns:m="http://schemas.openxmlformats.org/officeDocument/2006/math" xmlns:v="urn:schemas-microsoft-com:vml" xmlns:wp14="http://schemas.microsoft.com/office/word/2010/wordprocessingDrawing" xmlns:wp="http://schemas.openxmlformats.org/drawingml/2006/wordprocessingDrawing" xmlns:w10="urn:schemas-microsoft-com:office:word" xmlns:w="http://schemas.openxmlformats.org/wordprocessingml/2006/main" xmlns:w14="http://schemas.microsoft.com/office/word/2010/wordml" xmlns:w15="http://schemas.microsoft.com/office/word/2012/wordml" xmlns:wpg="http://schemas.microsoft.com/office/word/2010/wordprocessingGroup" xmlns:wpi="http://schemas.microsoft.com/office/word/2010/wordprocessingInk" xmlns:wne="http://schemas.microsoft.com/office/word/2006/wordml" xmlns:wps="http://schemas.microsoft.com/office/word/2010/wordprocessingShape" mc:Ignorable="w14 w15 wp14">
+<w:endnotes xmlns:wpc="http://schemas.microsoft.com/office/word/2010/wordprocessingCanvas" xmlns:cx="http://schemas.microsoft.com/office/drawing/2014/chartex" xmlns:cx1="http://schemas.microsoft.com/office/drawing/2015/9/8/chartex" xmlns:cx2="http://schemas.microsoft.com/office/drawing/2015/10/21/chartex" xmlns:cx3="http://schemas.microsoft.com/office/drawing/2016/5/9/chartex" xmlns:cx4="http://schemas.microsoft.com/office/drawing/2016/5/10/chartex" xmlns:cx5="http://schemas.microsoft.com/office/drawing/2016/5/11/chartex" xmlns:cx6="http://schemas.microsoft.com/office/drawing/2016/5/12/chartex" xmlns:cx7="http://schemas.microsoft.com/office/drawing/2016/5/13/chartex" xmlns:cx8="http://schemas.microsoft.com/office/drawing/2016/5/14/chartex" xmlns:mc="http://schemas.openxmlformats.org/markup-compatibility/2006" xmlns:aink="http://schemas.microsoft.com/office/drawing/2016/ink" xmlns:am3d="http://schemas.microsoft.com/office/drawing/2017/model3d" xmlns:o="urn:schemas-microsoft-com:office:office" xmlns:r="http://schemas.openxmlformats.org/officeDocument/2006/relationships" xmlns:m="http://schemas.openxmlformats.org/officeDocument/2006/math" xmlns:v="urn:schemas-microsoft-com:vml" xmlns:wp14="http://schemas.microsoft.com/office/word/2010/wordprocessingDrawing" xmlns:wp="http://schemas.openxmlformats.org/drawingml/2006/wordprocessingDrawing" xmlns:w10="urn:schemas-microsoft-com:office:word" xmlns:w="http://schemas.openxmlformats.org/wordprocessingml/2006/main" xmlns:w14="http://schemas.microsoft.com/office/word/2010/wordml" xmlns:w15="http://schemas.microsoft.com/office/word/2012/wordml" xmlns:w16cid="http://schemas.microsoft.com/office/word/2016/wordml/cid" xmlns:w16se="http://schemas.microsoft.com/office/word/2015/wordml/symex" xmlns:wpg="http://schemas.microsoft.com/office/word/2010/wordprocessingGroup" xmlns:wpi="http://schemas.microsoft.com/office/word/2010/wordprocessingInk" xmlns:wne="http://schemas.microsoft.com/office/word/2006/wordml" xmlns:wps="http://schemas.microsoft.com/office/word/2010/wordprocessingShape" mc:Ignorable="w14 w15 w16se w16cid wp14">
   <w:endnote w:type="separator" w:id="-1">
     <w:p>
       <w:r>
@@ -13105,7 +13241,7 @@
 </file>
 
 <file path=word/footnotes.xml><?xml version="1.0" encoding="utf-8"?>
-<w:footnotes xmlns:wpc="http://schemas.microsoft.com/office/word/2010/wordprocessingCanvas" xmlns:mc="http://schemas.openxmlformats.org/markup-compatibility/2006" xmlns:o="urn:schemas-microsoft-com:office:office" xmlns:r="http://schemas.openxmlformats.org/officeDocument/2006/relationships" xmlns:m="http://schemas.openxmlformats.org/officeDocument/2006/math" xmlns:v="urn:schemas-microsoft-com:vml" xmlns:wp14="http://schemas.microsoft.com/office/word/2010/wordprocessingDrawing" xmlns:wp="http://schemas.openxmlformats.org/drawingml/2006/wordprocessingDrawing" xmlns:w10="urn:schemas-microsoft-com:office:word" xmlns:w="http://schemas.openxmlformats.org/wordprocessingml/2006/main" xmlns:w14="http://schemas.microsoft.com/office/word/2010/wordml" xmlns:w15="http://schemas.microsoft.com/office/word/2012/wordml" xmlns:wpg="http://schemas.microsoft.com/office/word/2010/wordprocessingGroup" xmlns:wpi="http://schemas.microsoft.com/office/word/2010/wordprocessingInk" xmlns:wne="http://schemas.microsoft.com/office/word/2006/wordml" xmlns:wps="http://schemas.microsoft.com/office/word/2010/wordprocessingShape" mc:Ignorable="w14 w15 wp14">
+<w:footnotes xmlns:wpc="http://schemas.microsoft.com/office/word/2010/wordprocessingCanvas" xmlns:cx="http://schemas.microsoft.com/office/drawing/2014/chartex" xmlns:cx1="http://schemas.microsoft.com/office/drawing/2015/9/8/chartex" xmlns:cx2="http://schemas.microsoft.com/office/drawing/2015/10/21/chartex" xmlns:cx3="http://schemas.microsoft.com/office/drawing/2016/5/9/chartex" xmlns:cx4="http://schemas.microsoft.com/office/drawing/2016/5/10/chartex" xmlns:cx5="http://schemas.microsoft.com/office/drawing/2016/5/11/chartex" xmlns:cx6="http://schemas.microsoft.com/office/drawing/2016/5/12/chartex" xmlns:cx7="http://schemas.microsoft.com/office/drawing/2016/5/13/chartex" xmlns:cx8="http://schemas.microsoft.com/office/drawing/2016/5/14/chartex" xmlns:mc="http://schemas.openxmlformats.org/markup-compatibility/2006" xmlns:aink="http://schemas.microsoft.com/office/drawing/2016/ink" xmlns:am3d="http://schemas.microsoft.com/office/drawing/2017/model3d" xmlns:o="urn:schemas-microsoft-com:office:office" xmlns:r="http://schemas.openxmlformats.org/officeDocument/2006/relationships" xmlns:m="http://schemas.openxmlformats.org/officeDocument/2006/math" xmlns:v="urn:schemas-microsoft-com:vml" xmlns:wp14="http://schemas.microsoft.com/office/word/2010/wordprocessingDrawing" xmlns:wp="http://schemas.openxmlformats.org/drawingml/2006/wordprocessingDrawing" xmlns:w10="urn:schemas-microsoft-com:office:word" xmlns:w="http://schemas.openxmlformats.org/wordprocessingml/2006/main" xmlns:w14="http://schemas.microsoft.com/office/word/2010/wordml" xmlns:w15="http://schemas.microsoft.com/office/word/2012/wordml" xmlns:w16cid="http://schemas.microsoft.com/office/word/2016/wordml/cid" xmlns:w16se="http://schemas.microsoft.com/office/word/2015/wordml/symex" xmlns:wpg="http://schemas.microsoft.com/office/word/2010/wordprocessingGroup" xmlns:wpi="http://schemas.microsoft.com/office/word/2010/wordprocessingInk" xmlns:wne="http://schemas.microsoft.com/office/word/2006/wordml" xmlns:wps="http://schemas.microsoft.com/office/word/2010/wordprocessingShape" mc:Ignorable="w14 w15 w16se w16cid wp14">
   <w:footnote w:type="separator" w:id="-1">
     <w:p>
       <w:r>
@@ -13124,7 +13260,7 @@
 </file>
 
 <file path=word/header1.xml><?xml version="1.0" encoding="utf-8"?>
-<w:hdr xmlns:wpc="http://schemas.microsoft.com/office/word/2010/wordprocessingCanvas" xmlns:mc="http://schemas.openxmlformats.org/markup-compatibility/2006" xmlns:o="urn:schemas-microsoft-com:office:office" xmlns:r="http://schemas.openxmlformats.org/officeDocument/2006/relationships" xmlns:m="http://schemas.openxmlformats.org/officeDocument/2006/math" xmlns:v="urn:schemas-microsoft-com:vml" xmlns:wp14="http://schemas.microsoft.com/office/word/2010/wordprocessingDrawing" xmlns:wp="http://schemas.openxmlformats.org/drawingml/2006/wordprocessingDrawing" xmlns:w10="urn:schemas-microsoft-com:office:word" xmlns:w="http://schemas.openxmlformats.org/wordprocessingml/2006/main" xmlns:w14="http://schemas.microsoft.com/office/word/2010/wordml" xmlns:w15="http://schemas.microsoft.com/office/word/2012/wordml" xmlns:wpg="http://schemas.microsoft.com/office/word/2010/wordprocessingGroup" xmlns:wpi="http://schemas.microsoft.com/office/word/2010/wordprocessingInk" xmlns:wne="http://schemas.microsoft.com/office/word/2006/wordml" xmlns:wps="http://schemas.microsoft.com/office/word/2010/wordprocessingShape" mc:Ignorable="w14 w15 wp14">
+<w:hdr xmlns:wpc="http://schemas.microsoft.com/office/word/2010/wordprocessingCanvas" xmlns:cx="http://schemas.microsoft.com/office/drawing/2014/chartex" xmlns:cx1="http://schemas.microsoft.com/office/drawing/2015/9/8/chartex" xmlns:cx2="http://schemas.microsoft.com/office/drawing/2015/10/21/chartex" xmlns:cx3="http://schemas.microsoft.com/office/drawing/2016/5/9/chartex" xmlns:cx4="http://schemas.microsoft.com/office/drawing/2016/5/10/chartex" xmlns:cx5="http://schemas.microsoft.com/office/drawing/2016/5/11/chartex" xmlns:cx6="http://schemas.microsoft.com/office/drawing/2016/5/12/chartex" xmlns:cx7="http://schemas.microsoft.com/office/drawing/2016/5/13/chartex" xmlns:cx8="http://schemas.microsoft.com/office/drawing/2016/5/14/chartex" xmlns:mc="http://schemas.openxmlformats.org/markup-compatibility/2006" xmlns:aink="http://schemas.microsoft.com/office/drawing/2016/ink" xmlns:am3d="http://schemas.microsoft.com/office/drawing/2017/model3d" xmlns:o="urn:schemas-microsoft-com:office:office" xmlns:r="http://schemas.openxmlformats.org/officeDocument/2006/relationships" xmlns:m="http://schemas.openxmlformats.org/officeDocument/2006/math" xmlns:v="urn:schemas-microsoft-com:vml" xmlns:wp14="http://schemas.microsoft.com/office/word/2010/wordprocessingDrawing" xmlns:wp="http://schemas.openxmlformats.org/drawingml/2006/wordprocessingDrawing" xmlns:w10="urn:schemas-microsoft-com:office:word" xmlns:w="http://schemas.openxmlformats.org/wordprocessingml/2006/main" xmlns:w14="http://schemas.microsoft.com/office/word/2010/wordml" xmlns:w15="http://schemas.microsoft.com/office/word/2012/wordml" xmlns:w16cid="http://schemas.microsoft.com/office/word/2016/wordml/cid" xmlns:w16se="http://schemas.microsoft.com/office/word/2015/wordml/symex" xmlns:wpg="http://schemas.microsoft.com/office/word/2010/wordprocessingGroup" xmlns:wpi="http://schemas.microsoft.com/office/word/2010/wordprocessingInk" xmlns:wne="http://schemas.microsoft.com/office/word/2006/wordml" xmlns:wps="http://schemas.microsoft.com/office/word/2010/wordprocessingShape" mc:Ignorable="w14 w15 w16se w16cid wp14">
   <w:p>
     <w:pPr>
       <w:pStyle w:val="Header"/>
@@ -13134,8 +13270,8 @@
 </file>
 
 <file path=word/numbering.xml><?xml version="1.0" encoding="utf-8"?>
-<w:numbering xmlns:wpc="http://schemas.microsoft.com/office/word/2010/wordprocessingCanvas" xmlns:mc="http://schemas.openxmlformats.org/markup-compatibility/2006" xmlns:o="urn:schemas-microsoft-com:office:office" xmlns:r="http://schemas.openxmlformats.org/officeDocument/2006/relationships" xmlns:m="http://schemas.openxmlformats.org/officeDocument/2006/math" xmlns:v="urn:schemas-microsoft-com:vml" xmlns:wp14="http://schemas.microsoft.com/office/word/2010/wordprocessingDrawing" xmlns:wp="http://schemas.openxmlformats.org/drawingml/2006/wordprocessingDrawing" xmlns:w10="urn:schemas-microsoft-com:office:word" xmlns:w="http://schemas.openxmlformats.org/wordprocessingml/2006/main" xmlns:w14="http://schemas.microsoft.com/office/word/2010/wordml" xmlns:w15="http://schemas.microsoft.com/office/word/2012/wordml" xmlns:wpg="http://schemas.microsoft.com/office/word/2010/wordprocessingGroup" xmlns:wpi="http://schemas.microsoft.com/office/word/2010/wordprocessingInk" xmlns:wne="http://schemas.microsoft.com/office/word/2006/wordml" xmlns:wps="http://schemas.microsoft.com/office/word/2010/wordprocessingShape" mc:Ignorable="w14 w15 wp14">
-  <w:abstractNum w:abstractNumId="0">
+<w:numbering xmlns:wpc="http://schemas.microsoft.com/office/word/2010/wordprocessingCanvas" xmlns:cx="http://schemas.microsoft.com/office/drawing/2014/chartex" xmlns:cx1="http://schemas.microsoft.com/office/drawing/2015/9/8/chartex" xmlns:cx2="http://schemas.microsoft.com/office/drawing/2015/10/21/chartex" xmlns:cx3="http://schemas.microsoft.com/office/drawing/2016/5/9/chartex" xmlns:cx4="http://schemas.microsoft.com/office/drawing/2016/5/10/chartex" xmlns:cx5="http://schemas.microsoft.com/office/drawing/2016/5/11/chartex" xmlns:cx6="http://schemas.microsoft.com/office/drawing/2016/5/12/chartex" xmlns:cx7="http://schemas.microsoft.com/office/drawing/2016/5/13/chartex" xmlns:cx8="http://schemas.microsoft.com/office/drawing/2016/5/14/chartex" xmlns:mc="http://schemas.openxmlformats.org/markup-compatibility/2006" xmlns:aink="http://schemas.microsoft.com/office/drawing/2016/ink" xmlns:am3d="http://schemas.microsoft.com/office/drawing/2017/model3d" xmlns:o="urn:schemas-microsoft-com:office:office" xmlns:r="http://schemas.openxmlformats.org/officeDocument/2006/relationships" xmlns:m="http://schemas.openxmlformats.org/officeDocument/2006/math" xmlns:v="urn:schemas-microsoft-com:vml" xmlns:wp14="http://schemas.microsoft.com/office/word/2010/wordprocessingDrawing" xmlns:wp="http://schemas.openxmlformats.org/drawingml/2006/wordprocessingDrawing" xmlns:w10="urn:schemas-microsoft-com:office:word" xmlns:w="http://schemas.openxmlformats.org/wordprocessingml/2006/main" xmlns:w14="http://schemas.microsoft.com/office/word/2010/wordml" xmlns:w15="http://schemas.microsoft.com/office/word/2012/wordml" xmlns:w16cid="http://schemas.microsoft.com/office/word/2016/wordml/cid" xmlns:w16se="http://schemas.microsoft.com/office/word/2015/wordml/symex" xmlns:wpg="http://schemas.microsoft.com/office/word/2010/wordprocessingGroup" xmlns:wpi="http://schemas.microsoft.com/office/word/2010/wordprocessingInk" xmlns:wne="http://schemas.microsoft.com/office/word/2006/wordml" xmlns:wps="http://schemas.microsoft.com/office/word/2010/wordprocessingShape" mc:Ignorable="w14 w15 w16se w16cid wp14">
+  <w:abstractNum w:abstractNumId="0" w15:restartNumberingAfterBreak="0">
     <w:nsid w:val="1621168A"/>
     <w:multiLevelType w:val="hybridMultilevel"/>
     <w:tmpl w:val="C9985DF8"/>
@@ -13224,7 +13360,7 @@
       </w:pPr>
     </w:lvl>
   </w:abstractNum>
-  <w:abstractNum w:abstractNumId="1">
+  <w:abstractNum w:abstractNumId="1" w15:restartNumberingAfterBreak="0">
     <w:nsid w:val="2F395B6F"/>
     <w:multiLevelType w:val="hybridMultilevel"/>
     <w:tmpl w:val="C9985DF8"/>
@@ -13313,7 +13449,7 @@
       </w:pPr>
     </w:lvl>
   </w:abstractNum>
-  <w:abstractNum w:abstractNumId="2">
+  <w:abstractNum w:abstractNumId="2" w15:restartNumberingAfterBreak="0">
     <w:nsid w:val="59142C27"/>
     <w:multiLevelType w:val="hybridMultilevel"/>
     <w:tmpl w:val="C9985DF8"/>
@@ -13402,7 +13538,7 @@
       </w:pPr>
     </w:lvl>
   </w:abstractNum>
-  <w:abstractNum w:abstractNumId="3">
+  <w:abstractNum w:abstractNumId="3" w15:restartNumberingAfterBreak="0">
     <w:nsid w:val="6804207E"/>
     <w:multiLevelType w:val="hybridMultilevel"/>
     <w:tmpl w:val="C9D4446C"/>
@@ -13507,7 +13643,7 @@
 </file>
 
 <file path=word/styles.xml><?xml version="1.0" encoding="utf-8"?>
-<w:styles xmlns:mc="http://schemas.openxmlformats.org/markup-compatibility/2006" xmlns:r="http://schemas.openxmlformats.org/officeDocument/2006/relationships" xmlns:w="http://schemas.openxmlformats.org/wordprocessingml/2006/main" xmlns:w14="http://schemas.microsoft.com/office/word/2010/wordml" xmlns:w15="http://schemas.microsoft.com/office/word/2012/wordml" mc:Ignorable="w14 w15">
+<w:styles xmlns:mc="http://schemas.openxmlformats.org/markup-compatibility/2006" xmlns:r="http://schemas.openxmlformats.org/officeDocument/2006/relationships" xmlns:w="http://schemas.openxmlformats.org/wordprocessingml/2006/main" xmlns:w14="http://schemas.microsoft.com/office/word/2010/wordml" xmlns:w15="http://schemas.microsoft.com/office/word/2012/wordml" xmlns:w16cid="http://schemas.microsoft.com/office/word/2016/wordml/cid" xmlns:w16se="http://schemas.microsoft.com/office/word/2015/wordml/symex" mc:Ignorable="w14 w15 w16se w16cid">
   <w:docDefaults>
     <w:rPrDefault>
       <w:rPr>
@@ -13523,7 +13659,7 @@
       </w:pPr>
     </w:pPrDefault>
   </w:docDefaults>
-  <w:latentStyles w:defLockedState="0" w:defUIPriority="99" w:defSemiHidden="0" w:defUnhideWhenUsed="0" w:defQFormat="0" w:count="371">
+  <w:latentStyles w:defLockedState="0" w:defUIPriority="99" w:defSemiHidden="0" w:defUnhideWhenUsed="0" w:defQFormat="0" w:count="375">
     <w:lsdException w:name="Normal" w:uiPriority="0" w:qFormat="1"/>
     <w:lsdException w:name="heading 1" w:uiPriority="9" w:qFormat="1"/>
     <w:lsdException w:name="heading 2" w:semiHidden="1" w:uiPriority="9" w:unhideWhenUsed="1" w:qFormat="1"/>
@@ -13629,7 +13765,6 @@
     <w:lsdException w:name="HTML Sample" w:semiHidden="1" w:unhideWhenUsed="1"/>
     <w:lsdException w:name="HTML Typewriter" w:semiHidden="1" w:unhideWhenUsed="1"/>
     <w:lsdException w:name="HTML Variable" w:semiHidden="1" w:unhideWhenUsed="1"/>
-    <w:lsdException w:name="Normal Table" w:semiHidden="1" w:unhideWhenUsed="1"/>
     <w:lsdException w:name="annotation subject" w:semiHidden="1" w:unhideWhenUsed="1"/>
     <w:lsdException w:name="No List" w:semiHidden="1" w:unhideWhenUsed="1"/>
     <w:lsdException w:name="Outline List 1" w:semiHidden="1" w:unhideWhenUsed="1"/>
@@ -13673,10 +13808,8 @@
     <w:lsdException w:name="Table Elegant" w:semiHidden="1" w:unhideWhenUsed="1"/>
     <w:lsdException w:name="Table Professional" w:semiHidden="1" w:unhideWhenUsed="1"/>
     <w:lsdException w:name="Table Subtle 1" w:semiHidden="1" w:unhideWhenUsed="1"/>
-    <w:lsdException w:name="Table Subtle 2" w:semiHidden="1" w:unhideWhenUsed="1"/>
     <w:lsdException w:name="Table Web 1" w:semiHidden="1" w:unhideWhenUsed="1"/>
     <w:lsdException w:name="Table Web 2" w:semiHidden="1" w:unhideWhenUsed="1"/>
-    <w:lsdException w:name="Table Web 3" w:semiHidden="1" w:unhideWhenUsed="1"/>
     <w:lsdException w:name="Balloon Text" w:semiHidden="1" w:unhideWhenUsed="1"/>
     <w:lsdException w:name="Table Grid" w:uiPriority="39"/>
     <w:lsdException w:name="Table Theme" w:semiHidden="1" w:unhideWhenUsed="1"/>
@@ -13895,6 +14028,10 @@
     <w:lsdException w:name="List Table 5 Dark Accent 6" w:uiPriority="50"/>
     <w:lsdException w:name="List Table 6 Colorful Accent 6" w:uiPriority="51"/>
     <w:lsdException w:name="List Table 7 Colorful Accent 6" w:uiPriority="52"/>
+    <w:lsdException w:name="Mention" w:semiHidden="1" w:unhideWhenUsed="1"/>
+    <w:lsdException w:name="Smart Hyperlink" w:semiHidden="1" w:unhideWhenUsed="1"/>
+    <w:lsdException w:name="Hashtag" w:semiHidden="1" w:unhideWhenUsed="1"/>
+    <w:lsdException w:name="Unresolved Mention" w:semiHidden="1" w:unhideWhenUsed="1"/>
   </w:latentStyles>
   <w:style w:type="paragraph" w:default="1" w:styleId="Normal">
     <w:name w:val="Normal"/>
@@ -14582,7 +14719,6 @@
       <w:rFonts w:eastAsiaTheme="minorHAnsi"/>
     </w:rPr>
     <w:tblPr>
-      <w:tblInd w:w="0" w:type="dxa"/>
       <w:tblBorders>
         <w:top w:val="single" w:sz="4" w:space="0" w:color="auto"/>
         <w:left w:val="single" w:sz="4" w:space="0" w:color="auto"/>
@@ -14591,12 +14727,6 @@
         <w:insideH w:val="single" w:sz="4" w:space="0" w:color="auto"/>
         <w:insideV w:val="single" w:sz="4" w:space="0" w:color="auto"/>
       </w:tblBorders>
-      <w:tblCellMar>
-        <w:top w:w="0" w:type="dxa"/>
-        <w:left w:w="108" w:type="dxa"/>
-        <w:bottom w:w="0" w:type="dxa"/>
-        <w:right w:w="108" w:type="dxa"/>
-      </w:tblCellMar>
     </w:tblPr>
   </w:style>
   <w:style w:type="paragraph" w:styleId="TOC1">
@@ -14891,7 +15021,7 @@
 </file>
 
 <file path=customXml/itemProps1.xml><?xml version="1.0" encoding="utf-8"?>
-<ds:datastoreItem xmlns:ds="http://schemas.openxmlformats.org/officeDocument/2006/customXml" ds:itemID="{4C083EF0-E469-4109-B572-E33CB7CD8AF4}">
+<ds:datastoreItem xmlns:ds="http://schemas.openxmlformats.org/officeDocument/2006/customXml" ds:itemID="{3622E08C-83FC-45DE-9A84-A0C97CD75B05}">
   <ds:schemaRefs>
     <ds:schemaRef ds:uri="http://schemas.openxmlformats.org/officeDocument/2006/bibliography"/>
   </ds:schemaRefs>

</xml_diff>

<commit_message>
Some cleanup and added numbers to exec summary
</commit_message>
<xml_diff>
--- a/Lab1Report.docx
+++ b/Lab1Report.docx
@@ -1,6 +1,6 @@
 
 <file path=word/document.xml><?xml version="1.0" encoding="utf-8"?>
-<w:document xmlns:wpc="http://schemas.microsoft.com/office/word/2010/wordprocessingCanvas" xmlns:cx="http://schemas.microsoft.com/office/drawing/2014/chartex" xmlns:cx1="http://schemas.microsoft.com/office/drawing/2015/9/8/chartex" xmlns:cx2="http://schemas.microsoft.com/office/drawing/2015/10/21/chartex" xmlns:cx3="http://schemas.microsoft.com/office/drawing/2016/5/9/chartex" xmlns:cx4="http://schemas.microsoft.com/office/drawing/2016/5/10/chartex" xmlns:cx5="http://schemas.microsoft.com/office/drawing/2016/5/11/chartex" xmlns:cx6="http://schemas.microsoft.com/office/drawing/2016/5/12/chartex" xmlns:cx7="http://schemas.microsoft.com/office/drawing/2016/5/13/chartex" xmlns:cx8="http://schemas.microsoft.com/office/drawing/2016/5/14/chartex" xmlns:mc="http://schemas.openxmlformats.org/markup-compatibility/2006" xmlns:aink="http://schemas.microsoft.com/office/drawing/2016/ink" xmlns:am3d="http://schemas.microsoft.com/office/drawing/2017/model3d" xmlns:o="urn:schemas-microsoft-com:office:office" xmlns:r="http://schemas.openxmlformats.org/officeDocument/2006/relationships" xmlns:m="http://schemas.openxmlformats.org/officeDocument/2006/math" xmlns:v="urn:schemas-microsoft-com:vml" xmlns:wp14="http://schemas.microsoft.com/office/word/2010/wordprocessingDrawing" xmlns:wp="http://schemas.openxmlformats.org/drawingml/2006/wordprocessingDrawing" xmlns:w10="urn:schemas-microsoft-com:office:word" xmlns:w="http://schemas.openxmlformats.org/wordprocessingml/2006/main" xmlns:w14="http://schemas.microsoft.com/office/word/2010/wordml" xmlns:w15="http://schemas.microsoft.com/office/word/2012/wordml" xmlns:w16cid="http://schemas.microsoft.com/office/word/2016/wordml/cid" xmlns:w16se="http://schemas.microsoft.com/office/word/2015/wordml/symex" xmlns:wpg="http://schemas.microsoft.com/office/word/2010/wordprocessingGroup" xmlns:wpi="http://schemas.microsoft.com/office/word/2010/wordprocessingInk" xmlns:wne="http://schemas.microsoft.com/office/word/2006/wordml" xmlns:wps="http://schemas.microsoft.com/office/word/2010/wordprocessingShape" mc:Ignorable="w14 w15 w16se w16cid wp14">
+<w:document xmlns:wpc="http://schemas.microsoft.com/office/word/2010/wordprocessingCanvas" xmlns:mo="http://schemas.microsoft.com/office/mac/office/2008/main" xmlns:mc="http://schemas.openxmlformats.org/markup-compatibility/2006" xmlns:mv="urn:schemas-microsoft-com:mac:vml" xmlns:o="urn:schemas-microsoft-com:office:office" xmlns:r="http://schemas.openxmlformats.org/officeDocument/2006/relationships" xmlns:m="http://schemas.openxmlformats.org/officeDocument/2006/math" xmlns:v="urn:schemas-microsoft-com:vml" xmlns:wp14="http://schemas.microsoft.com/office/word/2010/wordprocessingDrawing" xmlns:wp="http://schemas.openxmlformats.org/drawingml/2006/wordprocessingDrawing" xmlns:w10="urn:schemas-microsoft-com:office:word" xmlns:w="http://schemas.openxmlformats.org/wordprocessingml/2006/main" xmlns:w14="http://schemas.microsoft.com/office/word/2010/wordml" xmlns:w15="http://schemas.microsoft.com/office/word/2012/wordml" xmlns:wpg="http://schemas.microsoft.com/office/word/2010/wordprocessingGroup" xmlns:wpi="http://schemas.microsoft.com/office/word/2010/wordprocessingInk" xmlns:wne="http://schemas.microsoft.com/office/word/2006/wordml" xmlns:wps="http://schemas.microsoft.com/office/word/2010/wordprocessingShape" mc:Ignorable="w14 w15 wp14">
   <w:body>
     <w:p/>
     <w:p/>
@@ -1008,9 +1008,67 @@
           </w:rPr>
           <m:t>τ</m:t>
         </m:r>
+        <m:r>
+          <w:rPr>
+            <w:rFonts w:ascii="Cambria Math" w:hAnsi="Cambria Math"/>
+          </w:rPr>
+          <m:t>=</m:t>
+        </m:r>
+        <m:r>
+          <w:rPr>
+            <w:rFonts w:ascii="Cambria Math" w:hAnsi="Cambria Math"/>
+          </w:rPr>
+          <m:t>6.424*1</m:t>
+        </m:r>
+        <m:sSup>
+          <m:sSupPr>
+            <m:ctrlPr>
+              <w:rPr>
+                <w:rFonts w:ascii="Cambria Math" w:hAnsi="Cambria Math"/>
+                <w:i/>
+              </w:rPr>
+            </m:ctrlPr>
+          </m:sSupPr>
+          <m:e>
+            <m:r>
+              <w:rPr>
+                <w:rFonts w:ascii="Cambria Math" w:hAnsi="Cambria Math"/>
+              </w:rPr>
+              <m:t>0</m:t>
+            </m:r>
+          </m:e>
+          <m:sup>
+            <m:r>
+              <w:rPr>
+                <w:rFonts w:ascii="Cambria Math" w:hAnsi="Cambria Math"/>
+              </w:rPr>
+              <m:t>-4</m:t>
+            </m:r>
+          </m:sup>
+        </m:sSup>
+        <m:r>
+          <w:rPr>
+            <w:rFonts w:ascii="Cambria Math" w:hAnsi="Cambria Math"/>
+          </w:rPr>
+          <m:t xml:space="preserve"> seconds</m:t>
+        </m:r>
       </m:oMath>
       <w:r>
-        <w:t>. The resistor value was known and the capacitance was calculated from the results. The amplitude and phase shift of th</w:t>
+        <w:t>. The resistor value was known and the capacitance was calculated from the results</w:t>
+      </w:r>
+      <w:r>
+        <w:t xml:space="preserve">, </w:t>
+      </w:r>
+      <m:oMath>
+        <m:r>
+          <w:rPr>
+            <w:rFonts w:ascii="Cambria Math" w:hAnsi="Cambria Math"/>
+          </w:rPr>
+          <m:t>C=58.77 nF</m:t>
+        </m:r>
+      </m:oMath>
+      <w:r>
+        <w:t>. The amplitude and phase shift of th</w:t>
       </w:r>
       <w:r>
         <w:t>e frequency response- the bode plot,</w:t>
@@ -1022,15 +1080,60 @@
         <w:t>compared</w:t>
       </w:r>
       <w:r>
-        <w:t xml:space="preserve"> to </w:t>
-      </w:r>
-      <w:proofErr w:type="spellStart"/>
-      <w:r>
-        <w:t>Matlab</w:t>
-      </w:r>
-      <w:proofErr w:type="spellEnd"/>
-      <w:r>
-        <w:t xml:space="preserve"> simulations.</w:t>
+        <w:t xml:space="preserve"> to Matlab simulations.</w:t>
+      </w:r>
+      <w:r>
+        <w:t xml:space="preserve"> From the bode plot, </w:t>
+      </w:r>
+      <m:oMath>
+        <m:r>
+          <w:rPr>
+            <w:rFonts w:ascii="Cambria Math" w:hAnsi="Cambria Math"/>
+          </w:rPr>
+          <m:t>τ</m:t>
+        </m:r>
+      </m:oMath>
+      <w:r>
+        <w:t xml:space="preserve"> and </w:t>
+      </w:r>
+      <m:oMath>
+        <m:r>
+          <w:rPr>
+            <w:rFonts w:ascii="Cambria Math" w:hAnsi="Cambria Math"/>
+          </w:rPr>
+          <m:t>C</m:t>
+        </m:r>
+      </m:oMath>
+      <w:r>
+        <w:t xml:space="preserve"> were calculated again to be </w:t>
+      </w:r>
+      <m:oMath>
+        <m:r>
+          <w:rPr>
+            <w:rFonts w:ascii="Cambria Math" w:hAnsi="Cambria Math"/>
+          </w:rPr>
+          <m:t>6.366</m:t>
+        </m:r>
+        <m:r>
+          <w:rPr>
+            <w:rFonts w:ascii="Cambria Math" w:hAnsi="Cambria Math"/>
+          </w:rPr>
+          <m:t>*10-4 seconds</m:t>
+        </m:r>
+      </m:oMath>
+      <w:r>
+        <w:t xml:space="preserve"> and </w:t>
+      </w:r>
+      <m:oMath>
+        <m:r>
+          <w:rPr>
+            <w:rFonts w:ascii="Cambria Math" w:hAnsi="Cambria Math"/>
+          </w:rPr>
+          <m:t>57.35 nF</m:t>
+        </m:r>
+      </m:oMath>
+      <w:r>
+        <w:t xml:space="preserve"> respectively.</w:t>
       </w:r>
     </w:p>
     <w:p>
@@ -1089,7 +1192,19 @@
         </m:sSub>
       </m:oMath>
       <w:r>
-        <w:t>) were determined from the step responses and the bode plot. The resistor value of the circuit was known</w:t>
+        <w:t>) were determined from the step responses</w:t>
+      </w:r>
+      <w:r>
+        <w:t>, 0.0620 and 313.1 Hz,</w:t>
+      </w:r>
+      <w:r>
+        <w:t xml:space="preserve"> and the bode plot</w:t>
+      </w:r>
+      <w:r>
+        <w:t>, 0.0275 and 1959.7 Hz</w:t>
+      </w:r>
+      <w:r>
+        <w:t>. The resistor value of the circuit was known</w:t>
       </w:r>
       <w:r>
         <w:t>,</w:t>
@@ -1101,102 +1216,213 @@
         <w:t xml:space="preserve">ductance and capacitance </w:t>
       </w:r>
       <w:r>
-        <w:t xml:space="preserve">were calculated for each response. The results were compared between the responses and </w:t>
-      </w:r>
-      <w:proofErr w:type="spellStart"/>
-      <w:r>
-        <w:t>Matlab</w:t>
-      </w:r>
-      <w:proofErr w:type="spellEnd"/>
-      <w:r>
-        <w:t xml:space="preserve"> simulations.</w:t>
-      </w:r>
-    </w:p>
-    <w:p>
-      <w:r>
-        <w:t xml:space="preserve">In part 3, the same two circuits were connected to </w:t>
-      </w:r>
-      <w:proofErr w:type="spellStart"/>
-      <w:r>
-        <w:t>Labview</w:t>
-      </w:r>
-      <w:proofErr w:type="spellEnd"/>
-      <w:r>
-        <w:t xml:space="preserve"> via a Data Acquisition (DAQ) device to collect data for creating the bode plots. The system parameters and component values of each circuit (</w:t>
+        <w:t>w</w:t>
+      </w:r>
+      <w:r>
+        <w:t xml:space="preserve">ere calculated for the step response, 1.27 H and </w:t>
       </w:r>
       <m:oMath>
         <m:r>
           <w:rPr>
             <w:rFonts w:ascii="Cambria Math" w:hAnsi="Cambria Math"/>
           </w:rPr>
-          <m:t>τ</m:t>
+          <m:t>20.7 μF</m:t>
         </m:r>
       </m:oMath>
       <w:r>
-        <w:t xml:space="preserve">, </w:t>
+        <w:t xml:space="preserve">, and the frequency response, 0.568 H and </w:t>
       </w:r>
       <m:oMath>
-        <m:sSub>
-          <m:sSubPr>
+        <m:r>
+          <w:rPr>
+            <w:rFonts w:ascii="Cambria Math" w:hAnsi="Cambria Math"/>
+          </w:rPr>
+          <m:t>4.585 μF</m:t>
+        </m:r>
+      </m:oMath>
+      <w:r>
+        <w:t>. The results were compared between the responses and Matlab simulations.</w:t>
+      </w:r>
+    </w:p>
+    <w:p>
+      <w:r>
+        <w:t>In part 3, the same two circuits were connected to Labview via a Data Acquisition (DAQ) device to collect data for creating the bode plots. The system parameters and component values of each circuit</w:t>
+      </w:r>
+      <w:r>
+        <w:t xml:space="preserve"> </w:t>
+      </w:r>
+      <w:r>
+        <w:t>were calculated from the bode plots and compared to the results from previous two parts.</w:t>
+      </w:r>
+      <w:r>
+        <w:t xml:space="preserve"> The frequency response of the circuit was tested via an input of simulated white noise.</w:t>
+      </w:r>
+      <w:r>
+        <w:t xml:space="preserve"> For the RC circuit, </w:t>
+      </w:r>
+      <w:r>
+        <w:sym w:font="Symbol" w:char="F074"/>
+      </w:r>
+      <w:r>
+        <w:t xml:space="preserve"> was found to be </w:t>
+      </w:r>
+      <m:oMath>
+        <m:r>
+          <w:rPr>
+            <w:rFonts w:ascii="Cambria Math" w:hAnsi="Cambria Math"/>
+          </w:rPr>
+          <m:t>6.124</m:t>
+        </m:r>
+        <m:r>
+          <w:rPr>
+            <w:rFonts w:ascii="Cambria Math" w:hAnsi="Cambria Math"/>
+          </w:rPr>
+          <m:t>*1</m:t>
+        </m:r>
+        <m:sSup>
+          <m:sSupPr>
             <m:ctrlPr>
               <w:rPr>
                 <w:rFonts w:ascii="Cambria Math" w:hAnsi="Cambria Math"/>
                 <w:i/>
               </w:rPr>
             </m:ctrlPr>
-          </m:sSubPr>
+          </m:sSupPr>
           <m:e>
             <m:r>
               <w:rPr>
                 <w:rFonts w:ascii="Cambria Math" w:hAnsi="Cambria Math"/>
               </w:rPr>
-              <m:t>ω</m:t>
+              <m:t>0</m:t>
             </m:r>
           </m:e>
-          <m:sub>
+          <m:sup>
             <m:r>
               <w:rPr>
                 <w:rFonts w:ascii="Cambria Math" w:hAnsi="Cambria Math"/>
               </w:rPr>
-              <m:t>n</m:t>
+              <m:t>-4</m:t>
             </m:r>
-          </m:sub>
-        </m:sSub>
+          </m:sup>
+        </m:sSup>
+        <m:r>
+          <w:rPr>
+            <w:rFonts w:ascii="Cambria Math" w:hAnsi="Cambria Math"/>
+          </w:rPr>
+          <m:t xml:space="preserve"> seconds</m:t>
+        </m:r>
       </m:oMath>
       <w:r>
-        <w:t xml:space="preserve">, </w:t>
+        <w:t xml:space="preserve"> and </w:t>
       </w:r>
       <m:oMath>
         <m:r>
           <w:rPr>
             <w:rFonts w:ascii="Cambria Math" w:hAnsi="Cambria Math"/>
           </w:rPr>
-          <m:t>ζ</m:t>
+          <m:t>C=5.517</m:t>
+        </m:r>
+        <m:r>
+          <w:rPr>
+            <w:rFonts w:ascii="Cambria Math" w:hAnsi="Cambria Math"/>
+          </w:rPr>
+          <m:t>*1</m:t>
+        </m:r>
+        <m:sSup>
+          <m:sSupPr>
+            <m:ctrlPr>
+              <w:rPr>
+                <w:rFonts w:ascii="Cambria Math" w:hAnsi="Cambria Math"/>
+                <w:i/>
+              </w:rPr>
+            </m:ctrlPr>
+          </m:sSupPr>
+          <m:e>
+            <m:r>
+              <w:rPr>
+                <w:rFonts w:ascii="Cambria Math" w:hAnsi="Cambria Math"/>
+              </w:rPr>
+              <m:t>0</m:t>
+            </m:r>
+          </m:e>
+          <m:sup>
+            <m:r>
+              <w:rPr>
+                <w:rFonts w:ascii="Cambria Math" w:hAnsi="Cambria Math"/>
+              </w:rPr>
+              <m:t>-8</m:t>
+            </m:r>
+          </m:sup>
+        </m:sSup>
+        <m:r>
+          <w:rPr>
+            <w:rFonts w:ascii="Cambria Math" w:hAnsi="Cambria Math"/>
+          </w:rPr>
+          <m:t xml:space="preserve"> F</m:t>
         </m:r>
       </m:oMath>
       <w:r>
-        <w:t>, capacitances, and inductance) were calculated from the bode plots and compared to the results from previous two parts.</w:t>
-      </w:r>
-      <w:r>
-        <w:t xml:space="preserve"> The frequency response of the circuit was tested via an input of simulated white noise.</w:t>
-      </w:r>
+        <w:t xml:space="preserve">. The RLC circuit returned a damping ratio of 0.0284 and an undamped natural frequency of 360 Hz. From these, L was found to be 0.5083 H and C was </w:t>
+      </w:r>
+      <m:oMath>
+        <m:r>
+          <w:rPr>
+            <w:rFonts w:ascii="Cambria Math" w:hAnsi="Cambria Math"/>
+          </w:rPr>
+          <m:t>3.85*1</m:t>
+        </m:r>
+        <m:sSup>
+          <m:sSupPr>
+            <m:ctrlPr>
+              <w:rPr>
+                <w:rFonts w:ascii="Cambria Math" w:hAnsi="Cambria Math"/>
+                <w:i/>
+              </w:rPr>
+            </m:ctrlPr>
+          </m:sSupPr>
+          <m:e>
+            <m:r>
+              <w:rPr>
+                <w:rFonts w:ascii="Cambria Math" w:hAnsi="Cambria Math"/>
+              </w:rPr>
+              <m:t>0</m:t>
+            </m:r>
+          </m:e>
+          <m:sup>
+            <m:r>
+              <w:rPr>
+                <w:rFonts w:ascii="Cambria Math" w:hAnsi="Cambria Math"/>
+              </w:rPr>
+              <m:t>-7</m:t>
+            </m:r>
+          </m:sup>
+        </m:sSup>
+        <m:r>
+          <w:rPr>
+            <w:rFonts w:ascii="Cambria Math" w:hAnsi="Cambria Math"/>
+          </w:rPr>
+          <m:t>F.</m:t>
+        </m:r>
+      </m:oMath>
     </w:p>
     <w:p/>
     <w:p>
       <w:r>
         <w:br w:type="page"/>
       </w:r>
+      <w:bookmarkStart w:id="2" w:name="_GoBack"/>
+      <w:bookmarkEnd w:id="2"/>
     </w:p>
     <w:p>
       <w:pPr>
         <w:pStyle w:val="Heading1"/>
       </w:pPr>
-      <w:bookmarkStart w:id="2" w:name="_Toc494801704"/>
+      <w:bookmarkStart w:id="3" w:name="_Toc494801704"/>
       <w:r>
         <w:lastRenderedPageBreak/>
         <w:t>Theory and Experimental Methods</w:t>
       </w:r>
-      <w:bookmarkEnd w:id="2"/>
+      <w:bookmarkEnd w:id="3"/>
     </w:p>
     <w:p/>
     <w:p>
@@ -1210,11 +1436,6 @@
           <w:rStyle w:val="Strong"/>
         </w:rPr>
         <w:t>Theory</w:t>
-      </w:r>
-    </w:p>
-    <w:p>
-      <w:r>
-        <w:t>Explain all equations, principles, and assumptions in both experiment and analysis. Show how raw data became manipulated to become results.</w:t>
       </w:r>
     </w:p>
     <w:p>
@@ -2759,7 +2980,6 @@
     </w:p>
     <w:p>
       <w:r>
-        <w:lastRenderedPageBreak/>
         <w:t xml:space="preserve">Multiple data points and methods were used to find </w:t>
       </w:r>
       <w:r>
@@ -2792,6 +3012,7 @@
     </w:p>
     <w:p>
       <w:r>
+        <w:lastRenderedPageBreak/>
         <w:t>To find the transfer function of the system, first take the Laplace transform of the differential equation.</w:t>
       </w:r>
     </w:p>
@@ -5179,7 +5400,6 @@
             <w:rPr>
               <w:rFonts w:ascii="Cambria Math" w:hAnsi="Cambria Math"/>
             </w:rPr>
-            <w:lastRenderedPageBreak/>
             <m:t>C</m:t>
           </m:r>
           <m:f>
@@ -7047,15 +7267,7 @@
         </m:r>
       </m:oMath>
       <w:r>
-        <w:t xml:space="preserve"> is the number of positive successive </w:t>
-      </w:r>
-      <w:proofErr w:type="gramStart"/>
-      <w:r>
-        <w:t>peaks.</w:t>
-      </w:r>
-      <w:proofErr w:type="gramEnd"/>
-      <w:r>
-        <w:t xml:space="preserve"> The undamped natural frequency can then be found as follows</w:t>
+        <w:t xml:space="preserve"> is the number of positive successive peaks. The undamped natural frequency can then be found as follows</w:t>
       </w:r>
     </w:p>
     <w:p>
@@ -8170,6 +8382,7 @@
             <w:rFonts w:ascii="Cambria Math" w:hAnsi="Cambria Math"/>
             <w:color w:val="auto"/>
           </w:rPr>
+          <w:lastRenderedPageBreak/>
           <m:t>L</m:t>
         </m:r>
       </m:oMath>
@@ -8204,7 +8417,6 @@
         </w:rPr>
         <w:t xml:space="preserve"> can be found using the same equations as before, </w:t>
       </w:r>
-      <w:proofErr w:type="spellStart"/>
       <w:r>
         <w:rPr>
           <w:rStyle w:val="SubtleEmphasis"/>
@@ -8215,7 +8427,6 @@
         </w:rPr>
         <w:t>EquationNumber</w:t>
       </w:r>
-      <w:proofErr w:type="spellEnd"/>
     </w:p>
     <w:p>
       <w:pPr>
@@ -8404,7 +8615,6 @@
       <w:r>
         <w:t xml:space="preserve">ing the same max peak equation, </w:t>
       </w:r>
-      <w:proofErr w:type="spellStart"/>
       <w:r>
         <w:rPr>
           <w:b/>
@@ -8417,7 +8627,6 @@
         </w:rPr>
         <w:t>quationNumber</w:t>
       </w:r>
-      <w:proofErr w:type="spellEnd"/>
       <w:r>
         <w:t>. The natural frequency also correlates to the location of this peak.</w:t>
       </w:r>
@@ -8476,7 +8685,6 @@
         </w:rPr>
         <w:t xml:space="preserve"> can be found using the same equations as before, </w:t>
       </w:r>
-      <w:proofErr w:type="spellStart"/>
       <w:r>
         <w:rPr>
           <w:rStyle w:val="SubtleEmphasis"/>
@@ -8487,7 +8695,6 @@
         </w:rPr>
         <w:t>EquationNumber</w:t>
       </w:r>
-      <w:proofErr w:type="spellEnd"/>
     </w:p>
     <w:p/>
     <w:p>
@@ -8816,14 +9023,12 @@
         </w:rPr>
         <w:t xml:space="preserve"> as shown in </w:t>
       </w:r>
-      <w:proofErr w:type="spellStart"/>
       <w:r>
         <w:rPr>
           <w:rStyle w:val="Strong"/>
         </w:rPr>
         <w:t>FigureNumber</w:t>
       </w:r>
-      <w:proofErr w:type="spellEnd"/>
       <w:r>
         <w:rPr>
           <w:rStyle w:val="Strong"/>
@@ -8857,15 +9062,7 @@
           <w:rStyle w:val="Strong"/>
           <w:b w:val="0"/>
         </w:rPr>
-        <w:t xml:space="preserve">was used to connect a function generator to both a digital scope and the circuit input, </w:t>
-      </w:r>
-      <w:proofErr w:type="spellStart"/>
-      <w:r>
-        <w:rPr>
-          <w:rStyle w:val="Strong"/>
-          <w:b w:val="0"/>
-        </w:rPr>
-        <w:t>e</w:t>
+        <w:t>was used to connect a function generator to both a digital scope and the circuit input, e</w:t>
       </w:r>
       <w:r>
         <w:rPr>
@@ -8875,7 +9072,6 @@
         </w:rPr>
         <w:t>i</w:t>
       </w:r>
-      <w:proofErr w:type="spellEnd"/>
       <w:r>
         <w:rPr>
           <w:rStyle w:val="Strong"/>
@@ -9022,222 +9218,180 @@
           <w:rStyle w:val="Strong"/>
           <w:b w:val="0"/>
         </w:rPr>
-        <w:t xml:space="preserve">Next a </w:t>
-      </w:r>
-      <w:proofErr w:type="gramStart"/>
+        <w:t>Next a 4 volt DC offset was applied so that the square wave ampl</w:t>
+      </w:r>
       <w:r>
         <w:rPr>
           <w:rStyle w:val="Strong"/>
           <w:b w:val="0"/>
         </w:rPr>
-        <w:t>4 volt</w:t>
-      </w:r>
-      <w:proofErr w:type="gramEnd"/>
+        <w:t>itude was</w:t>
+      </w:r>
       <w:r>
         <w:rPr>
           <w:rStyle w:val="Strong"/>
           <w:b w:val="0"/>
         </w:rPr>
-        <w:t xml:space="preserve"> DC offset was applied so that the square wave ampl</w:t>
-      </w:r>
+        <w:t xml:space="preserve"> from -3.0 V to +5.0 V, and the step response was recorded and compared.</w:t>
+      </w:r>
+    </w:p>
+    <w:p>
+      <w:pPr>
+        <w:rPr>
+          <w:rStyle w:val="Strong"/>
+        </w:rPr>
+      </w:pPr>
       <w:r>
         <w:rPr>
           <w:rStyle w:val="Strong"/>
           <w:b w:val="0"/>
         </w:rPr>
-        <w:t>itude was</w:t>
+        <w:t>The function generator was then set to</w:t>
       </w:r>
       <w:r>
         <w:rPr>
           <w:rStyle w:val="Strong"/>
           <w:b w:val="0"/>
         </w:rPr>
-        <w:t xml:space="preserve"> from -3.0 V to +5.0 V, and the step response was recorded and compared.</w:t>
-      </w:r>
-    </w:p>
-    <w:p>
-      <w:pPr>
-        <w:rPr>
-          <w:rStyle w:val="Strong"/>
-        </w:rPr>
-      </w:pPr>
+        <w:t xml:space="preserve"> generate</w:t>
+      </w:r>
       <w:r>
         <w:rPr>
           <w:rStyle w:val="Strong"/>
           <w:b w:val="0"/>
         </w:rPr>
-        <w:t>The function generator was then set to</w:t>
+        <w:t xml:space="preserve"> a sin</w:t>
       </w:r>
       <w:r>
         <w:rPr>
           <w:rStyle w:val="Strong"/>
           <w:b w:val="0"/>
         </w:rPr>
-        <w:t xml:space="preserve"> generate</w:t>
+        <w:t>e</w:t>
       </w:r>
       <w:r>
         <w:rPr>
           <w:rStyle w:val="Strong"/>
           <w:b w:val="0"/>
         </w:rPr>
-        <w:t xml:space="preserve"> a sin</w:t>
+        <w:t xml:space="preserve"> wave</w:t>
       </w:r>
       <w:r>
         <w:rPr>
           <w:rStyle w:val="Strong"/>
           <w:b w:val="0"/>
         </w:rPr>
-        <w:t>e</w:t>
+        <w:t xml:space="preserve"> with a 2 volt amplitude and</w:t>
       </w:r>
       <w:r>
         <w:rPr>
           <w:rStyle w:val="Strong"/>
           <w:b w:val="0"/>
         </w:rPr>
-        <w:t xml:space="preserve"> wave</w:t>
+        <w:t xml:space="preserve"> no dc offset. </w:t>
       </w:r>
       <w:r>
         <w:rPr>
           <w:rStyle w:val="Strong"/>
           <w:b w:val="0"/>
         </w:rPr>
-        <w:t xml:space="preserve"> with a </w:t>
-      </w:r>
-      <w:proofErr w:type="gramStart"/>
+        <w:t>The o</w:t>
+      </w:r>
       <w:r>
         <w:rPr>
           <w:rStyle w:val="Strong"/>
           <w:b w:val="0"/>
         </w:rPr>
-        <w:t>2 volt</w:t>
-      </w:r>
-      <w:proofErr w:type="gramEnd"/>
+        <w:t>utput amplitude and phase delay</w:t>
+      </w:r>
       <w:r>
         <w:rPr>
           <w:rStyle w:val="Strong"/>
           <w:b w:val="0"/>
         </w:rPr>
-        <w:t xml:space="preserve"> amplitude and</w:t>
+        <w:t xml:space="preserve"> </w:t>
       </w:r>
       <w:r>
         <w:rPr>
           <w:rStyle w:val="Strong"/>
           <w:b w:val="0"/>
         </w:rPr>
-        <w:t xml:space="preserve"> no dc offset. </w:t>
+        <w:t>w</w:t>
       </w:r>
       <w:r>
         <w:rPr>
           <w:rStyle w:val="Strong"/>
           <w:b w:val="0"/>
         </w:rPr>
-        <w:t>The o</w:t>
+        <w:t>as</w:t>
       </w:r>
       <w:r>
         <w:rPr>
           <w:rStyle w:val="Strong"/>
           <w:b w:val="0"/>
         </w:rPr>
-        <w:t>utput amplitude and phase delay</w:t>
+        <w:t xml:space="preserve"> recorded using the scope cursor for a range of input frequencies. These input frequencies ranged from 10-10000 Hz, with a higher density of points near </w:t>
       </w:r>
       <w:r>
         <w:rPr>
           <w:rStyle w:val="Strong"/>
           <w:b w:val="0"/>
         </w:rPr>
-        <w:t xml:space="preserve"> </w:t>
+        <w:t>the break frequency (250 Hz)</w:t>
       </w:r>
       <w:r>
         <w:rPr>
           <w:rStyle w:val="Strong"/>
           <w:b w:val="0"/>
         </w:rPr>
-        <w:t>w</w:t>
+        <w:t>.</w:t>
       </w:r>
       <w:r>
         <w:rPr>
           <w:rStyle w:val="Strong"/>
           <w:b w:val="0"/>
         </w:rPr>
-        <w:t>as</w:t>
-      </w:r>
+        <w:t xml:space="preserve"> </w:t>
+      </w:r>
+    </w:p>
+    <w:p>
+      <w:pPr>
+        <w:rPr>
+          <w:rStyle w:val="SubtleEmphasis"/>
+        </w:rPr>
+      </w:pPr>
+      <w:r>
+        <w:rPr>
+          <w:rStyle w:val="SubtleEmphasis"/>
+        </w:rPr>
+        <w:t>2. Second Order System</w:t>
+      </w:r>
+    </w:p>
+    <w:p>
+      <w:pPr>
+        <w:rPr>
+          <w:rStyle w:val="Strong"/>
+        </w:rPr>
+      </w:pPr>
       <w:r>
         <w:rPr>
           <w:rStyle w:val="Strong"/>
           <w:b w:val="0"/>
         </w:rPr>
-        <w:t xml:space="preserve"> recorded using the scope cursor for a range of input frequencies. These input frequencies ranged from 10-10000 Hz, with a higher density of points near </w:t>
+        <w:t xml:space="preserve">A second order RLC circuit was set up as shown in </w:t>
+      </w:r>
+      <w:r>
+        <w:rPr>
+          <w:rStyle w:val="Strong"/>
+        </w:rPr>
+        <w:t>FigureNumber</w:t>
       </w:r>
       <w:r>
         <w:rPr>
           <w:rStyle w:val="Strong"/>
           <w:b w:val="0"/>
         </w:rPr>
-        <w:t>the break frequency (250 Hz)</w:t>
-      </w:r>
-      <w:r>
-        <w:rPr>
-          <w:rStyle w:val="Strong"/>
-          <w:b w:val="0"/>
-        </w:rPr>
-        <w:t>.</w:t>
-      </w:r>
-      <w:r>
-        <w:rPr>
-          <w:rStyle w:val="Strong"/>
-          <w:b w:val="0"/>
-        </w:rPr>
-        <w:t xml:space="preserve"> </w:t>
-      </w:r>
-    </w:p>
-    <w:p>
-      <w:pPr>
-        <w:rPr>
-          <w:rStyle w:val="SubtleEmphasis"/>
-        </w:rPr>
-      </w:pPr>
-      <w:r>
-        <w:rPr>
-          <w:rStyle w:val="SubtleEmphasis"/>
-        </w:rPr>
-        <w:t>2. Second Order System</w:t>
-      </w:r>
-    </w:p>
-    <w:p>
-      <w:pPr>
-        <w:rPr>
-          <w:rStyle w:val="Strong"/>
-        </w:rPr>
-      </w:pPr>
-      <w:r>
-        <w:rPr>
-          <w:rStyle w:val="Strong"/>
-          <w:b w:val="0"/>
-        </w:rPr>
-        <w:t xml:space="preserve">A second order RLC circuit was set up as shown in </w:t>
-      </w:r>
-      <w:proofErr w:type="spellStart"/>
-      <w:r>
-        <w:rPr>
-          <w:rStyle w:val="Strong"/>
-        </w:rPr>
-        <w:t>FigureNumber</w:t>
-      </w:r>
-      <w:proofErr w:type="spellEnd"/>
-      <w:r>
-        <w:rPr>
-          <w:rStyle w:val="Strong"/>
-          <w:b w:val="0"/>
-        </w:rPr>
-        <w:t xml:space="preserve">. A T-junction BNC connector was used to connect a function generator to both a digital scope and the circuit input, </w:t>
-      </w:r>
-      <w:proofErr w:type="spellStart"/>
-      <w:r>
-        <w:rPr>
-          <w:rStyle w:val="Strong"/>
-          <w:b w:val="0"/>
-        </w:rPr>
-        <w:t>e</w:t>
+        <w:t>. A T-junction BNC connector was used to connect a function generator to both a digital scope and the circuit input, e</w:t>
       </w:r>
       <w:r>
         <w:rPr>
@@ -9247,7 +9401,6 @@
         </w:rPr>
         <w:t>i</w:t>
       </w:r>
-      <w:proofErr w:type="spellEnd"/>
       <w:r>
         <w:rPr>
           <w:rStyle w:val="Strong"/>
@@ -9448,21 +9601,7 @@
         <w:rPr>
           <w:rStyle w:val="Strong"/>
         </w:rPr>
-        <w:t xml:space="preserve">ADD SCREENSHOTS OF LABVIEW? Maybe just reference the procedure by M.H. </w:t>
-      </w:r>
-      <w:proofErr w:type="spellStart"/>
-      <w:r>
-        <w:rPr>
-          <w:rStyle w:val="Strong"/>
-        </w:rPr>
-        <w:t>deLeon</w:t>
-      </w:r>
-      <w:proofErr w:type="spellEnd"/>
-      <w:r>
-        <w:rPr>
-          <w:rStyle w:val="Strong"/>
-        </w:rPr>
-        <w:t xml:space="preserve"> instead of regurgitating these instructions.</w:t>
+        <w:t>ADD SCREENSHOTS OF LABVIEW? Maybe just reference the procedure by M.H. deLeon instead of regurgitating these instructions.</w:t>
       </w:r>
     </w:p>
     <w:p>
@@ -9665,50 +9804,72 @@
       <w:pPr>
         <w:pStyle w:val="Heading1"/>
       </w:pPr>
-      <w:bookmarkStart w:id="3" w:name="_Toc494801705"/>
+      <w:bookmarkStart w:id="4" w:name="_Toc494801705"/>
       <w:r>
         <w:t>Results and Discussion</w:t>
       </w:r>
-      <w:bookmarkEnd w:id="3"/>
+      <w:bookmarkEnd w:id="4"/>
     </w:p>
     <w:p/>
     <w:p>
       <w:r>
+        <w:rPr>
+          <w:highlight w:val="yellow"/>
+        </w:rPr>
         <w:t>Summarize your results in a topic sentence</w:t>
       </w:r>
       <w:r>
+        <w:rPr>
+          <w:highlight w:val="yellow"/>
+        </w:rPr>
         <w:t>. Relate results to Objective. This is the place for graphs, tables and figures.</w:t>
       </w:r>
       <w:r>
+        <w:rPr>
+          <w:highlight w:val="yellow"/>
+        </w:rPr>
         <w:t xml:space="preserve"> Explain the results of the experiment. Comm</w:t>
       </w:r>
       <w:r>
+        <w:rPr>
+          <w:highlight w:val="yellow"/>
+        </w:rPr>
         <w:t>ent on the shapes of the curves, compare obtained results with expected results, give possible reasons for discrepancies</w:t>
       </w:r>
       <w:r>
+        <w:rPr>
+          <w:highlight w:val="yellow"/>
+        </w:rPr>
         <w:t>. Answer all questions and solve any problems presented in the instructions</w:t>
       </w:r>
       <w:r>
+        <w:rPr>
+          <w:highlight w:val="yellow"/>
+        </w:rPr>
         <w:t>. Tell why things happened, not only that they did happen.</w:t>
       </w:r>
       <w:r>
+        <w:rPr>
+          <w:highlight w:val="yellow"/>
+        </w:rPr>
         <w:t xml:space="preserve"> Experimental error should be discussed here.</w:t>
       </w:r>
       <w:r>
+        <w:rPr>
+          <w:highlight w:val="yellow"/>
+        </w:rPr>
         <w:t xml:space="preserve"> Calculations and formulas are not presented in this section. </w:t>
       </w:r>
       <w:r>
+        <w:rPr>
+          <w:highlight w:val="yellow"/>
+        </w:rPr>
         <w:t>Avoid space consuming zeros.</w:t>
       </w:r>
     </w:p>
     <w:p/>
     <w:p>
       <w:r>
-        <w:t>OUTLINE</w:t>
-      </w:r>
-    </w:p>
-    <w:p>
-      <w:r>
         <w:t>1.1</w:t>
       </w:r>
     </w:p>
@@ -9721,14 +9882,12 @@
       <w:r>
         <w:t xml:space="preserve">Two methods were used for calculating the time constants for both the unadjusted square wave input and the 1 V DC offset square wave input. It is clear from </w:t>
       </w:r>
-      <w:proofErr w:type="spellStart"/>
       <w:r>
         <w:rPr>
           <w:b/>
         </w:rPr>
         <w:t>TableNumber</w:t>
       </w:r>
-      <w:proofErr w:type="spellEnd"/>
       <w:r>
         <w:t xml:space="preserve"> that each method resulted in similar time constants, with only a 5% difference between the furthest values. It is also apparent that adding a DC offset to the input did not affect the time constant of the system.</w:t>
       </w:r>
@@ -9772,15 +9931,7 @@
           </w:tcPr>
           <w:p>
             <w:r>
-              <w:t>Calculated Capacitance (</w:t>
-            </w:r>
-            <w:proofErr w:type="spellStart"/>
-            <w:r>
-              <w:t>nF</w:t>
-            </w:r>
-            <w:proofErr w:type="spellEnd"/>
-            <w:r>
-              <w:t>)</w:t>
+              <w:t>Calculated Capacitance (nF)</w:t>
             </w:r>
           </w:p>
         </w:tc>
@@ -9967,14 +10118,12 @@
       <w:r>
         <w:t xml:space="preserve">From </w:t>
       </w:r>
-      <w:proofErr w:type="spellStart"/>
       <w:r>
         <w:rPr>
           <w:b/>
         </w:rPr>
         <w:t>TableNumber</w:t>
       </w:r>
-      <w:proofErr w:type="spellEnd"/>
       <w:r>
         <w:t xml:space="preserve"> </w:t>
       </w:r>
@@ -10107,14 +10256,12 @@
       <w:r>
         <w:t xml:space="preserve"> (see </w:t>
       </w:r>
-      <w:proofErr w:type="spellStart"/>
       <w:r>
         <w:rPr>
           <w:b/>
         </w:rPr>
         <w:t>FigureNumber</w:t>
       </w:r>
-      <w:proofErr w:type="spellEnd"/>
       <w:r>
         <w:t>)</w:t>
       </w:r>
@@ -10174,7 +10321,7 @@
         <w:gridCol w:w="1060"/>
         <w:gridCol w:w="1060"/>
         <w:gridCol w:w="1060"/>
-        <w:gridCol w:w="1045"/>
+        <w:gridCol w:w="1315"/>
       </w:tblGrid>
       <w:tr>
         <w:trPr>
@@ -10248,7 +10395,7 @@
         </w:tc>
         <w:tc>
           <w:tcPr>
-            <w:tcW w:w="1045" w:type="dxa"/>
+            <w:tcW w:w="1315" w:type="dxa"/>
             <w:noWrap/>
             <w:hideMark/>
           </w:tcPr>
@@ -10301,7 +10448,7 @@
         </w:tc>
         <w:tc>
           <w:tcPr>
-            <w:tcW w:w="1045" w:type="dxa"/>
+            <w:tcW w:w="1315" w:type="dxa"/>
             <w:noWrap/>
             <w:hideMark/>
           </w:tcPr>
@@ -10354,7 +10501,7 @@
         </w:tc>
         <w:tc>
           <w:tcPr>
-            <w:tcW w:w="1045" w:type="dxa"/>
+            <w:tcW w:w="1315" w:type="dxa"/>
             <w:noWrap/>
             <w:hideMark/>
           </w:tcPr>
@@ -10377,7 +10524,6 @@
           </w:tcPr>
           <w:p>
             <w:r>
-              <w:lastRenderedPageBreak/>
               <w:t>100</w:t>
             </w:r>
           </w:p>
@@ -10408,7 +10554,7 @@
         </w:tc>
         <w:tc>
           <w:tcPr>
-            <w:tcW w:w="1045" w:type="dxa"/>
+            <w:tcW w:w="1315" w:type="dxa"/>
             <w:noWrap/>
             <w:hideMark/>
           </w:tcPr>
@@ -10431,6 +10577,7 @@
           </w:tcPr>
           <w:p>
             <w:r>
+              <w:lastRenderedPageBreak/>
               <w:t>200</w:t>
             </w:r>
           </w:p>
@@ -10461,7 +10608,7 @@
         </w:tc>
         <w:tc>
           <w:tcPr>
-            <w:tcW w:w="1045" w:type="dxa"/>
+            <w:tcW w:w="1315" w:type="dxa"/>
             <w:noWrap/>
             <w:hideMark/>
           </w:tcPr>
@@ -10514,7 +10661,7 @@
         </w:tc>
         <w:tc>
           <w:tcPr>
-            <w:tcW w:w="1045" w:type="dxa"/>
+            <w:tcW w:w="1315" w:type="dxa"/>
             <w:noWrap/>
             <w:hideMark/>
           </w:tcPr>
@@ -10570,7 +10717,7 @@
         </w:tc>
         <w:tc>
           <w:tcPr>
-            <w:tcW w:w="1045" w:type="dxa"/>
+            <w:tcW w:w="1315" w:type="dxa"/>
             <w:noWrap/>
             <w:hideMark/>
           </w:tcPr>
@@ -10623,7 +10770,7 @@
         </w:tc>
         <w:tc>
           <w:tcPr>
-            <w:tcW w:w="1045" w:type="dxa"/>
+            <w:tcW w:w="1315" w:type="dxa"/>
             <w:noWrap/>
             <w:hideMark/>
           </w:tcPr>
@@ -10676,7 +10823,7 @@
         </w:tc>
         <w:tc>
           <w:tcPr>
-            <w:tcW w:w="1045" w:type="dxa"/>
+            <w:tcW w:w="1315" w:type="dxa"/>
             <w:noWrap/>
             <w:hideMark/>
           </w:tcPr>
@@ -10729,7 +10876,7 @@
         </w:tc>
         <w:tc>
           <w:tcPr>
-            <w:tcW w:w="1045" w:type="dxa"/>
+            <w:tcW w:w="1315" w:type="dxa"/>
             <w:noWrap/>
             <w:hideMark/>
           </w:tcPr>
@@ -10782,7 +10929,7 @@
         </w:tc>
         <w:tc>
           <w:tcPr>
-            <w:tcW w:w="1045" w:type="dxa"/>
+            <w:tcW w:w="1315" w:type="dxa"/>
             <w:noWrap/>
             <w:hideMark/>
           </w:tcPr>
@@ -10835,7 +10982,7 @@
         </w:tc>
         <w:tc>
           <w:tcPr>
-            <w:tcW w:w="1045" w:type="dxa"/>
+            <w:tcW w:w="1315" w:type="dxa"/>
             <w:noWrap/>
             <w:hideMark/>
           </w:tcPr>
@@ -10888,7 +11035,7 @@
         </w:tc>
         <w:tc>
           <w:tcPr>
-            <w:tcW w:w="1045" w:type="dxa"/>
+            <w:tcW w:w="1315" w:type="dxa"/>
             <w:noWrap/>
             <w:hideMark/>
           </w:tcPr>
@@ -10941,7 +11088,7 @@
         </w:tc>
         <w:tc>
           <w:tcPr>
-            <w:tcW w:w="1045" w:type="dxa"/>
+            <w:tcW w:w="1315" w:type="dxa"/>
             <w:noWrap/>
             <w:hideMark/>
           </w:tcPr>
@@ -10955,14 +11102,12 @@
     </w:tbl>
     <w:p/>
     <w:p>
-      <w:proofErr w:type="spellStart"/>
       <w:r>
         <w:rPr>
           <w:b/>
         </w:rPr>
         <w:t>TableNumber</w:t>
       </w:r>
-      <w:proofErr w:type="spellEnd"/>
       <w:r>
         <w:t xml:space="preserve"> displays selected data over a range of 3 decades of frequencies. The transfer function for the RC circuit was found to be</w:t>
       </w:r>
@@ -11131,14 +11276,12 @@
       <w:r>
         <w:t xml:space="preserve">This transfer function was used to build the bode plot in </w:t>
       </w:r>
-      <w:proofErr w:type="spellStart"/>
       <w:r>
         <w:rPr>
           <w:b/>
         </w:rPr>
         <w:t>FigureNumber</w:t>
       </w:r>
-      <w:proofErr w:type="spellEnd"/>
       <w:r>
         <w:t xml:space="preserve">, which also has an overlay of an experimental bode plot that was calculated form the experiment data. </w:t>
       </w:r>
@@ -11154,7 +11297,6 @@
         <w:rPr>
           <w:noProof/>
         </w:rPr>
-        <w:lastRenderedPageBreak/>
         <w:drawing>
           <wp:inline distT="0" distB="0" distL="0" distR="0" wp14:anchorId="4D114222" wp14:editId="25458701">
             <wp:extent cx="5423535" cy="4067652"/>
@@ -11269,14 +11411,12 @@
       <w:r>
         <w:t xml:space="preserve"> </w:t>
       </w:r>
-      <w:proofErr w:type="spellStart"/>
       <w:r>
         <w:t>dB</w:t>
       </w:r>
       <w:r>
         <w:t>.</w:t>
       </w:r>
-      <w:proofErr w:type="spellEnd"/>
     </w:p>
     <w:p/>
     <w:p>
@@ -11305,55 +11445,52 @@
         <w:t>d a natural frequency of 301.7</w:t>
       </w:r>
       <w:r>
-        <w:t xml:space="preserve"> Hz. Theoretically the offset should not cause a </w:t>
-      </w:r>
-      <w:r>
+        <w:t xml:space="preserve"> Hz. Theoretically the offset should not cause a difference in these values. In reality, the </w:t>
+      </w:r>
+      <w:r>
+        <w:t>inductor, capacitor, or resistor could be dependent on voltage level</w:t>
+      </w:r>
+      <w:r>
+        <w:t>.</w:t>
+      </w:r>
+      <w:r>
+        <w:t xml:space="preserve"> </w:t>
+      </w:r>
+      <w:r>
+        <w:t xml:space="preserve"> </w:t>
+      </w:r>
+      <w:r>
+        <w:rPr>
+          <w:b/>
+        </w:rPr>
+        <w:t>THESE NUMBERS SEEM WRONG</w:t>
+      </w:r>
+    </w:p>
+    <w:p/>
+    <w:p>
+      <w:r>
+        <w:t>The inductance of the system</w:t>
+      </w:r>
+      <w:r>
+        <w:t xml:space="preserve"> (without the offset)</w:t>
+      </w:r>
+      <w:r>
+        <w:t xml:space="preserve">, L, was calculated to be </w:t>
+      </w:r>
+      <w:r>
+        <w:t>1.27 H. The capacitance of the system was found to be 2.07 e-07</w:t>
+      </w:r>
+      <w:r>
+        <w:t xml:space="preserve"> F</w:t>
+      </w:r>
+    </w:p>
+    <w:p/>
+    <w:p>
+      <w:r>
+        <w:rPr>
+          <w:noProof/>
+        </w:rPr>
         <w:lastRenderedPageBreak/>
-        <w:t xml:space="preserve">difference in these values. In reality, the </w:t>
-      </w:r>
-      <w:r>
-        <w:t>inductor, capacitor, or resistor could be dependent on voltage level</w:t>
-      </w:r>
-      <w:r>
-        <w:t>.</w:t>
-      </w:r>
-      <w:r>
-        <w:t xml:space="preserve"> </w:t>
-      </w:r>
-      <w:r>
-        <w:t xml:space="preserve"> </w:t>
-      </w:r>
-      <w:r>
-        <w:rPr>
-          <w:b/>
-        </w:rPr>
-        <w:t>THESE NUMBERS SEEM WRONG</w:t>
-      </w:r>
-    </w:p>
-    <w:p/>
-    <w:p>
-      <w:r>
-        <w:t>The inductance of the system</w:t>
-      </w:r>
-      <w:r>
-        <w:t xml:space="preserve"> (without the offset)</w:t>
-      </w:r>
-      <w:r>
-        <w:t xml:space="preserve">, L, was calculated to be </w:t>
-      </w:r>
-      <w:r>
-        <w:t>1.27 H. The capacitance of the system was found to be 2.07 e-07</w:t>
-      </w:r>
-      <w:r>
-        <w:t xml:space="preserve"> F</w:t>
-      </w:r>
-    </w:p>
-    <w:p/>
-    <w:p>
-      <w:r>
-        <w:rPr>
-          <w:noProof/>
-        </w:rPr>
         <w:drawing>
           <wp:inline distT="0" distB="0" distL="0" distR="0" wp14:anchorId="6AEA659B" wp14:editId="1F5F352E">
             <wp:extent cx="4737735" cy="3553301"/>
@@ -11398,27 +11535,14 @@
       </w:r>
     </w:p>
     <w:p>
-      <w:proofErr w:type="spellStart"/>
-      <w:proofErr w:type="gramStart"/>
       <w:r>
         <w:rPr>
           <w:b/>
         </w:rPr>
-        <w:t>FigureNumber</w:t>
-      </w:r>
-      <w:proofErr w:type="spellEnd"/>
-      <w:r>
-        <w:rPr>
-          <w:b/>
-        </w:rPr>
-        <w:t xml:space="preserve"> </w:t>
-      </w:r>
-      <w:r>
-        <w:t xml:space="preserve"> further</w:t>
-      </w:r>
-      <w:proofErr w:type="gramEnd"/>
-      <w:r>
-        <w:t xml:space="preserve"> demonstrates the inaccuracy of the experimental damping ratio. It </w:t>
+        <w:t xml:space="preserve">FigureNumber </w:t>
+      </w:r>
+      <w:r>
+        <w:t xml:space="preserve"> further demonstrates the inaccuracy of the experimental damping ratio. It </w:t>
       </w:r>
       <w:r>
         <w:t>is approximately</w:t>
@@ -11449,7 +11573,7 @@
         <w:gridCol w:w="1060"/>
         <w:gridCol w:w="1060"/>
         <w:gridCol w:w="1060"/>
-        <w:gridCol w:w="1045"/>
+        <w:gridCol w:w="1315"/>
       </w:tblGrid>
       <w:tr>
         <w:trPr>
@@ -11523,7 +11647,7 @@
         </w:tc>
         <w:tc>
           <w:tcPr>
-            <w:tcW w:w="1045" w:type="dxa"/>
+            <w:tcW w:w="1315" w:type="dxa"/>
             <w:noWrap/>
             <w:hideMark/>
           </w:tcPr>
@@ -11576,7 +11700,7 @@
         </w:tc>
         <w:tc>
           <w:tcPr>
-            <w:tcW w:w="1045" w:type="dxa"/>
+            <w:tcW w:w="1315" w:type="dxa"/>
             <w:noWrap/>
             <w:hideMark/>
           </w:tcPr>
@@ -11629,7 +11753,7 @@
         </w:tc>
         <w:tc>
           <w:tcPr>
-            <w:tcW w:w="1045" w:type="dxa"/>
+            <w:tcW w:w="1315" w:type="dxa"/>
             <w:noWrap/>
             <w:hideMark/>
           </w:tcPr>
@@ -11682,7 +11806,7 @@
         </w:tc>
         <w:tc>
           <w:tcPr>
-            <w:tcW w:w="1045" w:type="dxa"/>
+            <w:tcW w:w="1315" w:type="dxa"/>
             <w:noWrap/>
             <w:hideMark/>
           </w:tcPr>
@@ -11735,7 +11859,7 @@
         </w:tc>
         <w:tc>
           <w:tcPr>
-            <w:tcW w:w="1045" w:type="dxa"/>
+            <w:tcW w:w="1315" w:type="dxa"/>
             <w:noWrap/>
             <w:hideMark/>
           </w:tcPr>
@@ -11758,7 +11882,6 @@
           </w:tcPr>
           <w:p>
             <w:r>
-              <w:lastRenderedPageBreak/>
               <w:t>317</w:t>
             </w:r>
           </w:p>
@@ -11789,7 +11912,7 @@
         </w:tc>
         <w:tc>
           <w:tcPr>
-            <w:tcW w:w="1045" w:type="dxa"/>
+            <w:tcW w:w="1315" w:type="dxa"/>
             <w:noWrap/>
             <w:hideMark/>
           </w:tcPr>
@@ -11842,7 +11965,7 @@
         </w:tc>
         <w:tc>
           <w:tcPr>
-            <w:tcW w:w="1045" w:type="dxa"/>
+            <w:tcW w:w="1315" w:type="dxa"/>
             <w:noWrap/>
             <w:hideMark/>
           </w:tcPr>
@@ -11898,7 +12021,7 @@
         </w:tc>
         <w:tc>
           <w:tcPr>
-            <w:tcW w:w="1045" w:type="dxa"/>
+            <w:tcW w:w="1315" w:type="dxa"/>
             <w:noWrap/>
             <w:hideMark/>
           </w:tcPr>
@@ -11951,7 +12074,7 @@
         </w:tc>
         <w:tc>
           <w:tcPr>
-            <w:tcW w:w="1045" w:type="dxa"/>
+            <w:tcW w:w="1315" w:type="dxa"/>
             <w:noWrap/>
             <w:hideMark/>
           </w:tcPr>
@@ -12004,7 +12127,7 @@
         </w:tc>
         <w:tc>
           <w:tcPr>
-            <w:tcW w:w="1045" w:type="dxa"/>
+            <w:tcW w:w="1315" w:type="dxa"/>
             <w:noWrap/>
             <w:hideMark/>
           </w:tcPr>
@@ -12057,7 +12180,7 @@
         </w:tc>
         <w:tc>
           <w:tcPr>
-            <w:tcW w:w="1045" w:type="dxa"/>
+            <w:tcW w:w="1315" w:type="dxa"/>
             <w:noWrap/>
             <w:hideMark/>
           </w:tcPr>
@@ -12110,7 +12233,7 @@
         </w:tc>
         <w:tc>
           <w:tcPr>
-            <w:tcW w:w="1045" w:type="dxa"/>
+            <w:tcW w:w="1315" w:type="dxa"/>
             <w:noWrap/>
             <w:hideMark/>
           </w:tcPr>
@@ -12163,7 +12286,7 @@
         </w:tc>
         <w:tc>
           <w:tcPr>
-            <w:tcW w:w="1045" w:type="dxa"/>
+            <w:tcW w:w="1315" w:type="dxa"/>
             <w:noWrap/>
             <w:hideMark/>
           </w:tcPr>
@@ -12180,14 +12303,12 @@
       <w:r>
         <w:t xml:space="preserve">Sample measurements for amplitude ratio and phase angle can be found in </w:t>
       </w:r>
-      <w:proofErr w:type="spellStart"/>
       <w:r>
         <w:rPr>
           <w:b/>
         </w:rPr>
         <w:t>TableNumber</w:t>
       </w:r>
-      <w:proofErr w:type="spellEnd"/>
       <w:r>
         <w:t xml:space="preserve">. </w:t>
       </w:r>
@@ -12399,21 +12520,18 @@
       <w:r>
         <w:t xml:space="preserve">From this, a bode plot can be constructed </w:t>
       </w:r>
-      <w:proofErr w:type="spellStart"/>
       <w:r>
         <w:rPr>
           <w:b/>
         </w:rPr>
         <w:t>FigureNumber</w:t>
       </w:r>
-      <w:proofErr w:type="spellEnd"/>
     </w:p>
     <w:p>
       <w:r>
         <w:rPr>
           <w:noProof/>
         </w:rPr>
-        <w:lastRenderedPageBreak/>
         <w:drawing>
           <wp:inline distT="0" distB="0" distL="0" distR="0" wp14:anchorId="29CED158" wp14:editId="5AC39CFA">
             <wp:extent cx="5334000" cy="4000500"/>
@@ -12463,14 +12581,12 @@
       <w:r>
         <w:t xml:space="preserve">Experimental data points are plotted to the same bode plot in </w:t>
       </w:r>
-      <w:proofErr w:type="spellStart"/>
       <w:r>
         <w:rPr>
           <w:b/>
         </w:rPr>
         <w:t>FigureNumber</w:t>
       </w:r>
-      <w:proofErr w:type="spellEnd"/>
       <w:r>
         <w:t xml:space="preserve">. It is clear that the simulated damping ratio is much higher than </w:t>
       </w:r>
@@ -12585,8 +12701,6 @@
       <w:r>
         <w:t xml:space="preserve"> 0.5679</w:t>
       </w:r>
-      <w:bookmarkStart w:id="4" w:name="_GoBack"/>
-      <w:bookmarkEnd w:id="4"/>
       <w:r>
         <w:t xml:space="preserve"> H, and the capacitance </w:t>
       </w:r>
@@ -12630,7 +12744,6 @@
     <w:p/>
     <w:p>
       <w:r>
-        <w:lastRenderedPageBreak/>
         <w:t>3.1</w:t>
       </w:r>
     </w:p>
@@ -12680,14 +12793,12 @@
       <w:r>
         <w:t>The experimental values obtained from LabView for the first order system match the theoretical values closely (</w:t>
       </w:r>
-      <w:proofErr w:type="spellStart"/>
       <w:r>
         <w:rPr>
           <w:b/>
         </w:rPr>
         <w:t>FigureNumber</w:t>
       </w:r>
-      <w:proofErr w:type="spellEnd"/>
       <w:r>
         <w:t>).</w:t>
       </w:r>
@@ -12701,60 +12812,60 @@
         <w:t>Maybe calculate deviation in the code?</w:t>
       </w:r>
     </w:p>
+    <w:p>
+      <w:r>
+        <w:t>Using LabView, t</w:t>
+      </w:r>
+      <w:r>
+        <w:t>he time constant was found to be</w:t>
+      </w:r>
+      <w:r>
+        <w:t xml:space="preserve"> 6.1244e-04</w:t>
+      </w:r>
+      <w:r>
+        <w:t xml:space="preserve"> seconds. This is </w:t>
+      </w:r>
+      <w:r>
+        <w:t>a 6.125% difference from the</w:t>
+      </w:r>
+      <w:r>
+        <w:t xml:space="preserve"> </w:t>
+      </w:r>
+      <w:r>
+        <w:t>time constant calculated with the step response analysis</w:t>
+      </w:r>
+      <w:r>
+        <w:t xml:space="preserve"> </w:t>
+      </w:r>
+      <w:r>
+        <w:t>(</w:t>
+      </w:r>
+      <w:r>
+        <w:t>6.52396e-4 sec</w:t>
+      </w:r>
+      <w:r>
+        <w:t>)</w:t>
+      </w:r>
+      <w:r>
+        <w:t xml:space="preserve"> and</w:t>
+      </w:r>
+      <w:r>
+        <w:t xml:space="preserve"> only a 3.8% difference for the</w:t>
+      </w:r>
+      <w:r>
+        <w:t xml:space="preserve"> frequency response </w:t>
+      </w:r>
+      <w:r>
+        <w:t xml:space="preserve">analysis </w:t>
+      </w:r>
+      <w:r>
+        <w:t>(6.366e-04 sec).</w:t>
+      </w:r>
+    </w:p>
     <w:p/>
     <w:p>
       <w:r>
-        <w:t>Using LabView, t</w:t>
-      </w:r>
-      <w:r>
-        <w:t>he time constant was found to be</w:t>
-      </w:r>
-      <w:r>
-        <w:t xml:space="preserve"> 6.1244e-04</w:t>
-      </w:r>
-      <w:r>
-        <w:t xml:space="preserve"> seconds. This is </w:t>
-      </w:r>
-      <w:r>
-        <w:t>a 6.125% difference from the</w:t>
-      </w:r>
-      <w:r>
-        <w:t xml:space="preserve"> </w:t>
-      </w:r>
-      <w:r>
-        <w:t>time constant calculated with the step response analysis</w:t>
-      </w:r>
-      <w:r>
-        <w:t xml:space="preserve"> </w:t>
-      </w:r>
-      <w:r>
-        <w:t>(</w:t>
-      </w:r>
-      <w:r>
-        <w:t>6.52396e-4 sec</w:t>
-      </w:r>
-      <w:r>
-        <w:t>)</w:t>
-      </w:r>
-      <w:r>
-        <w:t xml:space="preserve"> and</w:t>
-      </w:r>
-      <w:r>
-        <w:t xml:space="preserve"> only a 3.8% difference for the</w:t>
-      </w:r>
-      <w:r>
-        <w:t xml:space="preserve"> frequency response </w:t>
-      </w:r>
-      <w:r>
-        <w:t xml:space="preserve">analysis </w:t>
-      </w:r>
-      <w:r>
-        <w:t>(6.366e-04 sec).</w:t>
-      </w:r>
-    </w:p>
-    <w:p/>
-    <w:p>
-      <w:r>
+        <w:lastRenderedPageBreak/>
         <w:t xml:space="preserve">The capacitor C value </w:t>
       </w:r>
       <w:r>
@@ -12833,14 +12944,12 @@
       <w:r>
         <w:t xml:space="preserve">The curves in </w:t>
       </w:r>
-      <w:proofErr w:type="spellStart"/>
       <w:r>
         <w:rPr>
           <w:b/>
         </w:rPr>
         <w:t>FigureNumber</w:t>
       </w:r>
-      <w:proofErr w:type="spellEnd"/>
       <w:r>
         <w:t xml:space="preserve"> are the same general shape, however there is a 30 Hz offset</w:t>
       </w:r>
@@ -12899,6 +13008,7 @@
         <w:t xml:space="preserve"> </w:t>
       </w:r>
       <w:r>
+        <w:lastRenderedPageBreak/>
         <w:t>(</w:t>
       </w:r>
       <w:r>
@@ -13031,21 +13141,8 @@
     </w:p>
     <w:p>
       <w:r>
-        <w:t xml:space="preserve">The capacitor in the first order circuit was found to have a capacitance of 58.7 </w:t>
-      </w:r>
-      <w:proofErr w:type="spellStart"/>
-      <w:r>
-        <w:t>nF</w:t>
-      </w:r>
-      <w:proofErr w:type="spellEnd"/>
-      <w:r>
-        <w:t xml:space="preserve">. The capacitor in the second order circuit was found to have a capacitance of 0.207 µF. The inductor in the second order circuit was found to have an inductance of 1.27 H. The time constant of the first order circuit was found to be 0.65 </w:t>
-      </w:r>
-      <w:proofErr w:type="spellStart"/>
-      <w:r>
-        <w:t>ms</w:t>
-      </w:r>
-      <w:proofErr w:type="spellEnd"/>
+        <w:t>The capacitor in the first order circuit was found to have a capacitance of 58.7 nF. The capacitor in the second order circuit was found to have a capacitance of 0.207 µF. The inductor in the second order circuit was found to have an inductance of 1.27 H. The time constant of the first order circuit was found to be 0.65 ms</w:t>
+      </w:r>
     </w:p>
     <w:p>
       <w:r>
@@ -13222,7 +13319,7 @@
 </file>
 
 <file path=word/endnotes.xml><?xml version="1.0" encoding="utf-8"?>
-<w:endnotes xmlns:wpc="http://schemas.microsoft.com/office/word/2010/wordprocessingCanvas" xmlns:cx="http://schemas.microsoft.com/office/drawing/2014/chartex" xmlns:cx1="http://schemas.microsoft.com/office/drawing/2015/9/8/chartex" xmlns:cx2="http://schemas.microsoft.com/office/drawing/2015/10/21/chartex" xmlns:cx3="http://schemas.microsoft.com/office/drawing/2016/5/9/chartex" xmlns:cx4="http://schemas.microsoft.com/office/drawing/2016/5/10/chartex" xmlns:cx5="http://schemas.microsoft.com/office/drawing/2016/5/11/chartex" xmlns:cx6="http://schemas.microsoft.com/office/drawing/2016/5/12/chartex" xmlns:cx7="http://schemas.microsoft.com/office/drawing/2016/5/13/chartex" xmlns:cx8="http://schemas.microsoft.com/office/drawing/2016/5/14/chartex" xmlns:mc="http://schemas.openxmlformats.org/markup-compatibility/2006" xmlns:aink="http://schemas.microsoft.com/office/drawing/2016/ink" xmlns:am3d="http://schemas.microsoft.com/office/drawing/2017/model3d" xmlns:o="urn:schemas-microsoft-com:office:office" xmlns:r="http://schemas.openxmlformats.org/officeDocument/2006/relationships" xmlns:m="http://schemas.openxmlformats.org/officeDocument/2006/math" xmlns:v="urn:schemas-microsoft-com:vml" xmlns:wp14="http://schemas.microsoft.com/office/word/2010/wordprocessingDrawing" xmlns:wp="http://schemas.openxmlformats.org/drawingml/2006/wordprocessingDrawing" xmlns:w10="urn:schemas-microsoft-com:office:word" xmlns:w="http://schemas.openxmlformats.org/wordprocessingml/2006/main" xmlns:w14="http://schemas.microsoft.com/office/word/2010/wordml" xmlns:w15="http://schemas.microsoft.com/office/word/2012/wordml" xmlns:w16cid="http://schemas.microsoft.com/office/word/2016/wordml/cid" xmlns:w16se="http://schemas.microsoft.com/office/word/2015/wordml/symex" xmlns:wpg="http://schemas.microsoft.com/office/word/2010/wordprocessingGroup" xmlns:wpi="http://schemas.microsoft.com/office/word/2010/wordprocessingInk" xmlns:wne="http://schemas.microsoft.com/office/word/2006/wordml" xmlns:wps="http://schemas.microsoft.com/office/word/2010/wordprocessingShape" mc:Ignorable="w14 w15 w16se w16cid wp14">
+<w:endnotes xmlns:wpc="http://schemas.microsoft.com/office/word/2010/wordprocessingCanvas" xmlns:mo="http://schemas.microsoft.com/office/mac/office/2008/main" xmlns:mc="http://schemas.openxmlformats.org/markup-compatibility/2006" xmlns:mv="urn:schemas-microsoft-com:mac:vml" xmlns:o="urn:schemas-microsoft-com:office:office" xmlns:r="http://schemas.openxmlformats.org/officeDocument/2006/relationships" xmlns:m="http://schemas.openxmlformats.org/officeDocument/2006/math" xmlns:v="urn:schemas-microsoft-com:vml" xmlns:wp14="http://schemas.microsoft.com/office/word/2010/wordprocessingDrawing" xmlns:wp="http://schemas.openxmlformats.org/drawingml/2006/wordprocessingDrawing" xmlns:w10="urn:schemas-microsoft-com:office:word" xmlns:w="http://schemas.openxmlformats.org/wordprocessingml/2006/main" xmlns:w14="http://schemas.microsoft.com/office/word/2010/wordml" xmlns:w15="http://schemas.microsoft.com/office/word/2012/wordml" xmlns:wpg="http://schemas.microsoft.com/office/word/2010/wordprocessingGroup" xmlns:wpi="http://schemas.microsoft.com/office/word/2010/wordprocessingInk" xmlns:wne="http://schemas.microsoft.com/office/word/2006/wordml" xmlns:wps="http://schemas.microsoft.com/office/word/2010/wordprocessingShape" mc:Ignorable="w14 w15 wp14">
   <w:endnote w:type="separator" w:id="-1">
     <w:p>
       <w:r>
@@ -13241,7 +13338,7 @@
 </file>
 
 <file path=word/footnotes.xml><?xml version="1.0" encoding="utf-8"?>
-<w:footnotes xmlns:wpc="http://schemas.microsoft.com/office/word/2010/wordprocessingCanvas" xmlns:cx="http://schemas.microsoft.com/office/drawing/2014/chartex" xmlns:cx1="http://schemas.microsoft.com/office/drawing/2015/9/8/chartex" xmlns:cx2="http://schemas.microsoft.com/office/drawing/2015/10/21/chartex" xmlns:cx3="http://schemas.microsoft.com/office/drawing/2016/5/9/chartex" xmlns:cx4="http://schemas.microsoft.com/office/drawing/2016/5/10/chartex" xmlns:cx5="http://schemas.microsoft.com/office/drawing/2016/5/11/chartex" xmlns:cx6="http://schemas.microsoft.com/office/drawing/2016/5/12/chartex" xmlns:cx7="http://schemas.microsoft.com/office/drawing/2016/5/13/chartex" xmlns:cx8="http://schemas.microsoft.com/office/drawing/2016/5/14/chartex" xmlns:mc="http://schemas.openxmlformats.org/markup-compatibility/2006" xmlns:aink="http://schemas.microsoft.com/office/drawing/2016/ink" xmlns:am3d="http://schemas.microsoft.com/office/drawing/2017/model3d" xmlns:o="urn:schemas-microsoft-com:office:office" xmlns:r="http://schemas.openxmlformats.org/officeDocument/2006/relationships" xmlns:m="http://schemas.openxmlformats.org/officeDocument/2006/math" xmlns:v="urn:schemas-microsoft-com:vml" xmlns:wp14="http://schemas.microsoft.com/office/word/2010/wordprocessingDrawing" xmlns:wp="http://schemas.openxmlformats.org/drawingml/2006/wordprocessingDrawing" xmlns:w10="urn:schemas-microsoft-com:office:word" xmlns:w="http://schemas.openxmlformats.org/wordprocessingml/2006/main" xmlns:w14="http://schemas.microsoft.com/office/word/2010/wordml" xmlns:w15="http://schemas.microsoft.com/office/word/2012/wordml" xmlns:w16cid="http://schemas.microsoft.com/office/word/2016/wordml/cid" xmlns:w16se="http://schemas.microsoft.com/office/word/2015/wordml/symex" xmlns:wpg="http://schemas.microsoft.com/office/word/2010/wordprocessingGroup" xmlns:wpi="http://schemas.microsoft.com/office/word/2010/wordprocessingInk" xmlns:wne="http://schemas.microsoft.com/office/word/2006/wordml" xmlns:wps="http://schemas.microsoft.com/office/word/2010/wordprocessingShape" mc:Ignorable="w14 w15 w16se w16cid wp14">
+<w:footnotes xmlns:wpc="http://schemas.microsoft.com/office/word/2010/wordprocessingCanvas" xmlns:mo="http://schemas.microsoft.com/office/mac/office/2008/main" xmlns:mc="http://schemas.openxmlformats.org/markup-compatibility/2006" xmlns:mv="urn:schemas-microsoft-com:mac:vml" xmlns:o="urn:schemas-microsoft-com:office:office" xmlns:r="http://schemas.openxmlformats.org/officeDocument/2006/relationships" xmlns:m="http://schemas.openxmlformats.org/officeDocument/2006/math" xmlns:v="urn:schemas-microsoft-com:vml" xmlns:wp14="http://schemas.microsoft.com/office/word/2010/wordprocessingDrawing" xmlns:wp="http://schemas.openxmlformats.org/drawingml/2006/wordprocessingDrawing" xmlns:w10="urn:schemas-microsoft-com:office:word" xmlns:w="http://schemas.openxmlformats.org/wordprocessingml/2006/main" xmlns:w14="http://schemas.microsoft.com/office/word/2010/wordml" xmlns:w15="http://schemas.microsoft.com/office/word/2012/wordml" xmlns:wpg="http://schemas.microsoft.com/office/word/2010/wordprocessingGroup" xmlns:wpi="http://schemas.microsoft.com/office/word/2010/wordprocessingInk" xmlns:wne="http://schemas.microsoft.com/office/word/2006/wordml" xmlns:wps="http://schemas.microsoft.com/office/word/2010/wordprocessingShape" mc:Ignorable="w14 w15 wp14">
   <w:footnote w:type="separator" w:id="-1">
     <w:p>
       <w:r>
@@ -13260,7 +13357,7 @@
 </file>
 
 <file path=word/header1.xml><?xml version="1.0" encoding="utf-8"?>
-<w:hdr xmlns:wpc="http://schemas.microsoft.com/office/word/2010/wordprocessingCanvas" xmlns:cx="http://schemas.microsoft.com/office/drawing/2014/chartex" xmlns:cx1="http://schemas.microsoft.com/office/drawing/2015/9/8/chartex" xmlns:cx2="http://schemas.microsoft.com/office/drawing/2015/10/21/chartex" xmlns:cx3="http://schemas.microsoft.com/office/drawing/2016/5/9/chartex" xmlns:cx4="http://schemas.microsoft.com/office/drawing/2016/5/10/chartex" xmlns:cx5="http://schemas.microsoft.com/office/drawing/2016/5/11/chartex" xmlns:cx6="http://schemas.microsoft.com/office/drawing/2016/5/12/chartex" xmlns:cx7="http://schemas.microsoft.com/office/drawing/2016/5/13/chartex" xmlns:cx8="http://schemas.microsoft.com/office/drawing/2016/5/14/chartex" xmlns:mc="http://schemas.openxmlformats.org/markup-compatibility/2006" xmlns:aink="http://schemas.microsoft.com/office/drawing/2016/ink" xmlns:am3d="http://schemas.microsoft.com/office/drawing/2017/model3d" xmlns:o="urn:schemas-microsoft-com:office:office" xmlns:r="http://schemas.openxmlformats.org/officeDocument/2006/relationships" xmlns:m="http://schemas.openxmlformats.org/officeDocument/2006/math" xmlns:v="urn:schemas-microsoft-com:vml" xmlns:wp14="http://schemas.microsoft.com/office/word/2010/wordprocessingDrawing" xmlns:wp="http://schemas.openxmlformats.org/drawingml/2006/wordprocessingDrawing" xmlns:w10="urn:schemas-microsoft-com:office:word" xmlns:w="http://schemas.openxmlformats.org/wordprocessingml/2006/main" xmlns:w14="http://schemas.microsoft.com/office/word/2010/wordml" xmlns:w15="http://schemas.microsoft.com/office/word/2012/wordml" xmlns:w16cid="http://schemas.microsoft.com/office/word/2016/wordml/cid" xmlns:w16se="http://schemas.microsoft.com/office/word/2015/wordml/symex" xmlns:wpg="http://schemas.microsoft.com/office/word/2010/wordprocessingGroup" xmlns:wpi="http://schemas.microsoft.com/office/word/2010/wordprocessingInk" xmlns:wne="http://schemas.microsoft.com/office/word/2006/wordml" xmlns:wps="http://schemas.microsoft.com/office/word/2010/wordprocessingShape" mc:Ignorable="w14 w15 w16se w16cid wp14">
+<w:hdr xmlns:wpc="http://schemas.microsoft.com/office/word/2010/wordprocessingCanvas" xmlns:mo="http://schemas.microsoft.com/office/mac/office/2008/main" xmlns:mc="http://schemas.openxmlformats.org/markup-compatibility/2006" xmlns:mv="urn:schemas-microsoft-com:mac:vml" xmlns:o="urn:schemas-microsoft-com:office:office" xmlns:r="http://schemas.openxmlformats.org/officeDocument/2006/relationships" xmlns:m="http://schemas.openxmlformats.org/officeDocument/2006/math" xmlns:v="urn:schemas-microsoft-com:vml" xmlns:wp14="http://schemas.microsoft.com/office/word/2010/wordprocessingDrawing" xmlns:wp="http://schemas.openxmlformats.org/drawingml/2006/wordprocessingDrawing" xmlns:w10="urn:schemas-microsoft-com:office:word" xmlns:w="http://schemas.openxmlformats.org/wordprocessingml/2006/main" xmlns:w14="http://schemas.microsoft.com/office/word/2010/wordml" xmlns:w15="http://schemas.microsoft.com/office/word/2012/wordml" xmlns:wpg="http://schemas.microsoft.com/office/word/2010/wordprocessingGroup" xmlns:wpi="http://schemas.microsoft.com/office/word/2010/wordprocessingInk" xmlns:wne="http://schemas.microsoft.com/office/word/2006/wordml" xmlns:wps="http://schemas.microsoft.com/office/word/2010/wordprocessingShape" mc:Ignorable="w14 w15 wp14">
   <w:p>
     <w:pPr>
       <w:pStyle w:val="Header"/>
@@ -13270,8 +13367,8 @@
 </file>
 
 <file path=word/numbering.xml><?xml version="1.0" encoding="utf-8"?>
-<w:numbering xmlns:wpc="http://schemas.microsoft.com/office/word/2010/wordprocessingCanvas" xmlns:cx="http://schemas.microsoft.com/office/drawing/2014/chartex" xmlns:cx1="http://schemas.microsoft.com/office/drawing/2015/9/8/chartex" xmlns:cx2="http://schemas.microsoft.com/office/drawing/2015/10/21/chartex" xmlns:cx3="http://schemas.microsoft.com/office/drawing/2016/5/9/chartex" xmlns:cx4="http://schemas.microsoft.com/office/drawing/2016/5/10/chartex" xmlns:cx5="http://schemas.microsoft.com/office/drawing/2016/5/11/chartex" xmlns:cx6="http://schemas.microsoft.com/office/drawing/2016/5/12/chartex" xmlns:cx7="http://schemas.microsoft.com/office/drawing/2016/5/13/chartex" xmlns:cx8="http://schemas.microsoft.com/office/drawing/2016/5/14/chartex" xmlns:mc="http://schemas.openxmlformats.org/markup-compatibility/2006" xmlns:aink="http://schemas.microsoft.com/office/drawing/2016/ink" xmlns:am3d="http://schemas.microsoft.com/office/drawing/2017/model3d" xmlns:o="urn:schemas-microsoft-com:office:office" xmlns:r="http://schemas.openxmlformats.org/officeDocument/2006/relationships" xmlns:m="http://schemas.openxmlformats.org/officeDocument/2006/math" xmlns:v="urn:schemas-microsoft-com:vml" xmlns:wp14="http://schemas.microsoft.com/office/word/2010/wordprocessingDrawing" xmlns:wp="http://schemas.openxmlformats.org/drawingml/2006/wordprocessingDrawing" xmlns:w10="urn:schemas-microsoft-com:office:word" xmlns:w="http://schemas.openxmlformats.org/wordprocessingml/2006/main" xmlns:w14="http://schemas.microsoft.com/office/word/2010/wordml" xmlns:w15="http://schemas.microsoft.com/office/word/2012/wordml" xmlns:w16cid="http://schemas.microsoft.com/office/word/2016/wordml/cid" xmlns:w16se="http://schemas.microsoft.com/office/word/2015/wordml/symex" xmlns:wpg="http://schemas.microsoft.com/office/word/2010/wordprocessingGroup" xmlns:wpi="http://schemas.microsoft.com/office/word/2010/wordprocessingInk" xmlns:wne="http://schemas.microsoft.com/office/word/2006/wordml" xmlns:wps="http://schemas.microsoft.com/office/word/2010/wordprocessingShape" mc:Ignorable="w14 w15 w16se w16cid wp14">
-  <w:abstractNum w:abstractNumId="0" w15:restartNumberingAfterBreak="0">
+<w:numbering xmlns:wpc="http://schemas.microsoft.com/office/word/2010/wordprocessingCanvas" xmlns:mo="http://schemas.microsoft.com/office/mac/office/2008/main" xmlns:mc="http://schemas.openxmlformats.org/markup-compatibility/2006" xmlns:mv="urn:schemas-microsoft-com:mac:vml" xmlns:o="urn:schemas-microsoft-com:office:office" xmlns:r="http://schemas.openxmlformats.org/officeDocument/2006/relationships" xmlns:m="http://schemas.openxmlformats.org/officeDocument/2006/math" xmlns:v="urn:schemas-microsoft-com:vml" xmlns:wp14="http://schemas.microsoft.com/office/word/2010/wordprocessingDrawing" xmlns:wp="http://schemas.openxmlformats.org/drawingml/2006/wordprocessingDrawing" xmlns:w10="urn:schemas-microsoft-com:office:word" xmlns:w="http://schemas.openxmlformats.org/wordprocessingml/2006/main" xmlns:w14="http://schemas.microsoft.com/office/word/2010/wordml" xmlns:w15="http://schemas.microsoft.com/office/word/2012/wordml" xmlns:wpg="http://schemas.microsoft.com/office/word/2010/wordprocessingGroup" xmlns:wpi="http://schemas.microsoft.com/office/word/2010/wordprocessingInk" xmlns:wne="http://schemas.microsoft.com/office/word/2006/wordml" xmlns:wps="http://schemas.microsoft.com/office/word/2010/wordprocessingShape" mc:Ignorable="w14 w15 wp14">
+  <w:abstractNum w:abstractNumId="0">
     <w:nsid w:val="1621168A"/>
     <w:multiLevelType w:val="hybridMultilevel"/>
     <w:tmpl w:val="C9985DF8"/>
@@ -13360,7 +13457,7 @@
       </w:pPr>
     </w:lvl>
   </w:abstractNum>
-  <w:abstractNum w:abstractNumId="1" w15:restartNumberingAfterBreak="0">
+  <w:abstractNum w:abstractNumId="1">
     <w:nsid w:val="2F395B6F"/>
     <w:multiLevelType w:val="hybridMultilevel"/>
     <w:tmpl w:val="C9985DF8"/>
@@ -13449,7 +13546,7 @@
       </w:pPr>
     </w:lvl>
   </w:abstractNum>
-  <w:abstractNum w:abstractNumId="2" w15:restartNumberingAfterBreak="0">
+  <w:abstractNum w:abstractNumId="2">
     <w:nsid w:val="59142C27"/>
     <w:multiLevelType w:val="hybridMultilevel"/>
     <w:tmpl w:val="C9985DF8"/>
@@ -13538,7 +13635,7 @@
       </w:pPr>
     </w:lvl>
   </w:abstractNum>
-  <w:abstractNum w:abstractNumId="3" w15:restartNumberingAfterBreak="0">
+  <w:abstractNum w:abstractNumId="3">
     <w:nsid w:val="6804207E"/>
     <w:multiLevelType w:val="hybridMultilevel"/>
     <w:tmpl w:val="C9D4446C"/>
@@ -13643,7 +13740,7 @@
 </file>
 
 <file path=word/styles.xml><?xml version="1.0" encoding="utf-8"?>
-<w:styles xmlns:mc="http://schemas.openxmlformats.org/markup-compatibility/2006" xmlns:r="http://schemas.openxmlformats.org/officeDocument/2006/relationships" xmlns:w="http://schemas.openxmlformats.org/wordprocessingml/2006/main" xmlns:w14="http://schemas.microsoft.com/office/word/2010/wordml" xmlns:w15="http://schemas.microsoft.com/office/word/2012/wordml" xmlns:w16cid="http://schemas.microsoft.com/office/word/2016/wordml/cid" xmlns:w16se="http://schemas.microsoft.com/office/word/2015/wordml/symex" mc:Ignorable="w14 w15 w16se w16cid">
+<w:styles xmlns:mc="http://schemas.openxmlformats.org/markup-compatibility/2006" xmlns:r="http://schemas.openxmlformats.org/officeDocument/2006/relationships" xmlns:w="http://schemas.openxmlformats.org/wordprocessingml/2006/main" xmlns:w14="http://schemas.microsoft.com/office/word/2010/wordml" xmlns:w15="http://schemas.microsoft.com/office/word/2012/wordml" mc:Ignorable="w14 w15">
   <w:docDefaults>
     <w:rPrDefault>
       <w:rPr>
@@ -13659,7 +13756,7 @@
       </w:pPr>
     </w:pPrDefault>
   </w:docDefaults>
-  <w:latentStyles w:defLockedState="0" w:defUIPriority="99" w:defSemiHidden="0" w:defUnhideWhenUsed="0" w:defQFormat="0" w:count="375">
+  <w:latentStyles w:defLockedState="0" w:defUIPriority="99" w:defSemiHidden="0" w:defUnhideWhenUsed="0" w:defQFormat="0" w:count="382">
     <w:lsdException w:name="Normal" w:uiPriority="0" w:qFormat="1"/>
     <w:lsdException w:name="heading 1" w:uiPriority="9" w:qFormat="1"/>
     <w:lsdException w:name="heading 2" w:semiHidden="1" w:uiPriority="9" w:unhideWhenUsed="1" w:qFormat="1"/>
@@ -13765,6 +13862,7 @@
     <w:lsdException w:name="HTML Sample" w:semiHidden="1" w:unhideWhenUsed="1"/>
     <w:lsdException w:name="HTML Typewriter" w:semiHidden="1" w:unhideWhenUsed="1"/>
     <w:lsdException w:name="HTML Variable" w:semiHidden="1" w:unhideWhenUsed="1"/>
+    <w:lsdException w:name="Normal Table" w:semiHidden="1" w:unhideWhenUsed="1"/>
     <w:lsdException w:name="annotation subject" w:semiHidden="1" w:unhideWhenUsed="1"/>
     <w:lsdException w:name="No List" w:semiHidden="1" w:unhideWhenUsed="1"/>
     <w:lsdException w:name="Outline List 1" w:semiHidden="1" w:unhideWhenUsed="1"/>
@@ -13808,8 +13906,10 @@
     <w:lsdException w:name="Table Elegant" w:semiHidden="1" w:unhideWhenUsed="1"/>
     <w:lsdException w:name="Table Professional" w:semiHidden="1" w:unhideWhenUsed="1"/>
     <w:lsdException w:name="Table Subtle 1" w:semiHidden="1" w:unhideWhenUsed="1"/>
+    <w:lsdException w:name="Table Subtle 2" w:semiHidden="1" w:unhideWhenUsed="1"/>
     <w:lsdException w:name="Table Web 1" w:semiHidden="1" w:unhideWhenUsed="1"/>
     <w:lsdException w:name="Table Web 2" w:semiHidden="1" w:unhideWhenUsed="1"/>
+    <w:lsdException w:name="Table Web 3" w:semiHidden="1" w:unhideWhenUsed="1"/>
     <w:lsdException w:name="Balloon Text" w:semiHidden="1" w:unhideWhenUsed="1"/>
     <w:lsdException w:name="Table Grid" w:uiPriority="39"/>
     <w:lsdException w:name="Table Theme" w:semiHidden="1" w:unhideWhenUsed="1"/>
@@ -14030,8 +14130,6 @@
     <w:lsdException w:name="List Table 7 Colorful Accent 6" w:uiPriority="52"/>
     <w:lsdException w:name="Mention" w:semiHidden="1" w:unhideWhenUsed="1"/>
     <w:lsdException w:name="Smart Hyperlink" w:semiHidden="1" w:unhideWhenUsed="1"/>
-    <w:lsdException w:name="Hashtag" w:semiHidden="1" w:unhideWhenUsed="1"/>
-    <w:lsdException w:name="Unresolved Mention" w:semiHidden="1" w:unhideWhenUsed="1"/>
   </w:latentStyles>
   <w:style w:type="paragraph" w:default="1" w:styleId="Normal">
     <w:name w:val="Normal"/>
@@ -14719,6 +14817,7 @@
       <w:rFonts w:eastAsiaTheme="minorHAnsi"/>
     </w:rPr>
     <w:tblPr>
+      <w:tblInd w:w="0" w:type="dxa"/>
       <w:tblBorders>
         <w:top w:val="single" w:sz="4" w:space="0" w:color="auto"/>
         <w:left w:val="single" w:sz="4" w:space="0" w:color="auto"/>
@@ -14727,6 +14826,12 @@
         <w:insideH w:val="single" w:sz="4" w:space="0" w:color="auto"/>
         <w:insideV w:val="single" w:sz="4" w:space="0" w:color="auto"/>
       </w:tblBorders>
+      <w:tblCellMar>
+        <w:top w:w="0" w:type="dxa"/>
+        <w:left w:w="108" w:type="dxa"/>
+        <w:bottom w:w="0" w:type="dxa"/>
+        <w:right w:w="108" w:type="dxa"/>
+      </w:tblCellMar>
     </w:tblPr>
   </w:style>
   <w:style w:type="paragraph" w:styleId="TOC1">
@@ -14753,6 +14858,565 @@
     </w:rPr>
   </w:style>
 </w:styles>
+</file>
+
+<file path=word/glossary/document.xml><?xml version="1.0" encoding="utf-8"?>
+<w:glossaryDocument xmlns:wpc="http://schemas.microsoft.com/office/word/2010/wordprocessingCanvas" xmlns:mo="http://schemas.microsoft.com/office/mac/office/2008/main" xmlns:mc="http://schemas.openxmlformats.org/markup-compatibility/2006" xmlns:mv="urn:schemas-microsoft-com:mac:vml" xmlns:o="urn:schemas-microsoft-com:office:office" xmlns:r="http://schemas.openxmlformats.org/officeDocument/2006/relationships" xmlns:m="http://schemas.openxmlformats.org/officeDocument/2006/math" xmlns:v="urn:schemas-microsoft-com:vml" xmlns:wp14="http://schemas.microsoft.com/office/word/2010/wordprocessingDrawing" xmlns:wp="http://schemas.openxmlformats.org/drawingml/2006/wordprocessingDrawing" xmlns:w10="urn:schemas-microsoft-com:office:word" xmlns:w="http://schemas.openxmlformats.org/wordprocessingml/2006/main" xmlns:w14="http://schemas.microsoft.com/office/word/2010/wordml" xmlns:w15="http://schemas.microsoft.com/office/word/2012/wordml" xmlns:wpg="http://schemas.microsoft.com/office/word/2010/wordprocessingGroup" xmlns:wpi="http://schemas.microsoft.com/office/word/2010/wordprocessingInk" xmlns:wne="http://schemas.microsoft.com/office/word/2006/wordml" xmlns:wps="http://schemas.microsoft.com/office/word/2010/wordprocessingShape" mc:Ignorable="w14 w15 wp14"/>
+</file>
+
+<file path=word/glossary/fontTable.xml><?xml version="1.0" encoding="utf-8"?>
+<w:fonts xmlns:mc="http://schemas.openxmlformats.org/markup-compatibility/2006" xmlns:r="http://schemas.openxmlformats.org/officeDocument/2006/relationships" xmlns:w="http://schemas.openxmlformats.org/wordprocessingml/2006/main" xmlns:w14="http://schemas.microsoft.com/office/word/2010/wordml" xmlns:w15="http://schemas.microsoft.com/office/word/2012/wordml" mc:Ignorable="w14 w15">
+  <w:font w:name="Times New Roman">
+    <w:panose1 w:val="02020603050405020304"/>
+    <w:charset w:val="00"/>
+    <w:family w:val="auto"/>
+    <w:pitch w:val="variable"/>
+    <w:sig w:usb0="E0002AEF" w:usb1="C0007841" w:usb2="00000009" w:usb3="00000000" w:csb0="000001FF" w:csb1="00000000"/>
+  </w:font>
+  <w:font w:name="Calibri">
+    <w:panose1 w:val="020F0502020204030204"/>
+    <w:charset w:val="00"/>
+    <w:family w:val="auto"/>
+    <w:pitch w:val="variable"/>
+    <w:sig w:usb0="E00002FF" w:usb1="4000ACFF" w:usb2="00000001" w:usb3="00000000" w:csb0="0000019F" w:csb1="00000000"/>
+  </w:font>
+  <w:font w:name="等线">
+    <w:charset w:val="86"/>
+    <w:family w:val="auto"/>
+    <w:pitch w:val="variable"/>
+    <w:sig w:usb0="A00002BF" w:usb1="38CF7CFA" w:usb2="00000016" w:usb3="00000000" w:csb0="0004000F" w:csb1="00000000"/>
+  </w:font>
+  <w:font w:name="Calibri Light">
+    <w:panose1 w:val="020F0302020204030204"/>
+    <w:charset w:val="00"/>
+    <w:family w:val="auto"/>
+    <w:pitch w:val="variable"/>
+    <w:sig w:usb0="A00002EF" w:usb1="4000207B" w:usb2="00000000" w:usb3="00000000" w:csb0="0000019F" w:csb1="00000000"/>
+  </w:font>
+  <w:font w:name="等线 Light">
+    <w:charset w:val="86"/>
+    <w:family w:val="auto"/>
+    <w:pitch w:val="variable"/>
+    <w:sig w:usb0="A00002BF" w:usb1="38CF7CFA" w:usb2="00000016" w:usb3="00000000" w:csb0="0004000F" w:csb1="00000000"/>
+  </w:font>
+  <w:font w:name="SimSun">
+    <w:panose1 w:val="02010600030101010101"/>
+    <w:charset w:val="86"/>
+    <w:family w:val="auto"/>
+    <w:pitch w:val="variable"/>
+    <w:sig w:usb0="00000003" w:usb1="288F0000" w:usb2="00000016" w:usb3="00000000" w:csb0="00040001" w:csb1="00000000"/>
+  </w:font>
+  <w:font w:name="Cambria Math">
+    <w:panose1 w:val="02040503050406030204"/>
+    <w:charset w:val="00"/>
+    <w:family w:val="auto"/>
+    <w:pitch w:val="variable"/>
+    <w:sig w:usb0="E00002FF" w:usb1="420024FF" w:usb2="00000000" w:usb3="00000000" w:csb0="0000019F" w:csb1="00000000"/>
+  </w:font>
+  <w:font w:name="Symbol">
+    <w:panose1 w:val="05050102010706020507"/>
+    <w:charset w:val="02"/>
+    <w:family w:val="auto"/>
+    <w:pitch w:val="variable"/>
+    <w:sig w:usb0="00000000" w:usb1="10000000" w:usb2="00000000" w:usb3="00000000" w:csb0="80000000" w:csb1="00000000"/>
+  </w:font>
+  <w:font w:name="Arial">
+    <w:panose1 w:val="020B0604020202020204"/>
+    <w:charset w:val="00"/>
+    <w:family w:val="auto"/>
+    <w:pitch w:val="variable"/>
+    <w:sig w:usb0="E0002AFF" w:usb1="C0007843" w:usb2="00000009" w:usb3="00000000" w:csb0="000001FF" w:csb1="00000000"/>
+  </w:font>
+</w:fonts>
+</file>
+
+<file path=word/glossary/settings.xml><?xml version="1.0" encoding="utf-8"?>
+<w:settings xmlns:mc="http://schemas.openxmlformats.org/markup-compatibility/2006" xmlns:o="urn:schemas-microsoft-com:office:office" xmlns:r="http://schemas.openxmlformats.org/officeDocument/2006/relationships" xmlns:m="http://schemas.openxmlformats.org/officeDocument/2006/math" xmlns:v="urn:schemas-microsoft-com:vml" xmlns:w10="urn:schemas-microsoft-com:office:word" xmlns:w="http://schemas.openxmlformats.org/wordprocessingml/2006/main" xmlns:w14="http://schemas.microsoft.com/office/word/2010/wordml" xmlns:w15="http://schemas.microsoft.com/office/word/2012/wordml" xmlns:sl="http://schemas.openxmlformats.org/schemaLibrary/2006/main" mc:Ignorable="w14 w15">
+  <w:view w:val="normal"/>
+  <w:defaultTabStop w:val="720"/>
+  <w:characterSpacingControl w:val="doNotCompress"/>
+  <w:compat>
+    <w:useFELayout/>
+    <w:compatSetting w:name="compatibilityMode" w:uri="http://schemas.microsoft.com/office/word" w:val="15"/>
+    <w:compatSetting w:name="overrideTableStyleFontSizeAndJustification" w:uri="http://schemas.microsoft.com/office/word" w:val="1"/>
+    <w:compatSetting w:name="enableOpenTypeFeatures" w:uri="http://schemas.microsoft.com/office/word" w:val="1"/>
+    <w:compatSetting w:name="doNotFlipMirrorIndents" w:uri="http://schemas.microsoft.com/office/word" w:val="1"/>
+    <w:compatSetting w:name="differentiateMultirowTableHeaders" w:uri="http://schemas.microsoft.com/office/word" w:val="1"/>
+  </w:compat>
+  <w:rsids>
+    <w:rsidRoot w:val="00F22985"/>
+    <w:rsid w:val="00F22985"/>
+    <w:rsid w:val="00F75739"/>
+  </w:rsids>
+  <m:mathPr>
+    <m:mathFont m:val="Cambria Math"/>
+    <m:brkBin m:val="before"/>
+    <m:brkBinSub m:val="--"/>
+    <m:smallFrac m:val="0"/>
+    <m:dispDef/>
+    <m:lMargin m:val="0"/>
+    <m:rMargin m:val="0"/>
+    <m:defJc m:val="centerGroup"/>
+    <m:wrapIndent m:val="1440"/>
+    <m:intLim m:val="subSup"/>
+    <m:naryLim m:val="undOvr"/>
+  </m:mathPr>
+  <w:themeFontLang w:val="en-US"/>
+  <w:clrSchemeMapping w:bg1="light1" w:t1="dark1" w:bg2="light2" w:t2="dark2" w:accent1="accent1" w:accent2="accent2" w:accent3="accent3" w:accent4="accent4" w:accent5="accent5" w:accent6="accent6" w:hyperlink="hyperlink" w:followedHyperlink="followedHyperlink"/>
+  <w:decimalSymbol w:val="."/>
+  <w:listSeparator w:val=","/>
+  <w14:defaultImageDpi w14:val="32767"/>
+  <w15:chartTrackingRefBased/>
+</w:settings>
+</file>
+
+<file path=word/glossary/styles.xml><?xml version="1.0" encoding="utf-8"?>
+<w:styles xmlns:mc="http://schemas.openxmlformats.org/markup-compatibility/2006" xmlns:r="http://schemas.openxmlformats.org/officeDocument/2006/relationships" xmlns:w="http://schemas.openxmlformats.org/wordprocessingml/2006/main" xmlns:w14="http://schemas.microsoft.com/office/word/2010/wordml" xmlns:w15="http://schemas.microsoft.com/office/word/2012/wordml" mc:Ignorable="w14 w15">
+  <w:docDefaults>
+    <w:rPrDefault>
+      <w:rPr>
+        <w:rFonts w:asciiTheme="minorHAnsi" w:eastAsiaTheme="minorEastAsia" w:hAnsiTheme="minorHAnsi" w:cstheme="minorBidi"/>
+        <w:sz w:val="24"/>
+        <w:szCs w:val="24"/>
+        <w:lang w:val="en-US" w:eastAsia="en-US" w:bidi="ar-SA"/>
+      </w:rPr>
+    </w:rPrDefault>
+    <w:pPrDefault/>
+  </w:docDefaults>
+  <w:latentStyles w:defLockedState="0" w:defUIPriority="99" w:defSemiHidden="0" w:defUnhideWhenUsed="0" w:defQFormat="0" w:count="382">
+    <w:lsdException w:name="Normal" w:uiPriority="0" w:qFormat="1"/>
+    <w:lsdException w:name="heading 1" w:uiPriority="9" w:qFormat="1"/>
+    <w:lsdException w:name="heading 2" w:semiHidden="1" w:uiPriority="9" w:unhideWhenUsed="1" w:qFormat="1"/>
+    <w:lsdException w:name="heading 3" w:semiHidden="1" w:uiPriority="9" w:unhideWhenUsed="1" w:qFormat="1"/>
+    <w:lsdException w:name="heading 4" w:semiHidden="1" w:uiPriority="9" w:unhideWhenUsed="1" w:qFormat="1"/>
+    <w:lsdException w:name="heading 5" w:semiHidden="1" w:uiPriority="9" w:unhideWhenUsed="1" w:qFormat="1"/>
+    <w:lsdException w:name="heading 6" w:semiHidden="1" w:uiPriority="9" w:unhideWhenUsed="1" w:qFormat="1"/>
+    <w:lsdException w:name="heading 7" w:semiHidden="1" w:uiPriority="9" w:unhideWhenUsed="1" w:qFormat="1"/>
+    <w:lsdException w:name="heading 8" w:semiHidden="1" w:uiPriority="9" w:unhideWhenUsed="1" w:qFormat="1"/>
+    <w:lsdException w:name="heading 9" w:semiHidden="1" w:uiPriority="9" w:unhideWhenUsed="1" w:qFormat="1"/>
+    <w:lsdException w:name="index 1" w:semiHidden="1" w:unhideWhenUsed="1"/>
+    <w:lsdException w:name="index 2" w:semiHidden="1" w:unhideWhenUsed="1"/>
+    <w:lsdException w:name="index 3" w:semiHidden="1" w:unhideWhenUsed="1"/>
+    <w:lsdException w:name="index 4" w:semiHidden="1" w:unhideWhenUsed="1"/>
+    <w:lsdException w:name="index 5" w:semiHidden="1" w:unhideWhenUsed="1"/>
+    <w:lsdException w:name="index 6" w:semiHidden="1" w:unhideWhenUsed="1"/>
+    <w:lsdException w:name="index 7" w:semiHidden="1" w:unhideWhenUsed="1"/>
+    <w:lsdException w:name="index 8" w:semiHidden="1" w:unhideWhenUsed="1"/>
+    <w:lsdException w:name="index 9" w:semiHidden="1" w:unhideWhenUsed="1"/>
+    <w:lsdException w:name="toc 1" w:semiHidden="1" w:uiPriority="39" w:unhideWhenUsed="1"/>
+    <w:lsdException w:name="toc 2" w:semiHidden="1" w:uiPriority="39" w:unhideWhenUsed="1"/>
+    <w:lsdException w:name="toc 3" w:semiHidden="1" w:uiPriority="39" w:unhideWhenUsed="1"/>
+    <w:lsdException w:name="toc 4" w:semiHidden="1" w:uiPriority="39" w:unhideWhenUsed="1"/>
+    <w:lsdException w:name="toc 5" w:semiHidden="1" w:uiPriority="39" w:unhideWhenUsed="1"/>
+    <w:lsdException w:name="toc 6" w:semiHidden="1" w:uiPriority="39" w:unhideWhenUsed="1"/>
+    <w:lsdException w:name="toc 7" w:semiHidden="1" w:uiPriority="39" w:unhideWhenUsed="1"/>
+    <w:lsdException w:name="toc 8" w:semiHidden="1" w:uiPriority="39" w:unhideWhenUsed="1"/>
+    <w:lsdException w:name="toc 9" w:semiHidden="1" w:uiPriority="39" w:unhideWhenUsed="1"/>
+    <w:lsdException w:name="Normal Indent" w:semiHidden="1" w:unhideWhenUsed="1"/>
+    <w:lsdException w:name="footnote text" w:semiHidden="1" w:unhideWhenUsed="1"/>
+    <w:lsdException w:name="annotation text" w:semiHidden="1" w:unhideWhenUsed="1"/>
+    <w:lsdException w:name="header" w:semiHidden="1" w:unhideWhenUsed="1"/>
+    <w:lsdException w:name="footer" w:semiHidden="1" w:unhideWhenUsed="1"/>
+    <w:lsdException w:name="index heading" w:semiHidden="1" w:unhideWhenUsed="1"/>
+    <w:lsdException w:name="caption" w:semiHidden="1" w:uiPriority="35" w:unhideWhenUsed="1" w:qFormat="1"/>
+    <w:lsdException w:name="table of figures" w:semiHidden="1" w:unhideWhenUsed="1"/>
+    <w:lsdException w:name="envelope address" w:semiHidden="1" w:unhideWhenUsed="1"/>
+    <w:lsdException w:name="envelope return" w:semiHidden="1" w:unhideWhenUsed="1"/>
+    <w:lsdException w:name="footnote reference" w:semiHidden="1" w:unhideWhenUsed="1"/>
+    <w:lsdException w:name="annotation reference" w:semiHidden="1" w:unhideWhenUsed="1"/>
+    <w:lsdException w:name="line number" w:semiHidden="1" w:unhideWhenUsed="1"/>
+    <w:lsdException w:name="page number" w:semiHidden="1" w:unhideWhenUsed="1"/>
+    <w:lsdException w:name="endnote reference" w:semiHidden="1" w:unhideWhenUsed="1"/>
+    <w:lsdException w:name="endnote text" w:semiHidden="1" w:unhideWhenUsed="1"/>
+    <w:lsdException w:name="table of authorities" w:semiHidden="1" w:unhideWhenUsed="1"/>
+    <w:lsdException w:name="macro" w:semiHidden="1" w:unhideWhenUsed="1"/>
+    <w:lsdException w:name="toa heading" w:semiHidden="1" w:unhideWhenUsed="1"/>
+    <w:lsdException w:name="List" w:semiHidden="1" w:unhideWhenUsed="1"/>
+    <w:lsdException w:name="List Bullet" w:semiHidden="1" w:unhideWhenUsed="1"/>
+    <w:lsdException w:name="List Number" w:semiHidden="1" w:unhideWhenUsed="1"/>
+    <w:lsdException w:name="List 2" w:semiHidden="1" w:unhideWhenUsed="1"/>
+    <w:lsdException w:name="List 3" w:semiHidden="1" w:unhideWhenUsed="1"/>
+    <w:lsdException w:name="List 4" w:semiHidden="1" w:unhideWhenUsed="1"/>
+    <w:lsdException w:name="List 5" w:semiHidden="1" w:unhideWhenUsed="1"/>
+    <w:lsdException w:name="List Bullet 2" w:semiHidden="1" w:unhideWhenUsed="1"/>
+    <w:lsdException w:name="List Bullet 3" w:semiHidden="1" w:unhideWhenUsed="1"/>
+    <w:lsdException w:name="List Bullet 4" w:semiHidden="1" w:unhideWhenUsed="1"/>
+    <w:lsdException w:name="List Bullet 5" w:semiHidden="1" w:unhideWhenUsed="1"/>
+    <w:lsdException w:name="List Number 2" w:semiHidden="1" w:unhideWhenUsed="1"/>
+    <w:lsdException w:name="List Number 3" w:semiHidden="1" w:unhideWhenUsed="1"/>
+    <w:lsdException w:name="List Number 4" w:semiHidden="1" w:unhideWhenUsed="1"/>
+    <w:lsdException w:name="List Number 5" w:semiHidden="1" w:unhideWhenUsed="1"/>
+    <w:lsdException w:name="Title" w:uiPriority="10" w:qFormat="1"/>
+    <w:lsdException w:name="Closing" w:semiHidden="1" w:unhideWhenUsed="1"/>
+    <w:lsdException w:name="Signature" w:semiHidden="1" w:unhideWhenUsed="1"/>
+    <w:lsdException w:name="Default Paragraph Font" w:semiHidden="1" w:uiPriority="1" w:unhideWhenUsed="1"/>
+    <w:lsdException w:name="Body Text" w:semiHidden="1" w:unhideWhenUsed="1"/>
+    <w:lsdException w:name="Body Text Indent" w:semiHidden="1" w:unhideWhenUsed="1"/>
+    <w:lsdException w:name="List Continue" w:semiHidden="1" w:unhideWhenUsed="1"/>
+    <w:lsdException w:name="List Continue 2" w:semiHidden="1" w:unhideWhenUsed="1"/>
+    <w:lsdException w:name="List Continue 3" w:semiHidden="1" w:unhideWhenUsed="1"/>
+    <w:lsdException w:name="List Continue 4" w:semiHidden="1" w:unhideWhenUsed="1"/>
+    <w:lsdException w:name="List Continue 5" w:semiHidden="1" w:unhideWhenUsed="1"/>
+    <w:lsdException w:name="Message Header" w:semiHidden="1" w:unhideWhenUsed="1"/>
+    <w:lsdException w:name="Subtitle" w:uiPriority="11" w:qFormat="1"/>
+    <w:lsdException w:name="Salutation" w:semiHidden="1" w:unhideWhenUsed="1"/>
+    <w:lsdException w:name="Date" w:semiHidden="1" w:unhideWhenUsed="1"/>
+    <w:lsdException w:name="Body Text First Indent" w:semiHidden="1" w:unhideWhenUsed="1"/>
+    <w:lsdException w:name="Body Text First Indent 2" w:semiHidden="1" w:unhideWhenUsed="1"/>
+    <w:lsdException w:name="Note Heading" w:semiHidden="1" w:unhideWhenUsed="1"/>
+    <w:lsdException w:name="Body Text 2" w:semiHidden="1" w:unhideWhenUsed="1"/>
+    <w:lsdException w:name="Body Text 3" w:semiHidden="1" w:unhideWhenUsed="1"/>
+    <w:lsdException w:name="Body Text Indent 2" w:semiHidden="1" w:unhideWhenUsed="1"/>
+    <w:lsdException w:name="Body Text Indent 3" w:semiHidden="1" w:unhideWhenUsed="1"/>
+    <w:lsdException w:name="Block Text" w:semiHidden="1" w:unhideWhenUsed="1"/>
+    <w:lsdException w:name="Hyperlink" w:semiHidden="1" w:unhideWhenUsed="1"/>
+    <w:lsdException w:name="FollowedHyperlink" w:semiHidden="1" w:unhideWhenUsed="1"/>
+    <w:lsdException w:name="Strong" w:uiPriority="22" w:qFormat="1"/>
+    <w:lsdException w:name="Emphasis" w:uiPriority="20" w:qFormat="1"/>
+    <w:lsdException w:name="Document Map" w:semiHidden="1" w:unhideWhenUsed="1"/>
+    <w:lsdException w:name="Plain Text" w:semiHidden="1" w:unhideWhenUsed="1"/>
+    <w:lsdException w:name="E-mail Signature" w:semiHidden="1" w:unhideWhenUsed="1"/>
+    <w:lsdException w:name="HTML Top of Form" w:semiHidden="1" w:unhideWhenUsed="1"/>
+    <w:lsdException w:name="HTML Bottom of Form" w:semiHidden="1" w:unhideWhenUsed="1"/>
+    <w:lsdException w:name="Normal (Web)" w:semiHidden="1" w:unhideWhenUsed="1"/>
+    <w:lsdException w:name="HTML Acronym" w:semiHidden="1" w:unhideWhenUsed="1"/>
+    <w:lsdException w:name="HTML Address" w:semiHidden="1" w:unhideWhenUsed="1"/>
+    <w:lsdException w:name="HTML Cite" w:semiHidden="1" w:unhideWhenUsed="1"/>
+    <w:lsdException w:name="HTML Code" w:semiHidden="1" w:unhideWhenUsed="1"/>
+    <w:lsdException w:name="HTML Definition" w:semiHidden="1" w:unhideWhenUsed="1"/>
+    <w:lsdException w:name="HTML Keyboard" w:semiHidden="1" w:unhideWhenUsed="1"/>
+    <w:lsdException w:name="HTML Preformatted" w:semiHidden="1" w:unhideWhenUsed="1"/>
+    <w:lsdException w:name="HTML Sample" w:semiHidden="1" w:unhideWhenUsed="1"/>
+    <w:lsdException w:name="HTML Typewriter" w:semiHidden="1" w:unhideWhenUsed="1"/>
+    <w:lsdException w:name="HTML Variable" w:semiHidden="1" w:unhideWhenUsed="1"/>
+    <w:lsdException w:name="Normal Table" w:semiHidden="1" w:unhideWhenUsed="1"/>
+    <w:lsdException w:name="annotation subject" w:semiHidden="1" w:unhideWhenUsed="1"/>
+    <w:lsdException w:name="No List" w:semiHidden="1" w:unhideWhenUsed="1"/>
+    <w:lsdException w:name="Outline List 1" w:semiHidden="1" w:unhideWhenUsed="1"/>
+    <w:lsdException w:name="Outline List 2" w:semiHidden="1" w:unhideWhenUsed="1"/>
+    <w:lsdException w:name="Outline List 3" w:semiHidden="1" w:unhideWhenUsed="1"/>
+    <w:lsdException w:name="Table Simple 1" w:semiHidden="1" w:unhideWhenUsed="1"/>
+    <w:lsdException w:name="Table Simple 2" w:semiHidden="1" w:unhideWhenUsed="1"/>
+    <w:lsdException w:name="Table Simple 3" w:semiHidden="1" w:unhideWhenUsed="1"/>
+    <w:lsdException w:name="Table Classic 1" w:semiHidden="1" w:unhideWhenUsed="1"/>
+    <w:lsdException w:name="Table Classic 2" w:semiHidden="1" w:unhideWhenUsed="1"/>
+    <w:lsdException w:name="Table Classic 3" w:semiHidden="1" w:unhideWhenUsed="1"/>
+    <w:lsdException w:name="Table Classic 4" w:semiHidden="1" w:unhideWhenUsed="1"/>
+    <w:lsdException w:name="Table Colorful 1" w:semiHidden="1" w:unhideWhenUsed="1"/>
+    <w:lsdException w:name="Table Colorful 2" w:semiHidden="1" w:unhideWhenUsed="1"/>
+    <w:lsdException w:name="Table Colorful 3" w:semiHidden="1" w:unhideWhenUsed="1"/>
+    <w:lsdException w:name="Table Columns 1" w:semiHidden="1" w:unhideWhenUsed="1"/>
+    <w:lsdException w:name="Table Columns 2" w:semiHidden="1" w:unhideWhenUsed="1"/>
+    <w:lsdException w:name="Table Columns 3" w:semiHidden="1" w:unhideWhenUsed="1"/>
+    <w:lsdException w:name="Table Columns 4" w:semiHidden="1" w:unhideWhenUsed="1"/>
+    <w:lsdException w:name="Table Columns 5" w:semiHidden="1" w:unhideWhenUsed="1"/>
+    <w:lsdException w:name="Table Grid 1" w:semiHidden="1" w:unhideWhenUsed="1"/>
+    <w:lsdException w:name="Table Grid 2" w:semiHidden="1" w:unhideWhenUsed="1"/>
+    <w:lsdException w:name="Table Grid 3" w:semiHidden="1" w:unhideWhenUsed="1"/>
+    <w:lsdException w:name="Table Grid 4" w:semiHidden="1" w:unhideWhenUsed="1"/>
+    <w:lsdException w:name="Table Grid 5" w:semiHidden="1" w:unhideWhenUsed="1"/>
+    <w:lsdException w:name="Table Grid 6" w:semiHidden="1" w:unhideWhenUsed="1"/>
+    <w:lsdException w:name="Table Grid 7" w:semiHidden="1" w:unhideWhenUsed="1"/>
+    <w:lsdException w:name="Table Grid 8" w:semiHidden="1" w:unhideWhenUsed="1"/>
+    <w:lsdException w:name="Table List 1" w:semiHidden="1" w:unhideWhenUsed="1"/>
+    <w:lsdException w:name="Table List 2" w:semiHidden="1" w:unhideWhenUsed="1"/>
+    <w:lsdException w:name="Table List 3" w:semiHidden="1" w:unhideWhenUsed="1"/>
+    <w:lsdException w:name="Table List 4" w:semiHidden="1" w:unhideWhenUsed="1"/>
+    <w:lsdException w:name="Table List 5" w:semiHidden="1" w:unhideWhenUsed="1"/>
+    <w:lsdException w:name="Table List 6" w:semiHidden="1" w:unhideWhenUsed="1"/>
+    <w:lsdException w:name="Table List 7" w:semiHidden="1" w:unhideWhenUsed="1"/>
+    <w:lsdException w:name="Table List 8" w:semiHidden="1" w:unhideWhenUsed="1"/>
+    <w:lsdException w:name="Table 3D effects 1" w:semiHidden="1" w:unhideWhenUsed="1"/>
+    <w:lsdException w:name="Table 3D effects 2" w:semiHidden="1" w:unhideWhenUsed="1"/>
+    <w:lsdException w:name="Table 3D effects 3" w:semiHidden="1" w:unhideWhenUsed="1"/>
+    <w:lsdException w:name="Table Contemporary" w:semiHidden="1" w:unhideWhenUsed="1"/>
+    <w:lsdException w:name="Table Elegant" w:semiHidden="1" w:unhideWhenUsed="1"/>
+    <w:lsdException w:name="Table Professional" w:semiHidden="1" w:unhideWhenUsed="1"/>
+    <w:lsdException w:name="Table Subtle 1" w:semiHidden="1" w:unhideWhenUsed="1"/>
+    <w:lsdException w:name="Table Subtle 2" w:semiHidden="1" w:unhideWhenUsed="1"/>
+    <w:lsdException w:name="Table Web 1" w:semiHidden="1" w:unhideWhenUsed="1"/>
+    <w:lsdException w:name="Table Web 2" w:semiHidden="1" w:unhideWhenUsed="1"/>
+    <w:lsdException w:name="Table Web 3" w:semiHidden="1" w:unhideWhenUsed="1"/>
+    <w:lsdException w:name="Balloon Text" w:semiHidden="1" w:unhideWhenUsed="1"/>
+    <w:lsdException w:name="Table Grid" w:uiPriority="39"/>
+    <w:lsdException w:name="Table Theme" w:semiHidden="1" w:unhideWhenUsed="1"/>
+    <w:lsdException w:name="Note Level 1" w:semiHidden="1" w:unhideWhenUsed="1"/>
+    <w:lsdException w:name="Note Level 2" w:semiHidden="1" w:unhideWhenUsed="1"/>
+    <w:lsdException w:name="Note Level 3" w:semiHidden="1" w:unhideWhenUsed="1"/>
+    <w:lsdException w:name="Note Level 4" w:semiHidden="1" w:unhideWhenUsed="1"/>
+    <w:lsdException w:name="Note Level 5" w:semiHidden="1" w:unhideWhenUsed="1"/>
+    <w:lsdException w:name="Note Level 6" w:semiHidden="1" w:unhideWhenUsed="1"/>
+    <w:lsdException w:name="Note Level 7" w:semiHidden="1" w:unhideWhenUsed="1"/>
+    <w:lsdException w:name="Note Level 8" w:semiHidden="1" w:unhideWhenUsed="1"/>
+    <w:lsdException w:name="Note Level 9" w:semiHidden="1" w:unhideWhenUsed="1"/>
+    <w:lsdException w:name="Placeholder Text" w:semiHidden="1"/>
+    <w:lsdException w:name="No Spacing" w:uiPriority="1" w:qFormat="1"/>
+    <w:lsdException w:name="Light Shading" w:uiPriority="60"/>
+    <w:lsdException w:name="Light List" w:uiPriority="61"/>
+    <w:lsdException w:name="Light Grid" w:uiPriority="62"/>
+    <w:lsdException w:name="Medium Shading 1" w:uiPriority="63"/>
+    <w:lsdException w:name="Medium Shading 2" w:uiPriority="64"/>
+    <w:lsdException w:name="Medium List 1" w:uiPriority="65"/>
+    <w:lsdException w:name="Medium List 2" w:uiPriority="66"/>
+    <w:lsdException w:name="Medium Grid 1" w:uiPriority="67"/>
+    <w:lsdException w:name="Medium Grid 2" w:uiPriority="68"/>
+    <w:lsdException w:name="Medium Grid 3" w:uiPriority="69"/>
+    <w:lsdException w:name="Dark List" w:uiPriority="70"/>
+    <w:lsdException w:name="Colorful Shading" w:uiPriority="71"/>
+    <w:lsdException w:name="Colorful List" w:uiPriority="72"/>
+    <w:lsdException w:name="Colorful Grid" w:uiPriority="73"/>
+    <w:lsdException w:name="Light Shading Accent 1" w:uiPriority="60"/>
+    <w:lsdException w:name="Light List Accent 1" w:uiPriority="61"/>
+    <w:lsdException w:name="Light Grid Accent 1" w:uiPriority="62"/>
+    <w:lsdException w:name="Medium Shading 1 Accent 1" w:uiPriority="63"/>
+    <w:lsdException w:name="Medium Shading 2 Accent 1" w:uiPriority="64"/>
+    <w:lsdException w:name="Medium List 1 Accent 1" w:uiPriority="65"/>
+    <w:lsdException w:name="Revision" w:semiHidden="1"/>
+    <w:lsdException w:name="List Paragraph" w:uiPriority="34" w:qFormat="1"/>
+    <w:lsdException w:name="Quote" w:uiPriority="29" w:qFormat="1"/>
+    <w:lsdException w:name="Intense Quote" w:uiPriority="30" w:qFormat="1"/>
+    <w:lsdException w:name="Medium List 2 Accent 1" w:uiPriority="66"/>
+    <w:lsdException w:name="Medium Grid 1 Accent 1" w:uiPriority="67"/>
+    <w:lsdException w:name="Medium Grid 2 Accent 1" w:uiPriority="68"/>
+    <w:lsdException w:name="Medium Grid 3 Accent 1" w:uiPriority="69"/>
+    <w:lsdException w:name="Dark List Accent 1" w:uiPriority="70"/>
+    <w:lsdException w:name="Colorful Shading Accent 1" w:uiPriority="71"/>
+    <w:lsdException w:name="Colorful List Accent 1" w:uiPriority="72"/>
+    <w:lsdException w:name="Colorful Grid Accent 1" w:uiPriority="73"/>
+    <w:lsdException w:name="Light Shading Accent 2" w:uiPriority="60"/>
+    <w:lsdException w:name="Light List Accent 2" w:uiPriority="61"/>
+    <w:lsdException w:name="Light Grid Accent 2" w:uiPriority="62"/>
+    <w:lsdException w:name="Medium Shading 1 Accent 2" w:uiPriority="63"/>
+    <w:lsdException w:name="Medium Shading 2 Accent 2" w:uiPriority="64"/>
+    <w:lsdException w:name="Medium List 1 Accent 2" w:uiPriority="65"/>
+    <w:lsdException w:name="Medium List 2 Accent 2" w:uiPriority="66"/>
+    <w:lsdException w:name="Medium Grid 1 Accent 2" w:uiPriority="67"/>
+    <w:lsdException w:name="Medium Grid 2 Accent 2" w:uiPriority="68"/>
+    <w:lsdException w:name="Medium Grid 3 Accent 2" w:uiPriority="69"/>
+    <w:lsdException w:name="Dark List Accent 2" w:uiPriority="70"/>
+    <w:lsdException w:name="Colorful Shading Accent 2" w:uiPriority="71"/>
+    <w:lsdException w:name="Colorful List Accent 2" w:uiPriority="72"/>
+    <w:lsdException w:name="Colorful Grid Accent 2" w:uiPriority="73"/>
+    <w:lsdException w:name="Light Shading Accent 3" w:uiPriority="60"/>
+    <w:lsdException w:name="Light List Accent 3" w:uiPriority="61"/>
+    <w:lsdException w:name="Light Grid Accent 3" w:uiPriority="62"/>
+    <w:lsdException w:name="Medium Shading 1 Accent 3" w:uiPriority="63"/>
+    <w:lsdException w:name="Medium Shading 2 Accent 3" w:uiPriority="64"/>
+    <w:lsdException w:name="Medium List 1 Accent 3" w:uiPriority="65"/>
+    <w:lsdException w:name="Medium List 2 Accent 3" w:uiPriority="66"/>
+    <w:lsdException w:name="Medium Grid 1 Accent 3" w:uiPriority="67"/>
+    <w:lsdException w:name="Medium Grid 2 Accent 3" w:uiPriority="68"/>
+    <w:lsdException w:name="Medium Grid 3 Accent 3" w:uiPriority="69"/>
+    <w:lsdException w:name="Dark List Accent 3" w:uiPriority="70"/>
+    <w:lsdException w:name="Colorful Shading Accent 3" w:uiPriority="71"/>
+    <w:lsdException w:name="Colorful List Accent 3" w:uiPriority="72"/>
+    <w:lsdException w:name="Colorful Grid Accent 3" w:uiPriority="73"/>
+    <w:lsdException w:name="Light Shading Accent 4" w:uiPriority="60"/>
+    <w:lsdException w:name="Light List Accent 4" w:uiPriority="61"/>
+    <w:lsdException w:name="Light Grid Accent 4" w:uiPriority="62"/>
+    <w:lsdException w:name="Medium Shading 1 Accent 4" w:uiPriority="63"/>
+    <w:lsdException w:name="Medium Shading 2 Accent 4" w:uiPriority="64"/>
+    <w:lsdException w:name="Medium List 1 Accent 4" w:uiPriority="65"/>
+    <w:lsdException w:name="Medium List 2 Accent 4" w:uiPriority="66"/>
+    <w:lsdException w:name="Medium Grid 1 Accent 4" w:uiPriority="67"/>
+    <w:lsdException w:name="Medium Grid 2 Accent 4" w:uiPriority="68"/>
+    <w:lsdException w:name="Medium Grid 3 Accent 4" w:uiPriority="69"/>
+    <w:lsdException w:name="Dark List Accent 4" w:uiPriority="70"/>
+    <w:lsdException w:name="Colorful Shading Accent 4" w:uiPriority="71"/>
+    <w:lsdException w:name="Colorful List Accent 4" w:uiPriority="72"/>
+    <w:lsdException w:name="Colorful Grid Accent 4" w:uiPriority="73"/>
+    <w:lsdException w:name="Light Shading Accent 5" w:uiPriority="60"/>
+    <w:lsdException w:name="Light List Accent 5" w:uiPriority="61"/>
+    <w:lsdException w:name="Light Grid Accent 5" w:uiPriority="62"/>
+    <w:lsdException w:name="Medium Shading 1 Accent 5" w:uiPriority="63"/>
+    <w:lsdException w:name="Medium Shading 2 Accent 5" w:uiPriority="64"/>
+    <w:lsdException w:name="Medium List 1 Accent 5" w:uiPriority="65"/>
+    <w:lsdException w:name="Medium List 2 Accent 5" w:uiPriority="66"/>
+    <w:lsdException w:name="Medium Grid 1 Accent 5" w:uiPriority="67"/>
+    <w:lsdException w:name="Medium Grid 2 Accent 5" w:uiPriority="68"/>
+    <w:lsdException w:name="Medium Grid 3 Accent 5" w:uiPriority="69"/>
+    <w:lsdException w:name="Dark List Accent 5" w:uiPriority="70"/>
+    <w:lsdException w:name="Colorful Shading Accent 5" w:uiPriority="71"/>
+    <w:lsdException w:name="Colorful List Accent 5" w:uiPriority="72"/>
+    <w:lsdException w:name="Colorful Grid Accent 5" w:uiPriority="73"/>
+    <w:lsdException w:name="Light Shading Accent 6" w:uiPriority="60"/>
+    <w:lsdException w:name="Light List Accent 6" w:uiPriority="61"/>
+    <w:lsdException w:name="Light Grid Accent 6" w:uiPriority="62"/>
+    <w:lsdException w:name="Medium Shading 1 Accent 6" w:uiPriority="63"/>
+    <w:lsdException w:name="Medium Shading 2 Accent 6" w:uiPriority="64"/>
+    <w:lsdException w:name="Medium List 1 Accent 6" w:uiPriority="65"/>
+    <w:lsdException w:name="Medium List 2 Accent 6" w:uiPriority="66"/>
+    <w:lsdException w:name="Medium Grid 1 Accent 6" w:uiPriority="67"/>
+    <w:lsdException w:name="Medium Grid 2 Accent 6" w:uiPriority="68"/>
+    <w:lsdException w:name="Medium Grid 3 Accent 6" w:uiPriority="69"/>
+    <w:lsdException w:name="Dark List Accent 6" w:uiPriority="70"/>
+    <w:lsdException w:name="Colorful Shading Accent 6" w:uiPriority="71"/>
+    <w:lsdException w:name="Colorful List Accent 6" w:uiPriority="72"/>
+    <w:lsdException w:name="Colorful Grid Accent 6" w:uiPriority="73"/>
+    <w:lsdException w:name="Subtle Emphasis" w:uiPriority="19" w:qFormat="1"/>
+    <w:lsdException w:name="Intense Emphasis" w:uiPriority="21" w:qFormat="1"/>
+    <w:lsdException w:name="Subtle Reference" w:uiPriority="31" w:qFormat="1"/>
+    <w:lsdException w:name="Intense Reference" w:uiPriority="32" w:qFormat="1"/>
+    <w:lsdException w:name="Book Title" w:uiPriority="33" w:qFormat="1"/>
+    <w:lsdException w:name="Bibliography" w:semiHidden="1" w:uiPriority="37" w:unhideWhenUsed="1"/>
+    <w:lsdException w:name="TOC Heading" w:semiHidden="1" w:uiPriority="39" w:unhideWhenUsed="1" w:qFormat="1"/>
+    <w:lsdException w:name="Plain Table 1" w:uiPriority="41"/>
+    <w:lsdException w:name="Plain Table 2" w:uiPriority="42"/>
+    <w:lsdException w:name="Plain Table 3" w:uiPriority="43"/>
+    <w:lsdException w:name="Plain Table 4" w:uiPriority="44"/>
+    <w:lsdException w:name="Plain Table 5" w:uiPriority="45"/>
+    <w:lsdException w:name="Grid Table Light" w:uiPriority="40"/>
+    <w:lsdException w:name="Grid Table 1 Light" w:uiPriority="46"/>
+    <w:lsdException w:name="Grid Table 2" w:uiPriority="47"/>
+    <w:lsdException w:name="Grid Table 3" w:uiPriority="48"/>
+    <w:lsdException w:name="Grid Table 4" w:uiPriority="49"/>
+    <w:lsdException w:name="Grid Table 5 Dark" w:uiPriority="50"/>
+    <w:lsdException w:name="Grid Table 6 Colorful" w:uiPriority="51"/>
+    <w:lsdException w:name="Grid Table 7 Colorful" w:uiPriority="52"/>
+    <w:lsdException w:name="Grid Table 1 Light Accent 1" w:uiPriority="46"/>
+    <w:lsdException w:name="Grid Table 2 Accent 1" w:uiPriority="47"/>
+    <w:lsdException w:name="Grid Table 3 Accent 1" w:uiPriority="48"/>
+    <w:lsdException w:name="Grid Table 4 Accent 1" w:uiPriority="49"/>
+    <w:lsdException w:name="Grid Table 5 Dark Accent 1" w:uiPriority="50"/>
+    <w:lsdException w:name="Grid Table 6 Colorful Accent 1" w:uiPriority="51"/>
+    <w:lsdException w:name="Grid Table 7 Colorful Accent 1" w:uiPriority="52"/>
+    <w:lsdException w:name="Grid Table 1 Light Accent 2" w:uiPriority="46"/>
+    <w:lsdException w:name="Grid Table 2 Accent 2" w:uiPriority="47"/>
+    <w:lsdException w:name="Grid Table 3 Accent 2" w:uiPriority="48"/>
+    <w:lsdException w:name="Grid Table 4 Accent 2" w:uiPriority="49"/>
+    <w:lsdException w:name="Grid Table 5 Dark Accent 2" w:uiPriority="50"/>
+    <w:lsdException w:name="Grid Table 6 Colorful Accent 2" w:uiPriority="51"/>
+    <w:lsdException w:name="Grid Table 7 Colorful Accent 2" w:uiPriority="52"/>
+    <w:lsdException w:name="Grid Table 1 Light Accent 3" w:uiPriority="46"/>
+    <w:lsdException w:name="Grid Table 2 Accent 3" w:uiPriority="47"/>
+    <w:lsdException w:name="Grid Table 3 Accent 3" w:uiPriority="48"/>
+    <w:lsdException w:name="Grid Table 4 Accent 3" w:uiPriority="49"/>
+    <w:lsdException w:name="Grid Table 5 Dark Accent 3" w:uiPriority="50"/>
+    <w:lsdException w:name="Grid Table 6 Colorful Accent 3" w:uiPriority="51"/>
+    <w:lsdException w:name="Grid Table 7 Colorful Accent 3" w:uiPriority="52"/>
+    <w:lsdException w:name="Grid Table 1 Light Accent 4" w:uiPriority="46"/>
+    <w:lsdException w:name="Grid Table 2 Accent 4" w:uiPriority="47"/>
+    <w:lsdException w:name="Grid Table 3 Accent 4" w:uiPriority="48"/>
+    <w:lsdException w:name="Grid Table 4 Accent 4" w:uiPriority="49"/>
+    <w:lsdException w:name="Grid Table 5 Dark Accent 4" w:uiPriority="50"/>
+    <w:lsdException w:name="Grid Table 6 Colorful Accent 4" w:uiPriority="51"/>
+    <w:lsdException w:name="Grid Table 7 Colorful Accent 4" w:uiPriority="52"/>
+    <w:lsdException w:name="Grid Table 1 Light Accent 5" w:uiPriority="46"/>
+    <w:lsdException w:name="Grid Table 2 Accent 5" w:uiPriority="47"/>
+    <w:lsdException w:name="Grid Table 3 Accent 5" w:uiPriority="48"/>
+    <w:lsdException w:name="Grid Table 4 Accent 5" w:uiPriority="49"/>
+    <w:lsdException w:name="Grid Table 5 Dark Accent 5" w:uiPriority="50"/>
+    <w:lsdException w:name="Grid Table 6 Colorful Accent 5" w:uiPriority="51"/>
+    <w:lsdException w:name="Grid Table 7 Colorful Accent 5" w:uiPriority="52"/>
+    <w:lsdException w:name="Grid Table 1 Light Accent 6" w:uiPriority="46"/>
+    <w:lsdException w:name="Grid Table 2 Accent 6" w:uiPriority="47"/>
+    <w:lsdException w:name="Grid Table 3 Accent 6" w:uiPriority="48"/>
+    <w:lsdException w:name="Grid Table 4 Accent 6" w:uiPriority="49"/>
+    <w:lsdException w:name="Grid Table 5 Dark Accent 6" w:uiPriority="50"/>
+    <w:lsdException w:name="Grid Table 6 Colorful Accent 6" w:uiPriority="51"/>
+    <w:lsdException w:name="Grid Table 7 Colorful Accent 6" w:uiPriority="52"/>
+    <w:lsdException w:name="List Table 1 Light" w:uiPriority="46"/>
+    <w:lsdException w:name="List Table 2" w:uiPriority="47"/>
+    <w:lsdException w:name="List Table 3" w:uiPriority="48"/>
+    <w:lsdException w:name="List Table 4" w:uiPriority="49"/>
+    <w:lsdException w:name="List Table 5 Dark" w:uiPriority="50"/>
+    <w:lsdException w:name="List Table 6 Colorful" w:uiPriority="51"/>
+    <w:lsdException w:name="List Table 7 Colorful" w:uiPriority="52"/>
+    <w:lsdException w:name="List Table 1 Light Accent 1" w:uiPriority="46"/>
+    <w:lsdException w:name="List Table 2 Accent 1" w:uiPriority="47"/>
+    <w:lsdException w:name="List Table 3 Accent 1" w:uiPriority="48"/>
+    <w:lsdException w:name="List Table 4 Accent 1" w:uiPriority="49"/>
+    <w:lsdException w:name="List Table 5 Dark Accent 1" w:uiPriority="50"/>
+    <w:lsdException w:name="List Table 6 Colorful Accent 1" w:uiPriority="51"/>
+    <w:lsdException w:name="List Table 7 Colorful Accent 1" w:uiPriority="52"/>
+    <w:lsdException w:name="List Table 1 Light Accent 2" w:uiPriority="46"/>
+    <w:lsdException w:name="List Table 2 Accent 2" w:uiPriority="47"/>
+    <w:lsdException w:name="List Table 3 Accent 2" w:uiPriority="48"/>
+    <w:lsdException w:name="List Table 4 Accent 2" w:uiPriority="49"/>
+    <w:lsdException w:name="List Table 5 Dark Accent 2" w:uiPriority="50"/>
+    <w:lsdException w:name="List Table 6 Colorful Accent 2" w:uiPriority="51"/>
+    <w:lsdException w:name="List Table 7 Colorful Accent 2" w:uiPriority="52"/>
+    <w:lsdException w:name="List Table 1 Light Accent 3" w:uiPriority="46"/>
+    <w:lsdException w:name="List Table 2 Accent 3" w:uiPriority="47"/>
+    <w:lsdException w:name="List Table 3 Accent 3" w:uiPriority="48"/>
+    <w:lsdException w:name="List Table 4 Accent 3" w:uiPriority="49"/>
+    <w:lsdException w:name="List Table 5 Dark Accent 3" w:uiPriority="50"/>
+    <w:lsdException w:name="List Table 6 Colorful Accent 3" w:uiPriority="51"/>
+    <w:lsdException w:name="List Table 7 Colorful Accent 3" w:uiPriority="52"/>
+    <w:lsdException w:name="List Table 1 Light Accent 4" w:uiPriority="46"/>
+    <w:lsdException w:name="List Table 2 Accent 4" w:uiPriority="47"/>
+    <w:lsdException w:name="List Table 3 Accent 4" w:uiPriority="48"/>
+    <w:lsdException w:name="List Table 4 Accent 4" w:uiPriority="49"/>
+    <w:lsdException w:name="List Table 5 Dark Accent 4" w:uiPriority="50"/>
+    <w:lsdException w:name="List Table 6 Colorful Accent 4" w:uiPriority="51"/>
+    <w:lsdException w:name="List Table 7 Colorful Accent 4" w:uiPriority="52"/>
+    <w:lsdException w:name="List Table 1 Light Accent 5" w:uiPriority="46"/>
+    <w:lsdException w:name="List Table 2 Accent 5" w:uiPriority="47"/>
+    <w:lsdException w:name="List Table 3 Accent 5" w:uiPriority="48"/>
+    <w:lsdException w:name="List Table 4 Accent 5" w:uiPriority="49"/>
+    <w:lsdException w:name="List Table 5 Dark Accent 5" w:uiPriority="50"/>
+    <w:lsdException w:name="List Table 6 Colorful Accent 5" w:uiPriority="51"/>
+    <w:lsdException w:name="List Table 7 Colorful Accent 5" w:uiPriority="52"/>
+    <w:lsdException w:name="List Table 1 Light Accent 6" w:uiPriority="46"/>
+    <w:lsdException w:name="List Table 2 Accent 6" w:uiPriority="47"/>
+    <w:lsdException w:name="List Table 3 Accent 6" w:uiPriority="48"/>
+    <w:lsdException w:name="List Table 4 Accent 6" w:uiPriority="49"/>
+    <w:lsdException w:name="List Table 5 Dark Accent 6" w:uiPriority="50"/>
+    <w:lsdException w:name="List Table 6 Colorful Accent 6" w:uiPriority="51"/>
+    <w:lsdException w:name="List Table 7 Colorful Accent 6" w:uiPriority="52"/>
+    <w:lsdException w:name="Mention" w:semiHidden="1" w:unhideWhenUsed="1"/>
+    <w:lsdException w:name="Smart Hyperlink" w:semiHidden="1" w:unhideWhenUsed="1"/>
+  </w:latentStyles>
+  <w:style w:type="paragraph" w:default="1" w:styleId="Normal">
+    <w:name w:val="Normal"/>
+    <w:qFormat/>
+  </w:style>
+  <w:style w:type="character" w:default="1" w:styleId="DefaultParagraphFont">
+    <w:name w:val="Default Paragraph Font"/>
+    <w:uiPriority w:val="1"/>
+    <w:semiHidden/>
+    <w:unhideWhenUsed/>
+  </w:style>
+  <w:style w:type="table" w:default="1" w:styleId="TableNormal">
+    <w:name w:val="Normal Table"/>
+    <w:uiPriority w:val="99"/>
+    <w:semiHidden/>
+    <w:unhideWhenUsed/>
+    <w:tblPr>
+      <w:tblInd w:w="0" w:type="dxa"/>
+      <w:tblCellMar>
+        <w:top w:w="0" w:type="dxa"/>
+        <w:left w:w="108" w:type="dxa"/>
+        <w:bottom w:w="0" w:type="dxa"/>
+        <w:right w:w="108" w:type="dxa"/>
+      </w:tblCellMar>
+    </w:tblPr>
+  </w:style>
+  <w:style w:type="numbering" w:default="1" w:styleId="NoList">
+    <w:name w:val="No List"/>
+    <w:uiPriority w:val="99"/>
+    <w:semiHidden/>
+    <w:unhideWhenUsed/>
+  </w:style>
+  <w:style w:type="character" w:styleId="PlaceholderText">
+    <w:name w:val="Placeholder Text"/>
+    <w:basedOn w:val="DefaultParagraphFont"/>
+    <w:uiPriority w:val="99"/>
+    <w:semiHidden/>
+    <w:rsid w:val="00F22985"/>
+    <w:rPr>
+      <w:color w:val="808080"/>
+    </w:rPr>
+  </w:style>
+</w:styles>
+</file>
+
+<file path=word/glossary/webSettings.xml><?xml version="1.0" encoding="utf-8"?>
+<w:webSettings xmlns:mc="http://schemas.openxmlformats.org/markup-compatibility/2006" xmlns:r="http://schemas.openxmlformats.org/officeDocument/2006/relationships" xmlns:w="http://schemas.openxmlformats.org/wordprocessingml/2006/main" xmlns:w14="http://schemas.microsoft.com/office/word/2010/wordml" xmlns:w15="http://schemas.microsoft.com/office/word/2012/wordml" mc:Ignorable="w14 w15">
+  <w:allowPNG/>
+  <w:doNotSaveAsSingleFile/>
+  <w:pixelsPerInch w:val="96"/>
+</w:webSettings>
 </file>
 
 <file path=word/theme/theme1.xml><?xml version="1.0" encoding="utf-8"?>
@@ -15021,7 +15685,7 @@
 </file>
 
 <file path=customXml/itemProps1.xml><?xml version="1.0" encoding="utf-8"?>
-<ds:datastoreItem xmlns:ds="http://schemas.openxmlformats.org/officeDocument/2006/customXml" ds:itemID="{3622E08C-83FC-45DE-9A84-A0C97CD75B05}">
+<ds:datastoreItem xmlns:ds="http://schemas.openxmlformats.org/officeDocument/2006/customXml" ds:itemID="{018E7794-1B69-F944-BC2C-BACA8618557B}">
   <ds:schemaRefs>
     <ds:schemaRef ds:uri="http://schemas.openxmlformats.org/officeDocument/2006/bibliography"/>
   </ds:schemaRefs>

</xml_diff>